<commit_message>
bazyabi rmz oubor :)
</commit_message>
<xml_diff>
--- a/src/Doc.docx
+++ b/src/Doc.docx
@@ -1,6 +1,6 @@
 
 <file path=word/document.xml><?xml version="1.0" encoding="utf-8"?>
-<w:document xmlns:wpc="http://schemas.microsoft.com/office/word/2010/wordprocessingCanvas" xmlns:cx="http://schemas.microsoft.com/office/drawing/2014/chartex" xmlns:cx1="http://schemas.microsoft.com/office/drawing/2015/9/8/chartex" xmlns:cx2="http://schemas.microsoft.com/office/drawing/2015/10/21/chartex" xmlns:cx3="http://schemas.microsoft.com/office/drawing/2016/5/9/chartex" xmlns:cx4="http://schemas.microsoft.com/office/drawing/2016/5/10/chartex" xmlns:cx5="http://schemas.microsoft.com/office/drawing/2016/5/11/chartex" xmlns:cx6="http://schemas.microsoft.com/office/drawing/2016/5/12/chartex" xmlns:cx7="http://schemas.microsoft.com/office/drawing/2016/5/13/chartex" xmlns:cx8="http://schemas.microsoft.com/office/drawing/2016/5/14/chartex" xmlns:mc="http://schemas.openxmlformats.org/markup-compatibility/2006" xmlns:aink="http://schemas.microsoft.com/office/drawing/2016/ink" xmlns:am3d="http://schemas.microsoft.com/office/drawing/2017/model3d" xmlns:o="urn:schemas-microsoft-com:office:office" xmlns:r="http://schemas.openxmlformats.org/officeDocument/2006/relationships" xmlns:m="http://schemas.openxmlformats.org/officeDocument/2006/math" xmlns:v="urn:schemas-microsoft-com:vml" xmlns:wp14="http://schemas.microsoft.com/office/word/2010/wordprocessingDrawing" xmlns:wp="http://schemas.openxmlformats.org/drawingml/2006/wordprocessingDrawing" xmlns:w10="urn:schemas-microsoft-com:office:word" xmlns:w="http://schemas.openxmlformats.org/wordprocessingml/2006/main" xmlns:w14="http://schemas.microsoft.com/office/word/2010/wordml" xmlns:w15="http://schemas.microsoft.com/office/word/2012/wordml" xmlns:w16cex="http://schemas.microsoft.com/office/word/2018/wordml/cex" xmlns:w16cid="http://schemas.microsoft.com/office/word/2016/wordml/cid" xmlns:w16="http://schemas.microsoft.com/office/word/2018/wordml" xmlns:w16se="http://schemas.microsoft.com/office/word/2015/wordml/symex" xmlns:wpg="http://schemas.microsoft.com/office/word/2010/wordprocessingGroup" xmlns:wpi="http://schemas.microsoft.com/office/word/2010/wordprocessingInk" xmlns:wne="http://schemas.microsoft.com/office/word/2006/wordml" xmlns:wps="http://schemas.microsoft.com/office/word/2010/wordprocessingShape" mc:Ignorable="w14 w15 w16se w16cid w16 w16cex wp14">
+<w:document xmlns:wpc="http://schemas.microsoft.com/office/word/2010/wordprocessingCanvas" xmlns:mc="http://schemas.openxmlformats.org/markup-compatibility/2006" xmlns:o="urn:schemas-microsoft-com:office:office" xmlns:r="http://schemas.openxmlformats.org/officeDocument/2006/relationships" xmlns:m="http://schemas.openxmlformats.org/officeDocument/2006/math" xmlns:v="urn:schemas-microsoft-com:vml" xmlns:wp14="http://schemas.microsoft.com/office/word/2010/wordprocessingDrawing" xmlns:wp="http://schemas.openxmlformats.org/drawingml/2006/wordprocessingDrawing" xmlns:w10="urn:schemas-microsoft-com:office:word" xmlns:w="http://schemas.openxmlformats.org/wordprocessingml/2006/main" xmlns:w14="http://schemas.microsoft.com/office/word/2010/wordml" xmlns:wpg="http://schemas.microsoft.com/office/word/2010/wordprocessingGroup" xmlns:wpi="http://schemas.microsoft.com/office/word/2010/wordprocessingInk" xmlns:wne="http://schemas.microsoft.com/office/word/2006/wordml" xmlns:wps="http://schemas.microsoft.com/office/word/2010/wordprocessingShape" mc:Ignorable="w14 wp14">
   <w:body>
     <w:p>
       <w:pPr>
@@ -147,32 +147,6 @@
           <w:lang w:bidi="fa-IR"/>
         </w:rPr>
       </w:pPr>
-      <w:r>
-        <w:rPr>
-          <w:rFonts w:hint="cs"/>
-          <w:rtl/>
-          <w:lang w:bidi="fa-IR"/>
-        </w:rPr>
-        <w:t>تکمیل اطلاعات</w:t>
-      </w:r>
-    </w:p>
-    <w:p>
-      <w:pPr>
-        <w:bidi/>
-        <w:ind w:firstLine="720"/>
-        <w:rPr>
-          <w:rtl/>
-          <w:lang w:bidi="fa-IR"/>
-        </w:rPr>
-      </w:pPr>
-      <w:r>
-        <w:rPr>
-          <w:rFonts w:hint="cs"/>
-          <w:rtl/>
-          <w:lang w:bidi="fa-IR"/>
-        </w:rPr>
-        <w:t>مشخصات استخدام</w:t>
-      </w:r>
     </w:p>
     <w:p>
       <w:pPr>
@@ -229,57 +203,6 @@
           <w:rtl/>
           <w:lang w:bidi="fa-IR"/>
         </w:rPr>
-        <w:t>مشاهده آرشیو حقوقی</w:t>
-      </w:r>
-    </w:p>
-    <w:p>
-      <w:pPr>
-        <w:bidi/>
-        <w:rPr>
-          <w:rtl/>
-          <w:lang w:bidi="fa-IR"/>
-        </w:rPr>
-      </w:pPr>
-      <w:r>
-        <w:rPr>
-          <w:rFonts w:hint="cs"/>
-          <w:rtl/>
-          <w:lang w:bidi="fa-IR"/>
-        </w:rPr>
-        <w:t>در خواست وام</w:t>
-      </w:r>
-    </w:p>
-    <w:p>
-      <w:pPr>
-        <w:bidi/>
-        <w:rPr>
-          <w:rtl/>
-          <w:lang w:bidi="fa-IR"/>
-        </w:rPr>
-      </w:pPr>
-      <w:r>
-        <w:rPr>
-          <w:rFonts w:hint="cs"/>
-          <w:rtl/>
-          <w:lang w:bidi="fa-IR"/>
-        </w:rPr>
-        <w:t>استعفا</w:t>
-      </w:r>
-    </w:p>
-    <w:p>
-      <w:pPr>
-        <w:bidi/>
-        <w:rPr>
-          <w:rtl/>
-          <w:lang w:bidi="fa-IR"/>
-        </w:rPr>
-      </w:pPr>
-      <w:r>
-        <w:rPr>
-          <w:rFonts w:hint="cs"/>
-          <w:rtl/>
-          <w:lang w:bidi="fa-IR"/>
-        </w:rPr>
         <w:t>تغییر رمز عبور</w:t>
       </w:r>
     </w:p>
@@ -339,7 +262,6 @@
       <w:pPr>
         <w:bidi/>
         <w:rPr>
-          <w:rtl/>
           <w:lang w:bidi="fa-IR"/>
         </w:rPr>
       </w:pPr>
@@ -366,8 +288,17 @@
           <w:rtl/>
           <w:lang w:bidi="fa-IR"/>
         </w:rPr>
-        <w:t>نمایش میانگین پرداختی ها</w:t>
+        <w:t>اخراج</w:t>
       </w:r>
+    </w:p>
+    <w:p>
+      <w:pPr>
+        <w:bidi/>
+        <w:rPr>
+          <w:rtl/>
+          <w:lang w:bidi="fa-IR"/>
+        </w:rPr>
+      </w:pPr>
     </w:p>
     <w:p>
       <w:pPr>
@@ -383,7 +314,7 @@
           <w:rtl/>
           <w:lang w:bidi="fa-IR"/>
         </w:rPr>
-        <w:t>مدیریت درخواست های استخدام</w:t>
+        <w:t>نمایش میانگین پرداختی ها</w:t>
       </w:r>
     </w:p>
     <w:p>
@@ -400,40 +331,7 @@
           <w:rtl/>
           <w:lang w:bidi="fa-IR"/>
         </w:rPr>
-        <w:t>پن</w:t>
-      </w:r>
-      <w:r>
-        <w:rPr>
-          <w:rFonts w:hint="cs"/>
-          <w:rtl/>
-          <w:lang w:bidi="fa-IR"/>
-        </w:rPr>
-        <w:t xml:space="preserve">ل </w:t>
-      </w:r>
-      <w:r>
-        <w:rPr>
-          <w:rFonts w:hint="cs"/>
-          <w:rtl/>
-          <w:lang w:bidi="fa-IR"/>
-        </w:rPr>
-        <w:t>مصاحبه</w:t>
-      </w:r>
-    </w:p>
-    <w:p>
-      <w:pPr>
-        <w:bidi/>
-        <w:rPr>
-          <w:rtl/>
-          <w:lang w:bidi="fa-IR"/>
-        </w:rPr>
-      </w:pPr>
-      <w:r>
-        <w:rPr>
-          <w:rFonts w:hint="cs"/>
-          <w:rtl/>
-          <w:lang w:bidi="fa-IR"/>
-        </w:rPr>
-        <w:t>اخراج</w:t>
+        <w:t>مدیریت درخواست های استخدا</w:t>
       </w:r>
     </w:p>
     <w:p>
@@ -469,23 +367,6 @@
           <w:lang w:bidi="fa-IR"/>
         </w:rPr>
       </w:pPr>
-      <w:r>
-        <w:rPr>
-          <w:rFonts w:hint="cs"/>
-          <w:rtl/>
-          <w:lang w:bidi="fa-IR"/>
-        </w:rPr>
-        <w:t>فرستادن پیام برای کارمند خاص و یا همه</w:t>
-      </w:r>
-    </w:p>
-    <w:p>
-      <w:pPr>
-        <w:bidi/>
-        <w:rPr>
-          <w:rtl/>
-          <w:lang w:bidi="fa-IR"/>
-        </w:rPr>
-      </w:pPr>
     </w:p>
     <w:p>
       <w:pPr>
@@ -514,20 +395,7 @@
           <w:rtl/>
           <w:lang w:bidi="fa-IR"/>
         </w:rPr>
-        <w:br/>
-      </w:r>
-      <w:r>
-        <w:rPr>
-          <w:rtl/>
-          <w:lang w:bidi="fa-IR"/>
-        </w:rPr>
         <w:tab/>
-      </w:r>
-      <w:r>
-        <w:rPr>
-          <w:lang w:bidi="fa-IR"/>
-        </w:rPr>
-        <w:t>dark mode / light mode</w:t>
       </w:r>
     </w:p>
     <w:p>
@@ -574,11 +442,9 @@
       <w:r>
         <w:rPr>
           <w:noProof/>
-          <w:lang w:bidi="fa-IR"/>
         </w:rPr>
-        <w:lastRenderedPageBreak/>
         <w:drawing>
-          <wp:anchor distT="0" distB="0" distL="114300" distR="114300" simplePos="0" relativeHeight="251658240" behindDoc="0" locked="0" layoutInCell="1" allowOverlap="1" wp14:anchorId="0B80A524" wp14:editId="45B4F160">
+          <wp:anchor distT="0" distB="0" distL="114300" distR="114300" simplePos="0" relativeHeight="251658240" behindDoc="0" locked="0" layoutInCell="1" allowOverlap="1" wp14:anchorId="0B80A524" wp14:editId="27229522">
             <wp:simplePos x="0" y="0"/>
             <wp:positionH relativeFrom="column">
               <wp:posOffset>-696036</wp:posOffset>
@@ -587,13 +453,13 @@
               <wp:posOffset>170597</wp:posOffset>
             </wp:positionV>
             <wp:extent cx="7348732" cy="4217158"/>
-            <wp:effectExtent l="0" t="0" r="5080" b="0"/>
+            <wp:effectExtent l="0" t="266700" r="0" b="0"/>
             <wp:wrapNone/>
             <wp:docPr id="1" name="Diagram 1"/>
             <wp:cNvGraphicFramePr/>
             <a:graphic xmlns:a="http://schemas.openxmlformats.org/drawingml/2006/main">
               <a:graphicData uri="http://schemas.openxmlformats.org/drawingml/2006/diagram">
-                <dgm:relIds xmlns:dgm="http://schemas.openxmlformats.org/drawingml/2006/diagram" xmlns:r="http://schemas.openxmlformats.org/officeDocument/2006/relationships" r:dm="rId6" r:lo="rId7" r:qs="rId8" r:cs="rId9"/>
+                <dgm:relIds xmlns:dgm="http://schemas.openxmlformats.org/drawingml/2006/diagram" xmlns:r="http://schemas.openxmlformats.org/officeDocument/2006/relationships" r:dm="rId7" r:lo="rId8" r:qs="rId9" r:cs="rId10"/>
               </a:graphicData>
             </a:graphic>
             <wp14:sizeRelH relativeFrom="margin">
@@ -613,6 +479,46 @@
         </w:rPr>
         <w:t xml:space="preserve"> </w:t>
       </w:r>
+      <w:r>
+        <w:rPr>
+          <w:lang w:bidi="fa-IR"/>
+        </w:rPr>
+        <w:t xml:space="preserve">   </w:t>
+      </w:r>
+    </w:p>
+    <w:p>
+      <w:pPr>
+        <w:bidi/>
+        <w:rPr>
+          <w:lang w:bidi="fa-IR"/>
+        </w:rPr>
+      </w:pPr>
+    </w:p>
+    <w:p>
+      <w:pPr>
+        <w:bidi/>
+        <w:rPr>
+          <w:lang w:bidi="fa-IR"/>
+        </w:rPr>
+      </w:pPr>
+    </w:p>
+    <w:p>
+      <w:pPr>
+        <w:bidi/>
+        <w:rPr>
+          <w:lang w:bidi="fa-IR"/>
+        </w:rPr>
+      </w:pPr>
+    </w:p>
+    <w:p>
+      <w:pPr>
+        <w:bidi/>
+        <w:rPr>
+          <w:lang w:bidi="fa-IR"/>
+        </w:rPr>
+      </w:pPr>
+      <w:bookmarkStart w:id="0" w:name="_GoBack"/>
+      <w:bookmarkEnd w:id="0"/>
     </w:p>
     <w:sectPr>
       <w:pgSz w:w="12240" w:h="15840"/>
@@ -625,8 +531,8 @@
 </file>
 
 <file path=word/numbering.xml><?xml version="1.0" encoding="utf-8"?>
-<w:numbering xmlns:wpc="http://schemas.microsoft.com/office/word/2010/wordprocessingCanvas" xmlns:cx="http://schemas.microsoft.com/office/drawing/2014/chartex" xmlns:cx1="http://schemas.microsoft.com/office/drawing/2015/9/8/chartex" xmlns:cx2="http://schemas.microsoft.com/office/drawing/2015/10/21/chartex" xmlns:cx3="http://schemas.microsoft.com/office/drawing/2016/5/9/chartex" xmlns:cx4="http://schemas.microsoft.com/office/drawing/2016/5/10/chartex" xmlns:cx5="http://schemas.microsoft.com/office/drawing/2016/5/11/chartex" xmlns:cx6="http://schemas.microsoft.com/office/drawing/2016/5/12/chartex" xmlns:cx7="http://schemas.microsoft.com/office/drawing/2016/5/13/chartex" xmlns:cx8="http://schemas.microsoft.com/office/drawing/2016/5/14/chartex" xmlns:mc="http://schemas.openxmlformats.org/markup-compatibility/2006" xmlns:aink="http://schemas.microsoft.com/office/drawing/2016/ink" xmlns:am3d="http://schemas.microsoft.com/office/drawing/2017/model3d" xmlns:o="urn:schemas-microsoft-com:office:office" xmlns:r="http://schemas.openxmlformats.org/officeDocument/2006/relationships" xmlns:m="http://schemas.openxmlformats.org/officeDocument/2006/math" xmlns:v="urn:schemas-microsoft-com:vml" xmlns:wp14="http://schemas.microsoft.com/office/word/2010/wordprocessingDrawing" xmlns:wp="http://schemas.openxmlformats.org/drawingml/2006/wordprocessingDrawing" xmlns:w10="urn:schemas-microsoft-com:office:word" xmlns:w="http://schemas.openxmlformats.org/wordprocessingml/2006/main" xmlns:w14="http://schemas.microsoft.com/office/word/2010/wordml" xmlns:w15="http://schemas.microsoft.com/office/word/2012/wordml" xmlns:w16cex="http://schemas.microsoft.com/office/word/2018/wordml/cex" xmlns:w16cid="http://schemas.microsoft.com/office/word/2016/wordml/cid" xmlns:w16="http://schemas.microsoft.com/office/word/2018/wordml" xmlns:w16se="http://schemas.microsoft.com/office/word/2015/wordml/symex" xmlns:wpg="http://schemas.microsoft.com/office/word/2010/wordprocessingGroup" xmlns:wpi="http://schemas.microsoft.com/office/word/2010/wordprocessingInk" xmlns:wne="http://schemas.microsoft.com/office/word/2006/wordml" xmlns:wps="http://schemas.microsoft.com/office/word/2010/wordprocessingShape" mc:Ignorable="w14 w15 w16se w16cid w16 w16cex wp14">
-  <w:abstractNum w:abstractNumId="0" w15:restartNumberingAfterBreak="0">
+<w:numbering xmlns:wpc="http://schemas.microsoft.com/office/word/2010/wordprocessingCanvas" xmlns:mc="http://schemas.openxmlformats.org/markup-compatibility/2006" xmlns:o="urn:schemas-microsoft-com:office:office" xmlns:r="http://schemas.openxmlformats.org/officeDocument/2006/relationships" xmlns:m="http://schemas.openxmlformats.org/officeDocument/2006/math" xmlns:v="urn:schemas-microsoft-com:vml" xmlns:wp14="http://schemas.microsoft.com/office/word/2010/wordprocessingDrawing" xmlns:wp="http://schemas.openxmlformats.org/drawingml/2006/wordprocessingDrawing" xmlns:w10="urn:schemas-microsoft-com:office:word" xmlns:w="http://schemas.openxmlformats.org/wordprocessingml/2006/main" xmlns:w14="http://schemas.microsoft.com/office/word/2010/wordml" xmlns:wpg="http://schemas.microsoft.com/office/word/2010/wordprocessingGroup" xmlns:wpi="http://schemas.microsoft.com/office/word/2010/wordprocessingInk" xmlns:wne="http://schemas.microsoft.com/office/word/2006/wordml" xmlns:wps="http://schemas.microsoft.com/office/word/2010/wordprocessingShape" mc:Ignorable="w14 wp14">
+  <w:abstractNum w:abstractNumId="0">
     <w:nsid w:val="1E7A5913"/>
     <w:multiLevelType w:val="hybridMultilevel"/>
     <w:tmpl w:val="CF1E3590"/>
@@ -739,7 +645,7 @@
       </w:rPr>
     </w:lvl>
   </w:abstractNum>
-  <w:abstractNum w:abstractNumId="1" w15:restartNumberingAfterBreak="0">
+  <w:abstractNum w:abstractNumId="1">
     <w:nsid w:val="5B5225D4"/>
     <w:multiLevelType w:val="hybridMultilevel"/>
     <w:tmpl w:val="05AE4CAE"/>
@@ -851,7 +757,7 @@
       </w:rPr>
     </w:lvl>
   </w:abstractNum>
-  <w:abstractNum w:abstractNumId="2" w15:restartNumberingAfterBreak="0">
+  <w:abstractNum w:abstractNumId="2">
     <w:nsid w:val="78AE7C08"/>
     <w:multiLevelType w:val="hybridMultilevel"/>
     <w:tmpl w:val="CFD6BE7A"/>
@@ -977,7 +883,7 @@
 </file>
 
 <file path=word/styles.xml><?xml version="1.0" encoding="utf-8"?>
-<w:styles xmlns:mc="http://schemas.openxmlformats.org/markup-compatibility/2006" xmlns:r="http://schemas.openxmlformats.org/officeDocument/2006/relationships" xmlns:w="http://schemas.openxmlformats.org/wordprocessingml/2006/main" xmlns:w14="http://schemas.microsoft.com/office/word/2010/wordml" xmlns:w15="http://schemas.microsoft.com/office/word/2012/wordml" xmlns:w16cex="http://schemas.microsoft.com/office/word/2018/wordml/cex" xmlns:w16cid="http://schemas.microsoft.com/office/word/2016/wordml/cid" xmlns:w16="http://schemas.microsoft.com/office/word/2018/wordml" xmlns:w16se="http://schemas.microsoft.com/office/word/2015/wordml/symex" mc:Ignorable="w14 w15 w16se w16cid w16 w16cex">
+<w:styles xmlns:mc="http://schemas.openxmlformats.org/markup-compatibility/2006" xmlns:r="http://schemas.openxmlformats.org/officeDocument/2006/relationships" xmlns:w="http://schemas.openxmlformats.org/wordprocessingml/2006/main" xmlns:w14="http://schemas.microsoft.com/office/word/2010/wordml" mc:Ignorable="w14">
   <w:docDefaults>
     <w:rPrDefault>
       <w:rPr>
@@ -993,383 +899,345 @@
       </w:pPr>
     </w:pPrDefault>
   </w:docDefaults>
-  <w:latentStyles w:defLockedState="0" w:defUIPriority="99" w:defSemiHidden="0" w:defUnhideWhenUsed="0" w:defQFormat="0" w:count="376">
-    <w:lsdException w:name="Normal" w:uiPriority="0" w:qFormat="1"/>
-    <w:lsdException w:name="heading 1" w:uiPriority="9" w:qFormat="1"/>
-    <w:lsdException w:name="heading 2" w:semiHidden="1" w:uiPriority="9" w:unhideWhenUsed="1" w:qFormat="1"/>
-    <w:lsdException w:name="heading 3" w:semiHidden="1" w:uiPriority="9" w:unhideWhenUsed="1" w:qFormat="1"/>
-    <w:lsdException w:name="heading 4" w:semiHidden="1" w:uiPriority="9" w:unhideWhenUsed="1" w:qFormat="1"/>
-    <w:lsdException w:name="heading 5" w:semiHidden="1" w:uiPriority="9" w:unhideWhenUsed="1" w:qFormat="1"/>
-    <w:lsdException w:name="heading 6" w:semiHidden="1" w:uiPriority="9" w:unhideWhenUsed="1" w:qFormat="1"/>
-    <w:lsdException w:name="heading 7" w:semiHidden="1" w:uiPriority="9" w:unhideWhenUsed="1" w:qFormat="1"/>
-    <w:lsdException w:name="heading 8" w:semiHidden="1" w:uiPriority="9" w:unhideWhenUsed="1" w:qFormat="1"/>
-    <w:lsdException w:name="heading 9" w:semiHidden="1" w:uiPriority="9" w:unhideWhenUsed="1" w:qFormat="1"/>
-    <w:lsdException w:name="index 1" w:semiHidden="1" w:unhideWhenUsed="1"/>
-    <w:lsdException w:name="index 2" w:semiHidden="1" w:unhideWhenUsed="1"/>
-    <w:lsdException w:name="index 3" w:semiHidden="1" w:unhideWhenUsed="1"/>
-    <w:lsdException w:name="index 4" w:semiHidden="1" w:unhideWhenUsed="1"/>
-    <w:lsdException w:name="index 5" w:semiHidden="1" w:unhideWhenUsed="1"/>
-    <w:lsdException w:name="index 6" w:semiHidden="1" w:unhideWhenUsed="1"/>
-    <w:lsdException w:name="index 7" w:semiHidden="1" w:unhideWhenUsed="1"/>
-    <w:lsdException w:name="index 8" w:semiHidden="1" w:unhideWhenUsed="1"/>
-    <w:lsdException w:name="index 9" w:semiHidden="1" w:unhideWhenUsed="1"/>
-    <w:lsdException w:name="toc 1" w:semiHidden="1" w:uiPriority="39" w:unhideWhenUsed="1"/>
-    <w:lsdException w:name="toc 2" w:semiHidden="1" w:uiPriority="39" w:unhideWhenUsed="1"/>
-    <w:lsdException w:name="toc 3" w:semiHidden="1" w:uiPriority="39" w:unhideWhenUsed="1"/>
-    <w:lsdException w:name="toc 4" w:semiHidden="1" w:uiPriority="39" w:unhideWhenUsed="1"/>
-    <w:lsdException w:name="toc 5" w:semiHidden="1" w:uiPriority="39" w:unhideWhenUsed="1"/>
-    <w:lsdException w:name="toc 6" w:semiHidden="1" w:uiPriority="39" w:unhideWhenUsed="1"/>
-    <w:lsdException w:name="toc 7" w:semiHidden="1" w:uiPriority="39" w:unhideWhenUsed="1"/>
-    <w:lsdException w:name="toc 8" w:semiHidden="1" w:uiPriority="39" w:unhideWhenUsed="1"/>
-    <w:lsdException w:name="toc 9" w:semiHidden="1" w:uiPriority="39" w:unhideWhenUsed="1"/>
-    <w:lsdException w:name="Normal Indent" w:semiHidden="1" w:unhideWhenUsed="1"/>
-    <w:lsdException w:name="footnote text" w:semiHidden="1" w:unhideWhenUsed="1"/>
-    <w:lsdException w:name="annotation text" w:semiHidden="1" w:unhideWhenUsed="1"/>
-    <w:lsdException w:name="header" w:semiHidden="1" w:unhideWhenUsed="1"/>
-    <w:lsdException w:name="footer" w:semiHidden="1" w:unhideWhenUsed="1"/>
-    <w:lsdException w:name="index heading" w:semiHidden="1" w:unhideWhenUsed="1"/>
-    <w:lsdException w:name="caption" w:semiHidden="1" w:uiPriority="35" w:unhideWhenUsed="1" w:qFormat="1"/>
-    <w:lsdException w:name="table of figures" w:semiHidden="1" w:unhideWhenUsed="1"/>
-    <w:lsdException w:name="envelope address" w:semiHidden="1" w:unhideWhenUsed="1"/>
-    <w:lsdException w:name="envelope return" w:semiHidden="1" w:unhideWhenUsed="1"/>
-    <w:lsdException w:name="footnote reference" w:semiHidden="1" w:unhideWhenUsed="1"/>
-    <w:lsdException w:name="annotation reference" w:semiHidden="1" w:unhideWhenUsed="1"/>
-    <w:lsdException w:name="line number" w:semiHidden="1" w:unhideWhenUsed="1"/>
-    <w:lsdException w:name="page number" w:semiHidden="1" w:unhideWhenUsed="1"/>
-    <w:lsdException w:name="endnote reference" w:semiHidden="1" w:unhideWhenUsed="1"/>
-    <w:lsdException w:name="endnote text" w:semiHidden="1" w:unhideWhenUsed="1"/>
-    <w:lsdException w:name="table of authorities" w:semiHidden="1" w:unhideWhenUsed="1"/>
-    <w:lsdException w:name="macro" w:semiHidden="1" w:unhideWhenUsed="1"/>
-    <w:lsdException w:name="toa heading" w:semiHidden="1" w:unhideWhenUsed="1"/>
-    <w:lsdException w:name="List" w:semiHidden="1" w:unhideWhenUsed="1"/>
-    <w:lsdException w:name="List Bullet" w:semiHidden="1" w:unhideWhenUsed="1"/>
-    <w:lsdException w:name="List Number" w:semiHidden="1" w:unhideWhenUsed="1"/>
-    <w:lsdException w:name="List 2" w:semiHidden="1" w:unhideWhenUsed="1"/>
-    <w:lsdException w:name="List 3" w:semiHidden="1" w:unhideWhenUsed="1"/>
-    <w:lsdException w:name="List 4" w:semiHidden="1" w:unhideWhenUsed="1"/>
-    <w:lsdException w:name="List 5" w:semiHidden="1" w:unhideWhenUsed="1"/>
-    <w:lsdException w:name="List Bullet 2" w:semiHidden="1" w:unhideWhenUsed="1"/>
-    <w:lsdException w:name="List Bullet 3" w:semiHidden="1" w:unhideWhenUsed="1"/>
-    <w:lsdException w:name="List Bullet 4" w:semiHidden="1" w:unhideWhenUsed="1"/>
-    <w:lsdException w:name="List Bullet 5" w:semiHidden="1" w:unhideWhenUsed="1"/>
-    <w:lsdException w:name="List Number 2" w:semiHidden="1" w:unhideWhenUsed="1"/>
-    <w:lsdException w:name="List Number 3" w:semiHidden="1" w:unhideWhenUsed="1"/>
-    <w:lsdException w:name="List Number 4" w:semiHidden="1" w:unhideWhenUsed="1"/>
-    <w:lsdException w:name="List Number 5" w:semiHidden="1" w:unhideWhenUsed="1"/>
-    <w:lsdException w:name="Title" w:uiPriority="10" w:qFormat="1"/>
-    <w:lsdException w:name="Closing" w:semiHidden="1" w:unhideWhenUsed="1"/>
-    <w:lsdException w:name="Signature" w:semiHidden="1" w:unhideWhenUsed="1"/>
-    <w:lsdException w:name="Default Paragraph Font" w:semiHidden="1" w:uiPriority="1" w:unhideWhenUsed="1"/>
-    <w:lsdException w:name="Body Text" w:semiHidden="1" w:unhideWhenUsed="1"/>
-    <w:lsdException w:name="Body Text Indent" w:semiHidden="1" w:unhideWhenUsed="1"/>
-    <w:lsdException w:name="List Continue" w:semiHidden="1" w:unhideWhenUsed="1"/>
-    <w:lsdException w:name="List Continue 2" w:semiHidden="1" w:unhideWhenUsed="1"/>
-    <w:lsdException w:name="List Continue 3" w:semiHidden="1" w:unhideWhenUsed="1"/>
-    <w:lsdException w:name="List Continue 4" w:semiHidden="1" w:unhideWhenUsed="1"/>
-    <w:lsdException w:name="List Continue 5" w:semiHidden="1" w:unhideWhenUsed="1"/>
-    <w:lsdException w:name="Message Header" w:semiHidden="1" w:unhideWhenUsed="1"/>
-    <w:lsdException w:name="Subtitle" w:uiPriority="11" w:qFormat="1"/>
-    <w:lsdException w:name="Salutation" w:semiHidden="1" w:unhideWhenUsed="1"/>
-    <w:lsdException w:name="Date" w:semiHidden="1" w:unhideWhenUsed="1"/>
-    <w:lsdException w:name="Body Text First Indent" w:semiHidden="1" w:unhideWhenUsed="1"/>
-    <w:lsdException w:name="Body Text First Indent 2" w:semiHidden="1" w:unhideWhenUsed="1"/>
-    <w:lsdException w:name="Note Heading" w:semiHidden="1" w:unhideWhenUsed="1"/>
-    <w:lsdException w:name="Body Text 2" w:semiHidden="1" w:unhideWhenUsed="1"/>
-    <w:lsdException w:name="Body Text 3" w:semiHidden="1" w:unhideWhenUsed="1"/>
-    <w:lsdException w:name="Body Text Indent 2" w:semiHidden="1" w:unhideWhenUsed="1"/>
-    <w:lsdException w:name="Body Text Indent 3" w:semiHidden="1" w:unhideWhenUsed="1"/>
-    <w:lsdException w:name="Block Text" w:semiHidden="1" w:unhideWhenUsed="1"/>
-    <w:lsdException w:name="Hyperlink" w:semiHidden="1" w:unhideWhenUsed="1"/>
-    <w:lsdException w:name="FollowedHyperlink" w:semiHidden="1" w:unhideWhenUsed="1"/>
-    <w:lsdException w:name="Strong" w:uiPriority="22" w:qFormat="1"/>
-    <w:lsdException w:name="Emphasis" w:uiPriority="20" w:qFormat="1"/>
-    <w:lsdException w:name="Document Map" w:semiHidden="1" w:unhideWhenUsed="1"/>
-    <w:lsdException w:name="Plain Text" w:semiHidden="1" w:unhideWhenUsed="1"/>
-    <w:lsdException w:name="E-mail Signature" w:semiHidden="1" w:unhideWhenUsed="1"/>
-    <w:lsdException w:name="HTML Top of Form" w:semiHidden="1" w:unhideWhenUsed="1"/>
-    <w:lsdException w:name="HTML Bottom of Form" w:semiHidden="1" w:unhideWhenUsed="1"/>
-    <w:lsdException w:name="Normal (Web)" w:semiHidden="1" w:unhideWhenUsed="1"/>
-    <w:lsdException w:name="HTML Acronym" w:semiHidden="1" w:unhideWhenUsed="1"/>
-    <w:lsdException w:name="HTML Address" w:semiHidden="1" w:unhideWhenUsed="1"/>
-    <w:lsdException w:name="HTML Cite" w:semiHidden="1" w:unhideWhenUsed="1"/>
-    <w:lsdException w:name="HTML Code" w:semiHidden="1" w:unhideWhenUsed="1"/>
-    <w:lsdException w:name="HTML Definition" w:semiHidden="1" w:unhideWhenUsed="1"/>
-    <w:lsdException w:name="HTML Keyboard" w:semiHidden="1" w:unhideWhenUsed="1"/>
-    <w:lsdException w:name="HTML Preformatted" w:semiHidden="1" w:unhideWhenUsed="1"/>
-    <w:lsdException w:name="HTML Sample" w:semiHidden="1" w:unhideWhenUsed="1"/>
-    <w:lsdException w:name="HTML Typewriter" w:semiHidden="1" w:unhideWhenUsed="1"/>
-    <w:lsdException w:name="HTML Variable" w:semiHidden="1" w:unhideWhenUsed="1"/>
-    <w:lsdException w:name="Normal Table" w:semiHidden="1" w:unhideWhenUsed="1"/>
-    <w:lsdException w:name="annotation subject" w:semiHidden="1" w:unhideWhenUsed="1"/>
-    <w:lsdException w:name="No List" w:semiHidden="1" w:unhideWhenUsed="1"/>
-    <w:lsdException w:name="Outline List 1" w:semiHidden="1" w:unhideWhenUsed="1"/>
-    <w:lsdException w:name="Outline List 2" w:semiHidden="1" w:unhideWhenUsed="1"/>
-    <w:lsdException w:name="Outline List 3" w:semiHidden="1" w:unhideWhenUsed="1"/>
-    <w:lsdException w:name="Table Simple 1" w:semiHidden="1" w:unhideWhenUsed="1"/>
-    <w:lsdException w:name="Table Simple 2" w:semiHidden="1" w:unhideWhenUsed="1"/>
-    <w:lsdException w:name="Table Simple 3" w:semiHidden="1" w:unhideWhenUsed="1"/>
-    <w:lsdException w:name="Table Classic 1" w:semiHidden="1" w:unhideWhenUsed="1"/>
-    <w:lsdException w:name="Table Classic 2" w:semiHidden="1" w:unhideWhenUsed="1"/>
-    <w:lsdException w:name="Table Classic 3" w:semiHidden="1" w:unhideWhenUsed="1"/>
-    <w:lsdException w:name="Table Classic 4" w:semiHidden="1" w:unhideWhenUsed="1"/>
-    <w:lsdException w:name="Table Colorful 1" w:semiHidden="1" w:unhideWhenUsed="1"/>
-    <w:lsdException w:name="Table Colorful 2" w:semiHidden="1" w:unhideWhenUsed="1"/>
-    <w:lsdException w:name="Table Colorful 3" w:semiHidden="1" w:unhideWhenUsed="1"/>
-    <w:lsdException w:name="Table Columns 1" w:semiHidden="1" w:unhideWhenUsed="1"/>
-    <w:lsdException w:name="Table Columns 2" w:semiHidden="1" w:unhideWhenUsed="1"/>
-    <w:lsdException w:name="Table Columns 3" w:semiHidden="1" w:unhideWhenUsed="1"/>
-    <w:lsdException w:name="Table Columns 4" w:semiHidden="1" w:unhideWhenUsed="1"/>
-    <w:lsdException w:name="Table Columns 5" w:semiHidden="1" w:unhideWhenUsed="1"/>
-    <w:lsdException w:name="Table Grid 1" w:semiHidden="1" w:unhideWhenUsed="1"/>
-    <w:lsdException w:name="Table Grid 2" w:semiHidden="1" w:unhideWhenUsed="1"/>
-    <w:lsdException w:name="Table Grid 3" w:semiHidden="1" w:unhideWhenUsed="1"/>
-    <w:lsdException w:name="Table Grid 4" w:semiHidden="1" w:unhideWhenUsed="1"/>
-    <w:lsdException w:name="Table Grid 5" w:semiHidden="1" w:unhideWhenUsed="1"/>
-    <w:lsdException w:name="Table Grid 6" w:semiHidden="1" w:unhideWhenUsed="1"/>
-    <w:lsdException w:name="Table Grid 7" w:semiHidden="1" w:unhideWhenUsed="1"/>
-    <w:lsdException w:name="Table Grid 8" w:semiHidden="1" w:unhideWhenUsed="1"/>
-    <w:lsdException w:name="Table List 1" w:semiHidden="1" w:unhideWhenUsed="1"/>
-    <w:lsdException w:name="Table List 2" w:semiHidden="1" w:unhideWhenUsed="1"/>
-    <w:lsdException w:name="Table List 3" w:semiHidden="1" w:unhideWhenUsed="1"/>
-    <w:lsdException w:name="Table List 4" w:semiHidden="1" w:unhideWhenUsed="1"/>
-    <w:lsdException w:name="Table List 5" w:semiHidden="1" w:unhideWhenUsed="1"/>
-    <w:lsdException w:name="Table List 6" w:semiHidden="1" w:unhideWhenUsed="1"/>
-    <w:lsdException w:name="Table List 7" w:semiHidden="1" w:unhideWhenUsed="1"/>
-    <w:lsdException w:name="Table List 8" w:semiHidden="1" w:unhideWhenUsed="1"/>
-    <w:lsdException w:name="Table 3D effects 1" w:semiHidden="1" w:unhideWhenUsed="1"/>
-    <w:lsdException w:name="Table 3D effects 2" w:semiHidden="1" w:unhideWhenUsed="1"/>
-    <w:lsdException w:name="Table 3D effects 3" w:semiHidden="1" w:unhideWhenUsed="1"/>
-    <w:lsdException w:name="Table Contemporary" w:semiHidden="1" w:unhideWhenUsed="1"/>
-    <w:lsdException w:name="Table Elegant" w:semiHidden="1" w:unhideWhenUsed="1"/>
-    <w:lsdException w:name="Table Professional" w:semiHidden="1" w:unhideWhenUsed="1"/>
-    <w:lsdException w:name="Table Subtle 1" w:semiHidden="1" w:unhideWhenUsed="1"/>
-    <w:lsdException w:name="Table Subtle 2" w:semiHidden="1" w:unhideWhenUsed="1"/>
-    <w:lsdException w:name="Table Web 1" w:semiHidden="1" w:unhideWhenUsed="1"/>
-    <w:lsdException w:name="Table Web 2" w:semiHidden="1" w:unhideWhenUsed="1"/>
-    <w:lsdException w:name="Table Web 3" w:semiHidden="1" w:unhideWhenUsed="1"/>
-    <w:lsdException w:name="Balloon Text" w:semiHidden="1" w:unhideWhenUsed="1"/>
-    <w:lsdException w:name="Table Grid" w:uiPriority="39"/>
-    <w:lsdException w:name="Table Theme" w:semiHidden="1" w:unhideWhenUsed="1"/>
-    <w:lsdException w:name="Placeholder Text" w:semiHidden="1"/>
-    <w:lsdException w:name="No Spacing" w:uiPriority="1" w:qFormat="1"/>
-    <w:lsdException w:name="Light Shading" w:uiPriority="60"/>
-    <w:lsdException w:name="Light List" w:uiPriority="61"/>
-    <w:lsdException w:name="Light Grid" w:uiPriority="62"/>
-    <w:lsdException w:name="Medium Shading 1" w:uiPriority="63"/>
-    <w:lsdException w:name="Medium Shading 2" w:uiPriority="64"/>
-    <w:lsdException w:name="Medium List 1" w:uiPriority="65"/>
-    <w:lsdException w:name="Medium List 2" w:uiPriority="66"/>
-    <w:lsdException w:name="Medium Grid 1" w:uiPriority="67"/>
-    <w:lsdException w:name="Medium Grid 2" w:uiPriority="68"/>
-    <w:lsdException w:name="Medium Grid 3" w:uiPriority="69"/>
-    <w:lsdException w:name="Dark List" w:uiPriority="70"/>
-    <w:lsdException w:name="Colorful Shading" w:uiPriority="71"/>
-    <w:lsdException w:name="Colorful List" w:uiPriority="72"/>
-    <w:lsdException w:name="Colorful Grid" w:uiPriority="73"/>
-    <w:lsdException w:name="Light Shading Accent 1" w:uiPriority="60"/>
-    <w:lsdException w:name="Light List Accent 1" w:uiPriority="61"/>
-    <w:lsdException w:name="Light Grid Accent 1" w:uiPriority="62"/>
-    <w:lsdException w:name="Medium Shading 1 Accent 1" w:uiPriority="63"/>
-    <w:lsdException w:name="Medium Shading 2 Accent 1" w:uiPriority="64"/>
-    <w:lsdException w:name="Medium List 1 Accent 1" w:uiPriority="65"/>
-    <w:lsdException w:name="Revision" w:semiHidden="1"/>
-    <w:lsdException w:name="List Paragraph" w:uiPriority="34" w:qFormat="1"/>
-    <w:lsdException w:name="Quote" w:uiPriority="29" w:qFormat="1"/>
-    <w:lsdException w:name="Intense Quote" w:uiPriority="30" w:qFormat="1"/>
-    <w:lsdException w:name="Medium List 2 Accent 1" w:uiPriority="66"/>
-    <w:lsdException w:name="Medium Grid 1 Accent 1" w:uiPriority="67"/>
-    <w:lsdException w:name="Medium Grid 2 Accent 1" w:uiPriority="68"/>
-    <w:lsdException w:name="Medium Grid 3 Accent 1" w:uiPriority="69"/>
-    <w:lsdException w:name="Dark List Accent 1" w:uiPriority="70"/>
-    <w:lsdException w:name="Colorful Shading Accent 1" w:uiPriority="71"/>
-    <w:lsdException w:name="Colorful List Accent 1" w:uiPriority="72"/>
-    <w:lsdException w:name="Colorful Grid Accent 1" w:uiPriority="73"/>
-    <w:lsdException w:name="Light Shading Accent 2" w:uiPriority="60"/>
-    <w:lsdException w:name="Light List Accent 2" w:uiPriority="61"/>
-    <w:lsdException w:name="Light Grid Accent 2" w:uiPriority="62"/>
-    <w:lsdException w:name="Medium Shading 1 Accent 2" w:uiPriority="63"/>
-    <w:lsdException w:name="Medium Shading 2 Accent 2" w:uiPriority="64"/>
-    <w:lsdException w:name="Medium List 1 Accent 2" w:uiPriority="65"/>
-    <w:lsdException w:name="Medium List 2 Accent 2" w:uiPriority="66"/>
-    <w:lsdException w:name="Medium Grid 1 Accent 2" w:uiPriority="67"/>
-    <w:lsdException w:name="Medium Grid 2 Accent 2" w:uiPriority="68"/>
-    <w:lsdException w:name="Medium Grid 3 Accent 2" w:uiPriority="69"/>
-    <w:lsdException w:name="Dark List Accent 2" w:uiPriority="70"/>
-    <w:lsdException w:name="Colorful Shading Accent 2" w:uiPriority="71"/>
-    <w:lsdException w:name="Colorful List Accent 2" w:uiPriority="72"/>
-    <w:lsdException w:name="Colorful Grid Accent 2" w:uiPriority="73"/>
-    <w:lsdException w:name="Light Shading Accent 3" w:uiPriority="60"/>
-    <w:lsdException w:name="Light List Accent 3" w:uiPriority="61"/>
-    <w:lsdException w:name="Light Grid Accent 3" w:uiPriority="62"/>
-    <w:lsdException w:name="Medium Shading 1 Accent 3" w:uiPriority="63"/>
-    <w:lsdException w:name="Medium Shading 2 Accent 3" w:uiPriority="64"/>
-    <w:lsdException w:name="Medium List 1 Accent 3" w:uiPriority="65"/>
-    <w:lsdException w:name="Medium List 2 Accent 3" w:uiPriority="66"/>
-    <w:lsdException w:name="Medium Grid 1 Accent 3" w:uiPriority="67"/>
-    <w:lsdException w:name="Medium Grid 2 Accent 3" w:uiPriority="68"/>
-    <w:lsdException w:name="Medium Grid 3 Accent 3" w:uiPriority="69"/>
-    <w:lsdException w:name="Dark List Accent 3" w:uiPriority="70"/>
-    <w:lsdException w:name="Colorful Shading Accent 3" w:uiPriority="71"/>
-    <w:lsdException w:name="Colorful List Accent 3" w:uiPriority="72"/>
-    <w:lsdException w:name="Colorful Grid Accent 3" w:uiPriority="73"/>
-    <w:lsdException w:name="Light Shading Accent 4" w:uiPriority="60"/>
-    <w:lsdException w:name="Light List Accent 4" w:uiPriority="61"/>
-    <w:lsdException w:name="Light Grid Accent 4" w:uiPriority="62"/>
-    <w:lsdException w:name="Medium Shading 1 Accent 4" w:uiPriority="63"/>
-    <w:lsdException w:name="Medium Shading 2 Accent 4" w:uiPriority="64"/>
-    <w:lsdException w:name="Medium List 1 Accent 4" w:uiPriority="65"/>
-    <w:lsdException w:name="Medium List 2 Accent 4" w:uiPriority="66"/>
-    <w:lsdException w:name="Medium Grid 1 Accent 4" w:uiPriority="67"/>
-    <w:lsdException w:name="Medium Grid 2 Accent 4" w:uiPriority="68"/>
-    <w:lsdException w:name="Medium Grid 3 Accent 4" w:uiPriority="69"/>
-    <w:lsdException w:name="Dark List Accent 4" w:uiPriority="70"/>
-    <w:lsdException w:name="Colorful Shading Accent 4" w:uiPriority="71"/>
-    <w:lsdException w:name="Colorful List Accent 4" w:uiPriority="72"/>
-    <w:lsdException w:name="Colorful Grid Accent 4" w:uiPriority="73"/>
-    <w:lsdException w:name="Light Shading Accent 5" w:uiPriority="60"/>
-    <w:lsdException w:name="Light List Accent 5" w:uiPriority="61"/>
-    <w:lsdException w:name="Light Grid Accent 5" w:uiPriority="62"/>
-    <w:lsdException w:name="Medium Shading 1 Accent 5" w:uiPriority="63"/>
-    <w:lsdException w:name="Medium Shading 2 Accent 5" w:uiPriority="64"/>
-    <w:lsdException w:name="Medium List 1 Accent 5" w:uiPriority="65"/>
-    <w:lsdException w:name="Medium List 2 Accent 5" w:uiPriority="66"/>
-    <w:lsdException w:name="Medium Grid 1 Accent 5" w:uiPriority="67"/>
-    <w:lsdException w:name="Medium Grid 2 Accent 5" w:uiPriority="68"/>
-    <w:lsdException w:name="Medium Grid 3 Accent 5" w:uiPriority="69"/>
-    <w:lsdException w:name="Dark List Accent 5" w:uiPriority="70"/>
-    <w:lsdException w:name="Colorful Shading Accent 5" w:uiPriority="71"/>
-    <w:lsdException w:name="Colorful List Accent 5" w:uiPriority="72"/>
-    <w:lsdException w:name="Colorful Grid Accent 5" w:uiPriority="73"/>
-    <w:lsdException w:name="Light Shading Accent 6" w:uiPriority="60"/>
-    <w:lsdException w:name="Light List Accent 6" w:uiPriority="61"/>
-    <w:lsdException w:name="Light Grid Accent 6" w:uiPriority="62"/>
-    <w:lsdException w:name="Medium Shading 1 Accent 6" w:uiPriority="63"/>
-    <w:lsdException w:name="Medium Shading 2 Accent 6" w:uiPriority="64"/>
-    <w:lsdException w:name="Medium List 1 Accent 6" w:uiPriority="65"/>
-    <w:lsdException w:name="Medium List 2 Accent 6" w:uiPriority="66"/>
-    <w:lsdException w:name="Medium Grid 1 Accent 6" w:uiPriority="67"/>
-    <w:lsdException w:name="Medium Grid 2 Accent 6" w:uiPriority="68"/>
-    <w:lsdException w:name="Medium Grid 3 Accent 6" w:uiPriority="69"/>
-    <w:lsdException w:name="Dark List Accent 6" w:uiPriority="70"/>
-    <w:lsdException w:name="Colorful Shading Accent 6" w:uiPriority="71"/>
-    <w:lsdException w:name="Colorful List Accent 6" w:uiPriority="72"/>
-    <w:lsdException w:name="Colorful Grid Accent 6" w:uiPriority="73"/>
-    <w:lsdException w:name="Subtle Emphasis" w:uiPriority="19" w:qFormat="1"/>
-    <w:lsdException w:name="Intense Emphasis" w:uiPriority="21" w:qFormat="1"/>
-    <w:lsdException w:name="Subtle Reference" w:uiPriority="31" w:qFormat="1"/>
-    <w:lsdException w:name="Intense Reference" w:uiPriority="32" w:qFormat="1"/>
-    <w:lsdException w:name="Book Title" w:uiPriority="33" w:qFormat="1"/>
-    <w:lsdException w:name="Bibliography" w:semiHidden="1" w:uiPriority="37" w:unhideWhenUsed="1"/>
-    <w:lsdException w:name="TOC Heading" w:semiHidden="1" w:uiPriority="39" w:unhideWhenUsed="1" w:qFormat="1"/>
-    <w:lsdException w:name="Plain Table 1" w:uiPriority="41"/>
-    <w:lsdException w:name="Plain Table 2" w:uiPriority="42"/>
-    <w:lsdException w:name="Plain Table 3" w:uiPriority="43"/>
-    <w:lsdException w:name="Plain Table 4" w:uiPriority="44"/>
-    <w:lsdException w:name="Plain Table 5" w:uiPriority="45"/>
-    <w:lsdException w:name="Grid Table Light" w:uiPriority="40"/>
-    <w:lsdException w:name="Grid Table 1 Light" w:uiPriority="46"/>
-    <w:lsdException w:name="Grid Table 2" w:uiPriority="47"/>
-    <w:lsdException w:name="Grid Table 3" w:uiPriority="48"/>
-    <w:lsdException w:name="Grid Table 4" w:uiPriority="49"/>
-    <w:lsdException w:name="Grid Table 5 Dark" w:uiPriority="50"/>
-    <w:lsdException w:name="Grid Table 6 Colorful" w:uiPriority="51"/>
-    <w:lsdException w:name="Grid Table 7 Colorful" w:uiPriority="52"/>
-    <w:lsdException w:name="Grid Table 1 Light Accent 1" w:uiPriority="46"/>
-    <w:lsdException w:name="Grid Table 2 Accent 1" w:uiPriority="47"/>
-    <w:lsdException w:name="Grid Table 3 Accent 1" w:uiPriority="48"/>
-    <w:lsdException w:name="Grid Table 4 Accent 1" w:uiPriority="49"/>
-    <w:lsdException w:name="Grid Table 5 Dark Accent 1" w:uiPriority="50"/>
-    <w:lsdException w:name="Grid Table 6 Colorful Accent 1" w:uiPriority="51"/>
-    <w:lsdException w:name="Grid Table 7 Colorful Accent 1" w:uiPriority="52"/>
-    <w:lsdException w:name="Grid Table 1 Light Accent 2" w:uiPriority="46"/>
-    <w:lsdException w:name="Grid Table 2 Accent 2" w:uiPriority="47"/>
-    <w:lsdException w:name="Grid Table 3 Accent 2" w:uiPriority="48"/>
-    <w:lsdException w:name="Grid Table 4 Accent 2" w:uiPriority="49"/>
-    <w:lsdException w:name="Grid Table 5 Dark Accent 2" w:uiPriority="50"/>
-    <w:lsdException w:name="Grid Table 6 Colorful Accent 2" w:uiPriority="51"/>
-    <w:lsdException w:name="Grid Table 7 Colorful Accent 2" w:uiPriority="52"/>
-    <w:lsdException w:name="Grid Table 1 Light Accent 3" w:uiPriority="46"/>
-    <w:lsdException w:name="Grid Table 2 Accent 3" w:uiPriority="47"/>
-    <w:lsdException w:name="Grid Table 3 Accent 3" w:uiPriority="48"/>
-    <w:lsdException w:name="Grid Table 4 Accent 3" w:uiPriority="49"/>
-    <w:lsdException w:name="Grid Table 5 Dark Accent 3" w:uiPriority="50"/>
-    <w:lsdException w:name="Grid Table 6 Colorful Accent 3" w:uiPriority="51"/>
-    <w:lsdException w:name="Grid Table 7 Colorful Accent 3" w:uiPriority="52"/>
-    <w:lsdException w:name="Grid Table 1 Light Accent 4" w:uiPriority="46"/>
-    <w:lsdException w:name="Grid Table 2 Accent 4" w:uiPriority="47"/>
-    <w:lsdException w:name="Grid Table 3 Accent 4" w:uiPriority="48"/>
-    <w:lsdException w:name="Grid Table 4 Accent 4" w:uiPriority="49"/>
-    <w:lsdException w:name="Grid Table 5 Dark Accent 4" w:uiPriority="50"/>
-    <w:lsdException w:name="Grid Table 6 Colorful Accent 4" w:uiPriority="51"/>
-    <w:lsdException w:name="Grid Table 7 Colorful Accent 4" w:uiPriority="52"/>
-    <w:lsdException w:name="Grid Table 1 Light Accent 5" w:uiPriority="46"/>
-    <w:lsdException w:name="Grid Table 2 Accent 5" w:uiPriority="47"/>
-    <w:lsdException w:name="Grid Table 3 Accent 5" w:uiPriority="48"/>
-    <w:lsdException w:name="Grid Table 4 Accent 5" w:uiPriority="49"/>
-    <w:lsdException w:name="Grid Table 5 Dark Accent 5" w:uiPriority="50"/>
-    <w:lsdException w:name="Grid Table 6 Colorful Accent 5" w:uiPriority="51"/>
-    <w:lsdException w:name="Grid Table 7 Colorful Accent 5" w:uiPriority="52"/>
-    <w:lsdException w:name="Grid Table 1 Light Accent 6" w:uiPriority="46"/>
-    <w:lsdException w:name="Grid Table 2 Accent 6" w:uiPriority="47"/>
-    <w:lsdException w:name="Grid Table 3 Accent 6" w:uiPriority="48"/>
-    <w:lsdException w:name="Grid Table 4 Accent 6" w:uiPriority="49"/>
-    <w:lsdException w:name="Grid Table 5 Dark Accent 6" w:uiPriority="50"/>
-    <w:lsdException w:name="Grid Table 6 Colorful Accent 6" w:uiPriority="51"/>
-    <w:lsdException w:name="Grid Table 7 Colorful Accent 6" w:uiPriority="52"/>
-    <w:lsdException w:name="List Table 1 Light" w:uiPriority="46"/>
-    <w:lsdException w:name="List Table 2" w:uiPriority="47"/>
-    <w:lsdException w:name="List Table 3" w:uiPriority="48"/>
-    <w:lsdException w:name="List Table 4" w:uiPriority="49"/>
-    <w:lsdException w:name="List Table 5 Dark" w:uiPriority="50"/>
-    <w:lsdException w:name="List Table 6 Colorful" w:uiPriority="51"/>
-    <w:lsdException w:name="List Table 7 Colorful" w:uiPriority="52"/>
-    <w:lsdException w:name="List Table 1 Light Accent 1" w:uiPriority="46"/>
-    <w:lsdException w:name="List Table 2 Accent 1" w:uiPriority="47"/>
-    <w:lsdException w:name="List Table 3 Accent 1" w:uiPriority="48"/>
-    <w:lsdException w:name="List Table 4 Accent 1" w:uiPriority="49"/>
-    <w:lsdException w:name="List Table 5 Dark Accent 1" w:uiPriority="50"/>
-    <w:lsdException w:name="List Table 6 Colorful Accent 1" w:uiPriority="51"/>
-    <w:lsdException w:name="List Table 7 Colorful Accent 1" w:uiPriority="52"/>
-    <w:lsdException w:name="List Table 1 Light Accent 2" w:uiPriority="46"/>
-    <w:lsdException w:name="List Table 2 Accent 2" w:uiPriority="47"/>
-    <w:lsdException w:name="List Table 3 Accent 2" w:uiPriority="48"/>
-    <w:lsdException w:name="List Table 4 Accent 2" w:uiPriority="49"/>
-    <w:lsdException w:name="List Table 5 Dark Accent 2" w:uiPriority="50"/>
-    <w:lsdException w:name="List Table 6 Colorful Accent 2" w:uiPriority="51"/>
-    <w:lsdException w:name="List Table 7 Colorful Accent 2" w:uiPriority="52"/>
-    <w:lsdException w:name="List Table 1 Light Accent 3" w:uiPriority="46"/>
-    <w:lsdException w:name="List Table 2 Accent 3" w:uiPriority="47"/>
-    <w:lsdException w:name="List Table 3 Accent 3" w:uiPriority="48"/>
-    <w:lsdException w:name="List Table 4 Accent 3" w:uiPriority="49"/>
-    <w:lsdException w:name="List Table 5 Dark Accent 3" w:uiPriority="50"/>
-    <w:lsdException w:name="List Table 6 Colorful Accent 3" w:uiPriority="51"/>
-    <w:lsdException w:name="List Table 7 Colorful Accent 3" w:uiPriority="52"/>
-    <w:lsdException w:name="List Table 1 Light Accent 4" w:uiPriority="46"/>
-    <w:lsdException w:name="List Table 2 Accent 4" w:uiPriority="47"/>
-    <w:lsdException w:name="List Table 3 Accent 4" w:uiPriority="48"/>
-    <w:lsdException w:name="List Table 4 Accent 4" w:uiPriority="49"/>
-    <w:lsdException w:name="List Table 5 Dark Accent 4" w:uiPriority="50"/>
-    <w:lsdException w:name="List Table 6 Colorful Accent 4" w:uiPriority="51"/>
-    <w:lsdException w:name="List Table 7 Colorful Accent 4" w:uiPriority="52"/>
-    <w:lsdException w:name="List Table 1 Light Accent 5" w:uiPriority="46"/>
-    <w:lsdException w:name="List Table 2 Accent 5" w:uiPriority="47"/>
-    <w:lsdException w:name="List Table 3 Accent 5" w:uiPriority="48"/>
-    <w:lsdException w:name="List Table 4 Accent 5" w:uiPriority="49"/>
-    <w:lsdException w:name="List Table 5 Dark Accent 5" w:uiPriority="50"/>
-    <w:lsdException w:name="List Table 6 Colorful Accent 5" w:uiPriority="51"/>
-    <w:lsdException w:name="List Table 7 Colorful Accent 5" w:uiPriority="52"/>
-    <w:lsdException w:name="List Table 1 Light Accent 6" w:uiPriority="46"/>
-    <w:lsdException w:name="List Table 2 Accent 6" w:uiPriority="47"/>
-    <w:lsdException w:name="List Table 3 Accent 6" w:uiPriority="48"/>
-    <w:lsdException w:name="List Table 4 Accent 6" w:uiPriority="49"/>
-    <w:lsdException w:name="List Table 5 Dark Accent 6" w:uiPriority="50"/>
-    <w:lsdException w:name="List Table 6 Colorful Accent 6" w:uiPriority="51"/>
-    <w:lsdException w:name="List Table 7 Colorful Accent 6" w:uiPriority="52"/>
-    <w:lsdException w:name="Mention" w:semiHidden="1" w:unhideWhenUsed="1"/>
-    <w:lsdException w:name="Smart Hyperlink" w:semiHidden="1" w:unhideWhenUsed="1"/>
-    <w:lsdException w:name="Hashtag" w:semiHidden="1" w:unhideWhenUsed="1"/>
-    <w:lsdException w:name="Unresolved Mention" w:semiHidden="1" w:unhideWhenUsed="1"/>
-    <w:lsdException w:name="Smart Link" w:semiHidden="1" w:unhideWhenUsed="1"/>
+  <w:latentStyles w:defLockedState="0" w:defUIPriority="99" w:defSemiHidden="1" w:defUnhideWhenUsed="1" w:defQFormat="0" w:count="267">
+    <w:lsdException w:name="Normal" w:semiHidden="0" w:uiPriority="0" w:unhideWhenUsed="0" w:qFormat="1"/>
+    <w:lsdException w:name="heading 1" w:semiHidden="0" w:uiPriority="9" w:unhideWhenUsed="0" w:qFormat="1"/>
+    <w:lsdException w:name="heading 2" w:uiPriority="9" w:qFormat="1"/>
+    <w:lsdException w:name="heading 3" w:uiPriority="9" w:qFormat="1"/>
+    <w:lsdException w:name="heading 4" w:uiPriority="9" w:qFormat="1"/>
+    <w:lsdException w:name="heading 5" w:uiPriority="9" w:qFormat="1"/>
+    <w:lsdException w:name="heading 6" w:uiPriority="9" w:qFormat="1"/>
+    <w:lsdException w:name="heading 7" w:uiPriority="9" w:qFormat="1"/>
+    <w:lsdException w:name="heading 8" w:uiPriority="9" w:qFormat="1"/>
+    <w:lsdException w:name="heading 9" w:uiPriority="9" w:qFormat="1"/>
+    <w:lsdException w:name="toc 1" w:uiPriority="39"/>
+    <w:lsdException w:name="toc 2" w:uiPriority="39"/>
+    <w:lsdException w:name="toc 3" w:uiPriority="39"/>
+    <w:lsdException w:name="toc 4" w:uiPriority="39"/>
+    <w:lsdException w:name="toc 5" w:uiPriority="39"/>
+    <w:lsdException w:name="toc 6" w:uiPriority="39"/>
+    <w:lsdException w:name="toc 7" w:uiPriority="39"/>
+    <w:lsdException w:name="toc 8" w:uiPriority="39"/>
+    <w:lsdException w:name="toc 9" w:uiPriority="39"/>
+    <w:lsdException w:name="caption" w:uiPriority="35" w:qFormat="1"/>
+    <w:lsdException w:name="Title" w:semiHidden="0" w:uiPriority="10" w:unhideWhenUsed="0" w:qFormat="1"/>
+    <w:lsdException w:name="Default Paragraph Font" w:uiPriority="1"/>
+    <w:lsdException w:name="Subtitle" w:semiHidden="0" w:uiPriority="11" w:unhideWhenUsed="0" w:qFormat="1"/>
+    <w:lsdException w:name="Strong" w:semiHidden="0" w:uiPriority="22" w:unhideWhenUsed="0" w:qFormat="1"/>
+    <w:lsdException w:name="Emphasis" w:semiHidden="0" w:uiPriority="20" w:unhideWhenUsed="0" w:qFormat="1"/>
+    <w:lsdException w:name="Table Grid" w:semiHidden="0" w:uiPriority="39" w:unhideWhenUsed="0"/>
+    <w:lsdException w:name="Placeholder Text" w:unhideWhenUsed="0"/>
+    <w:lsdException w:name="No Spacing" w:semiHidden="0" w:uiPriority="1" w:unhideWhenUsed="0" w:qFormat="1"/>
+    <w:lsdException w:name="Light Shading" w:semiHidden="0" w:uiPriority="60" w:unhideWhenUsed="0"/>
+    <w:lsdException w:name="Light List" w:semiHidden="0" w:uiPriority="61" w:unhideWhenUsed="0"/>
+    <w:lsdException w:name="Light Grid" w:semiHidden="0" w:uiPriority="62" w:unhideWhenUsed="0"/>
+    <w:lsdException w:name="Medium Shading 1" w:semiHidden="0" w:uiPriority="63" w:unhideWhenUsed="0"/>
+    <w:lsdException w:name="Medium Shading 2" w:semiHidden="0" w:uiPriority="64" w:unhideWhenUsed="0"/>
+    <w:lsdException w:name="Medium List 1" w:semiHidden="0" w:uiPriority="65" w:unhideWhenUsed="0"/>
+    <w:lsdException w:name="Medium List 2" w:semiHidden="0" w:uiPriority="66" w:unhideWhenUsed="0"/>
+    <w:lsdException w:name="Medium Grid 1" w:semiHidden="0" w:uiPriority="67" w:unhideWhenUsed="0"/>
+    <w:lsdException w:name="Medium Grid 2" w:semiHidden="0" w:uiPriority="68" w:unhideWhenUsed="0"/>
+    <w:lsdException w:name="Medium Grid 3" w:semiHidden="0" w:uiPriority="69" w:unhideWhenUsed="0"/>
+    <w:lsdException w:name="Dark List" w:semiHidden="0" w:uiPriority="70" w:unhideWhenUsed="0"/>
+    <w:lsdException w:name="Colorful Shading" w:semiHidden="0" w:uiPriority="71" w:unhideWhenUsed="0"/>
+    <w:lsdException w:name="Colorful List" w:semiHidden="0" w:uiPriority="72" w:unhideWhenUsed="0"/>
+    <w:lsdException w:name="Colorful Grid" w:semiHidden="0" w:uiPriority="73" w:unhideWhenUsed="0"/>
+    <w:lsdException w:name="Light Shading Accent 1" w:semiHidden="0" w:uiPriority="60" w:unhideWhenUsed="0"/>
+    <w:lsdException w:name="Light List Accent 1" w:semiHidden="0" w:uiPriority="61" w:unhideWhenUsed="0"/>
+    <w:lsdException w:name="Light Grid Accent 1" w:semiHidden="0" w:uiPriority="62" w:unhideWhenUsed="0"/>
+    <w:lsdException w:name="Medium Shading 1 Accent 1" w:semiHidden="0" w:uiPriority="63" w:unhideWhenUsed="0"/>
+    <w:lsdException w:name="Medium Shading 2 Accent 1" w:semiHidden="0" w:uiPriority="64" w:unhideWhenUsed="0"/>
+    <w:lsdException w:name="Medium List 1 Accent 1" w:semiHidden="0" w:uiPriority="65" w:unhideWhenUsed="0"/>
+    <w:lsdException w:name="Revision" w:unhideWhenUsed="0"/>
+    <w:lsdException w:name="List Paragraph" w:semiHidden="0" w:uiPriority="34" w:unhideWhenUsed="0" w:qFormat="1"/>
+    <w:lsdException w:name="Quote" w:semiHidden="0" w:uiPriority="29" w:unhideWhenUsed="0" w:qFormat="1"/>
+    <w:lsdException w:name="Intense Quote" w:semiHidden="0" w:uiPriority="30" w:unhideWhenUsed="0" w:qFormat="1"/>
+    <w:lsdException w:name="Medium List 2 Accent 1" w:semiHidden="0" w:uiPriority="66" w:unhideWhenUsed="0"/>
+    <w:lsdException w:name="Medium Grid 1 Accent 1" w:semiHidden="0" w:uiPriority="67" w:unhideWhenUsed="0"/>
+    <w:lsdException w:name="Medium Grid 2 Accent 1" w:semiHidden="0" w:uiPriority="68" w:unhideWhenUsed="0"/>
+    <w:lsdException w:name="Medium Grid 3 Accent 1" w:semiHidden="0" w:uiPriority="69" w:unhideWhenUsed="0"/>
+    <w:lsdException w:name="Dark List Accent 1" w:semiHidden="0" w:uiPriority="70" w:unhideWhenUsed="0"/>
+    <w:lsdException w:name="Colorful Shading Accent 1" w:semiHidden="0" w:uiPriority="71" w:unhideWhenUsed="0"/>
+    <w:lsdException w:name="Colorful List Accent 1" w:semiHidden="0" w:uiPriority="72" w:unhideWhenUsed="0"/>
+    <w:lsdException w:name="Colorful Grid Accent 1" w:semiHidden="0" w:uiPriority="73" w:unhideWhenUsed="0"/>
+    <w:lsdException w:name="Light Shading Accent 2" w:semiHidden="0" w:uiPriority="60" w:unhideWhenUsed="0"/>
+    <w:lsdException w:name="Light List Accent 2" w:semiHidden="0" w:uiPriority="61" w:unhideWhenUsed="0"/>
+    <w:lsdException w:name="Light Grid Accent 2" w:semiHidden="0" w:uiPriority="62" w:unhideWhenUsed="0"/>
+    <w:lsdException w:name="Medium Shading 1 Accent 2" w:semiHidden="0" w:uiPriority="63" w:unhideWhenUsed="0"/>
+    <w:lsdException w:name="Medium Shading 2 Accent 2" w:semiHidden="0" w:uiPriority="64" w:unhideWhenUsed="0"/>
+    <w:lsdException w:name="Medium List 1 Accent 2" w:semiHidden="0" w:uiPriority="65" w:unhideWhenUsed="0"/>
+    <w:lsdException w:name="Medium List 2 Accent 2" w:semiHidden="0" w:uiPriority="66" w:unhideWhenUsed="0"/>
+    <w:lsdException w:name="Medium Grid 1 Accent 2" w:semiHidden="0" w:uiPriority="67" w:unhideWhenUsed="0"/>
+    <w:lsdException w:name="Medium Grid 2 Accent 2" w:semiHidden="0" w:uiPriority="68" w:unhideWhenUsed="0"/>
+    <w:lsdException w:name="Medium Grid 3 Accent 2" w:semiHidden="0" w:uiPriority="69" w:unhideWhenUsed="0"/>
+    <w:lsdException w:name="Dark List Accent 2" w:semiHidden="0" w:uiPriority="70" w:unhideWhenUsed="0"/>
+    <w:lsdException w:name="Colorful Shading Accent 2" w:semiHidden="0" w:uiPriority="71" w:unhideWhenUsed="0"/>
+    <w:lsdException w:name="Colorful List Accent 2" w:semiHidden="0" w:uiPriority="72" w:unhideWhenUsed="0"/>
+    <w:lsdException w:name="Colorful Grid Accent 2" w:semiHidden="0" w:uiPriority="73" w:unhideWhenUsed="0"/>
+    <w:lsdException w:name="Light Shading Accent 3" w:semiHidden="0" w:uiPriority="60" w:unhideWhenUsed="0"/>
+    <w:lsdException w:name="Light List Accent 3" w:semiHidden="0" w:uiPriority="61" w:unhideWhenUsed="0"/>
+    <w:lsdException w:name="Light Grid Accent 3" w:semiHidden="0" w:uiPriority="62" w:unhideWhenUsed="0"/>
+    <w:lsdException w:name="Medium Shading 1 Accent 3" w:semiHidden="0" w:uiPriority="63" w:unhideWhenUsed="0"/>
+    <w:lsdException w:name="Medium Shading 2 Accent 3" w:semiHidden="0" w:uiPriority="64" w:unhideWhenUsed="0"/>
+    <w:lsdException w:name="Medium List 1 Accent 3" w:semiHidden="0" w:uiPriority="65" w:unhideWhenUsed="0"/>
+    <w:lsdException w:name="Medium List 2 Accent 3" w:semiHidden="0" w:uiPriority="66" w:unhideWhenUsed="0"/>
+    <w:lsdException w:name="Medium Grid 1 Accent 3" w:semiHidden="0" w:uiPriority="67" w:unhideWhenUsed="0"/>
+    <w:lsdException w:name="Medium Grid 2 Accent 3" w:semiHidden="0" w:uiPriority="68" w:unhideWhenUsed="0"/>
+    <w:lsdException w:name="Medium Grid 3 Accent 3" w:semiHidden="0" w:uiPriority="69" w:unhideWhenUsed="0"/>
+    <w:lsdException w:name="Dark List Accent 3" w:semiHidden="0" w:uiPriority="70" w:unhideWhenUsed="0"/>
+    <w:lsdException w:name="Colorful Shading Accent 3" w:semiHidden="0" w:uiPriority="71" w:unhideWhenUsed="0"/>
+    <w:lsdException w:name="Colorful List Accent 3" w:semiHidden="0" w:uiPriority="72" w:unhideWhenUsed="0"/>
+    <w:lsdException w:name="Colorful Grid Accent 3" w:semiHidden="0" w:uiPriority="73" w:unhideWhenUsed="0"/>
+    <w:lsdException w:name="Light Shading Accent 4" w:semiHidden="0" w:uiPriority="60" w:unhideWhenUsed="0"/>
+    <w:lsdException w:name="Light List Accent 4" w:semiHidden="0" w:uiPriority="61" w:unhideWhenUsed="0"/>
+    <w:lsdException w:name="Light Grid Accent 4" w:semiHidden="0" w:uiPriority="62" w:unhideWhenUsed="0"/>
+    <w:lsdException w:name="Medium Shading 1 Accent 4" w:semiHidden="0" w:uiPriority="63" w:unhideWhenUsed="0"/>
+    <w:lsdException w:name="Medium Shading 2 Accent 4" w:semiHidden="0" w:uiPriority="64" w:unhideWhenUsed="0"/>
+    <w:lsdException w:name="Medium List 1 Accent 4" w:semiHidden="0" w:uiPriority="65" w:unhideWhenUsed="0"/>
+    <w:lsdException w:name="Medium List 2 Accent 4" w:semiHidden="0" w:uiPriority="66" w:unhideWhenUsed="0"/>
+    <w:lsdException w:name="Medium Grid 1 Accent 4" w:semiHidden="0" w:uiPriority="67" w:unhideWhenUsed="0"/>
+    <w:lsdException w:name="Medium Grid 2 Accent 4" w:semiHidden="0" w:uiPriority="68" w:unhideWhenUsed="0"/>
+    <w:lsdException w:name="Medium Grid 3 Accent 4" w:semiHidden="0" w:uiPriority="69" w:unhideWhenUsed="0"/>
+    <w:lsdException w:name="Dark List Accent 4" w:semiHidden="0" w:uiPriority="70" w:unhideWhenUsed="0"/>
+    <w:lsdException w:name="Colorful Shading Accent 4" w:semiHidden="0" w:uiPriority="71" w:unhideWhenUsed="0"/>
+    <w:lsdException w:name="Colorful List Accent 4" w:semiHidden="0" w:uiPriority="72" w:unhideWhenUsed="0"/>
+    <w:lsdException w:name="Colorful Grid Accent 4" w:semiHidden="0" w:uiPriority="73" w:unhideWhenUsed="0"/>
+    <w:lsdException w:name="Light Shading Accent 5" w:semiHidden="0" w:uiPriority="60" w:unhideWhenUsed="0"/>
+    <w:lsdException w:name="Light List Accent 5" w:semiHidden="0" w:uiPriority="61" w:unhideWhenUsed="0"/>
+    <w:lsdException w:name="Light Grid Accent 5" w:semiHidden="0" w:uiPriority="62" w:unhideWhenUsed="0"/>
+    <w:lsdException w:name="Medium Shading 1 Accent 5" w:semiHidden="0" w:uiPriority="63" w:unhideWhenUsed="0"/>
+    <w:lsdException w:name="Medium Shading 2 Accent 5" w:semiHidden="0" w:uiPriority="64" w:unhideWhenUsed="0"/>
+    <w:lsdException w:name="Medium List 1 Accent 5" w:semiHidden="0" w:uiPriority="65" w:unhideWhenUsed="0"/>
+    <w:lsdException w:name="Medium List 2 Accent 5" w:semiHidden="0" w:uiPriority="66" w:unhideWhenUsed="0"/>
+    <w:lsdException w:name="Medium Grid 1 Accent 5" w:semiHidden="0" w:uiPriority="67" w:unhideWhenUsed="0"/>
+    <w:lsdException w:name="Medium Grid 2 Accent 5" w:semiHidden="0" w:uiPriority="68" w:unhideWhenUsed="0"/>
+    <w:lsdException w:name="Medium Grid 3 Accent 5" w:semiHidden="0" w:uiPriority="69" w:unhideWhenUsed="0"/>
+    <w:lsdException w:name="Dark List Accent 5" w:semiHidden="0" w:uiPriority="70" w:unhideWhenUsed="0"/>
+    <w:lsdException w:name="Colorful Shading Accent 5" w:semiHidden="0" w:uiPriority="71" w:unhideWhenUsed="0"/>
+    <w:lsdException w:name="Colorful List Accent 5" w:semiHidden="0" w:uiPriority="72" w:unhideWhenUsed="0"/>
+    <w:lsdException w:name="Colorful Grid Accent 5" w:semiHidden="0" w:uiPriority="73" w:unhideWhenUsed="0"/>
+    <w:lsdException w:name="Light Shading Accent 6" w:semiHidden="0" w:uiPriority="60" w:unhideWhenUsed="0"/>
+    <w:lsdException w:name="Light List Accent 6" w:semiHidden="0" w:uiPriority="61" w:unhideWhenUsed="0"/>
+    <w:lsdException w:name="Light Grid Accent 6" w:semiHidden="0" w:uiPriority="62" w:unhideWhenUsed="0"/>
+    <w:lsdException w:name="Medium Shading 1 Accent 6" w:semiHidden="0" w:uiPriority="63" w:unhideWhenUsed="0"/>
+    <w:lsdException w:name="Medium Shading 2 Accent 6" w:semiHidden="0" w:uiPriority="64" w:unhideWhenUsed="0"/>
+    <w:lsdException w:name="Medium List 1 Accent 6" w:semiHidden="0" w:uiPriority="65" w:unhideWhenUsed="0"/>
+    <w:lsdException w:name="Medium List 2 Accent 6" w:semiHidden="0" w:uiPriority="66" w:unhideWhenUsed="0"/>
+    <w:lsdException w:name="Medium Grid 1 Accent 6" w:semiHidden="0" w:uiPriority="67" w:unhideWhenUsed="0"/>
+    <w:lsdException w:name="Medium Grid 2 Accent 6" w:semiHidden="0" w:uiPriority="68" w:unhideWhenUsed="0"/>
+    <w:lsdException w:name="Medium Grid 3 Accent 6" w:semiHidden="0" w:uiPriority="69" w:unhideWhenUsed="0"/>
+    <w:lsdException w:name="Dark List Accent 6" w:semiHidden="0" w:uiPriority="70" w:unhideWhenUsed="0"/>
+    <w:lsdException w:name="Colorful Shading Accent 6" w:semiHidden="0" w:uiPriority="71" w:unhideWhenUsed="0"/>
+    <w:lsdException w:name="Colorful List Accent 6" w:semiHidden="0" w:uiPriority="72" w:unhideWhenUsed="0"/>
+    <w:lsdException w:name="Colorful Grid Accent 6" w:semiHidden="0" w:uiPriority="73" w:unhideWhenUsed="0"/>
+    <w:lsdException w:name="Subtle Emphasis" w:semiHidden="0" w:uiPriority="19" w:unhideWhenUsed="0" w:qFormat="1"/>
+    <w:lsdException w:name="Intense Emphasis" w:semiHidden="0" w:uiPriority="21" w:unhideWhenUsed="0" w:qFormat="1"/>
+    <w:lsdException w:name="Subtle Reference" w:semiHidden="0" w:uiPriority="31" w:unhideWhenUsed="0" w:qFormat="1"/>
+    <w:lsdException w:name="Intense Reference" w:semiHidden="0" w:uiPriority="32" w:unhideWhenUsed="0" w:qFormat="1"/>
+    <w:lsdException w:name="Book Title" w:semiHidden="0" w:uiPriority="33" w:unhideWhenUsed="0" w:qFormat="1"/>
+    <w:lsdException w:name="Bibliography" w:uiPriority="37"/>
+    <w:lsdException w:name="TOC Heading" w:uiPriority="39" w:qFormat="1"/>
+  </w:latentStyles>
+  <w:style w:type="paragraph" w:default="1" w:styleId="Normal">
+    <w:name w:val="Normal"/>
+    <w:qFormat/>
+  </w:style>
+  <w:style w:type="character" w:default="1" w:styleId="DefaultParagraphFont">
+    <w:name w:val="Default Paragraph Font"/>
+    <w:uiPriority w:val="1"/>
+    <w:semiHidden/>
+    <w:unhideWhenUsed/>
+  </w:style>
+  <w:style w:type="table" w:default="1" w:styleId="TableNormal">
+    <w:name w:val="Normal Table"/>
+    <w:uiPriority w:val="99"/>
+    <w:semiHidden/>
+    <w:unhideWhenUsed/>
+    <w:tblPr>
+      <w:tblInd w:w="0" w:type="dxa"/>
+      <w:tblCellMar>
+        <w:top w:w="0" w:type="dxa"/>
+        <w:left w:w="108" w:type="dxa"/>
+        <w:bottom w:w="0" w:type="dxa"/>
+        <w:right w:w="108" w:type="dxa"/>
+      </w:tblCellMar>
+    </w:tblPr>
+  </w:style>
+  <w:style w:type="numbering" w:default="1" w:styleId="NoList">
+    <w:name w:val="No List"/>
+    <w:uiPriority w:val="99"/>
+    <w:semiHidden/>
+    <w:unhideWhenUsed/>
+  </w:style>
+  <w:style w:type="paragraph" w:styleId="ListParagraph">
+    <w:name w:val="List Paragraph"/>
+    <w:basedOn w:val="Normal"/>
+    <w:uiPriority w:val="34"/>
+    <w:qFormat/>
+    <w:rsid w:val="00951955"/>
+    <w:pPr>
+      <w:ind w:left="720"/>
+      <w:contextualSpacing/>
+    </w:pPr>
+  </w:style>
+</w:styles>
+</file>
+
+<file path=word/stylesWithEffects.xml><?xml version="1.0" encoding="utf-8"?>
+<w:styles xmlns:wpc="http://schemas.microsoft.com/office/word/2010/wordprocessingCanvas" xmlns:mc="http://schemas.openxmlformats.org/markup-compatibility/2006" xmlns:o="urn:schemas-microsoft-com:office:office" xmlns:r="http://schemas.openxmlformats.org/officeDocument/2006/relationships" xmlns:m="http://schemas.openxmlformats.org/officeDocument/2006/math" xmlns:v="urn:schemas-microsoft-com:vml" xmlns:wp14="http://schemas.microsoft.com/office/word/2010/wordprocessingDrawing" xmlns:wp="http://schemas.openxmlformats.org/drawingml/2006/wordprocessingDrawing" xmlns:w10="urn:schemas-microsoft-com:office:word" xmlns:w="http://schemas.openxmlformats.org/wordprocessingml/2006/main" xmlns:w14="http://schemas.microsoft.com/office/word/2010/wordml" xmlns:wpg="http://schemas.microsoft.com/office/word/2010/wordprocessingGroup" xmlns:wpi="http://schemas.microsoft.com/office/word/2010/wordprocessingInk" xmlns:wne="http://schemas.microsoft.com/office/word/2006/wordml" xmlns:wps="http://schemas.microsoft.com/office/word/2010/wordprocessingShape" mc:Ignorable="w14 wp14">
+  <w:docDefaults>
+    <w:rPrDefault>
+      <w:rPr>
+        <w:rFonts w:asciiTheme="minorHAnsi" w:eastAsiaTheme="minorHAnsi" w:hAnsiTheme="minorHAnsi" w:cstheme="minorBidi"/>
+        <w:sz w:val="22"/>
+        <w:szCs w:val="22"/>
+        <w:lang w:val="en-US" w:eastAsia="en-US" w:bidi="ar-SA"/>
+      </w:rPr>
+    </w:rPrDefault>
+    <w:pPrDefault>
+      <w:pPr>
+        <w:spacing w:after="160" w:line="259" w:lineRule="auto"/>
+      </w:pPr>
+    </w:pPrDefault>
+  </w:docDefaults>
+  <w:latentStyles w:defLockedState="0" w:defUIPriority="99" w:defSemiHidden="1" w:defUnhideWhenUsed="1" w:defQFormat="0" w:count="267">
+    <w:lsdException w:name="Normal" w:semiHidden="0" w:uiPriority="0" w:unhideWhenUsed="0" w:qFormat="1"/>
+    <w:lsdException w:name="heading 1" w:semiHidden="0" w:uiPriority="9" w:unhideWhenUsed="0" w:qFormat="1"/>
+    <w:lsdException w:name="heading 2" w:uiPriority="9" w:qFormat="1"/>
+    <w:lsdException w:name="heading 3" w:uiPriority="9" w:qFormat="1"/>
+    <w:lsdException w:name="heading 4" w:uiPriority="9" w:qFormat="1"/>
+    <w:lsdException w:name="heading 5" w:uiPriority="9" w:qFormat="1"/>
+    <w:lsdException w:name="heading 6" w:uiPriority="9" w:qFormat="1"/>
+    <w:lsdException w:name="heading 7" w:uiPriority="9" w:qFormat="1"/>
+    <w:lsdException w:name="heading 8" w:uiPriority="9" w:qFormat="1"/>
+    <w:lsdException w:name="heading 9" w:uiPriority="9" w:qFormat="1"/>
+    <w:lsdException w:name="toc 1" w:uiPriority="39"/>
+    <w:lsdException w:name="toc 2" w:uiPriority="39"/>
+    <w:lsdException w:name="toc 3" w:uiPriority="39"/>
+    <w:lsdException w:name="toc 4" w:uiPriority="39"/>
+    <w:lsdException w:name="toc 5" w:uiPriority="39"/>
+    <w:lsdException w:name="toc 6" w:uiPriority="39"/>
+    <w:lsdException w:name="toc 7" w:uiPriority="39"/>
+    <w:lsdException w:name="toc 8" w:uiPriority="39"/>
+    <w:lsdException w:name="toc 9" w:uiPriority="39"/>
+    <w:lsdException w:name="caption" w:uiPriority="35" w:qFormat="1"/>
+    <w:lsdException w:name="Title" w:semiHidden="0" w:uiPriority="10" w:unhideWhenUsed="0" w:qFormat="1"/>
+    <w:lsdException w:name="Default Paragraph Font" w:uiPriority="1"/>
+    <w:lsdException w:name="Subtitle" w:semiHidden="0" w:uiPriority="11" w:unhideWhenUsed="0" w:qFormat="1"/>
+    <w:lsdException w:name="Strong" w:semiHidden="0" w:uiPriority="22" w:unhideWhenUsed="0" w:qFormat="1"/>
+    <w:lsdException w:name="Emphasis" w:semiHidden="0" w:uiPriority="20" w:unhideWhenUsed="0" w:qFormat="1"/>
+    <w:lsdException w:name="Table Grid" w:semiHidden="0" w:uiPriority="39" w:unhideWhenUsed="0"/>
+    <w:lsdException w:name="Placeholder Text" w:unhideWhenUsed="0"/>
+    <w:lsdException w:name="No Spacing" w:semiHidden="0" w:uiPriority="1" w:unhideWhenUsed="0" w:qFormat="1"/>
+    <w:lsdException w:name="Light Shading" w:semiHidden="0" w:uiPriority="60" w:unhideWhenUsed="0"/>
+    <w:lsdException w:name="Light List" w:semiHidden="0" w:uiPriority="61" w:unhideWhenUsed="0"/>
+    <w:lsdException w:name="Light Grid" w:semiHidden="0" w:uiPriority="62" w:unhideWhenUsed="0"/>
+    <w:lsdException w:name="Medium Shading 1" w:semiHidden="0" w:uiPriority="63" w:unhideWhenUsed="0"/>
+    <w:lsdException w:name="Medium Shading 2" w:semiHidden="0" w:uiPriority="64" w:unhideWhenUsed="0"/>
+    <w:lsdException w:name="Medium List 1" w:semiHidden="0" w:uiPriority="65" w:unhideWhenUsed="0"/>
+    <w:lsdException w:name="Medium List 2" w:semiHidden="0" w:uiPriority="66" w:unhideWhenUsed="0"/>
+    <w:lsdException w:name="Medium Grid 1" w:semiHidden="0" w:uiPriority="67" w:unhideWhenUsed="0"/>
+    <w:lsdException w:name="Medium Grid 2" w:semiHidden="0" w:uiPriority="68" w:unhideWhenUsed="0"/>
+    <w:lsdException w:name="Medium Grid 3" w:semiHidden="0" w:uiPriority="69" w:unhideWhenUsed="0"/>
+    <w:lsdException w:name="Dark List" w:semiHidden="0" w:uiPriority="70" w:unhideWhenUsed="0"/>
+    <w:lsdException w:name="Colorful Shading" w:semiHidden="0" w:uiPriority="71" w:unhideWhenUsed="0"/>
+    <w:lsdException w:name="Colorful List" w:semiHidden="0" w:uiPriority="72" w:unhideWhenUsed="0"/>
+    <w:lsdException w:name="Colorful Grid" w:semiHidden="0" w:uiPriority="73" w:unhideWhenUsed="0"/>
+    <w:lsdException w:name="Light Shading Accent 1" w:semiHidden="0" w:uiPriority="60" w:unhideWhenUsed="0"/>
+    <w:lsdException w:name="Light List Accent 1" w:semiHidden="0" w:uiPriority="61" w:unhideWhenUsed="0"/>
+    <w:lsdException w:name="Light Grid Accent 1" w:semiHidden="0" w:uiPriority="62" w:unhideWhenUsed="0"/>
+    <w:lsdException w:name="Medium Shading 1 Accent 1" w:semiHidden="0" w:uiPriority="63" w:unhideWhenUsed="0"/>
+    <w:lsdException w:name="Medium Shading 2 Accent 1" w:semiHidden="0" w:uiPriority="64" w:unhideWhenUsed="0"/>
+    <w:lsdException w:name="Medium List 1 Accent 1" w:semiHidden="0" w:uiPriority="65" w:unhideWhenUsed="0"/>
+    <w:lsdException w:name="Revision" w:unhideWhenUsed="0"/>
+    <w:lsdException w:name="List Paragraph" w:semiHidden="0" w:uiPriority="34" w:unhideWhenUsed="0" w:qFormat="1"/>
+    <w:lsdException w:name="Quote" w:semiHidden="0" w:uiPriority="29" w:unhideWhenUsed="0" w:qFormat="1"/>
+    <w:lsdException w:name="Intense Quote" w:semiHidden="0" w:uiPriority="30" w:unhideWhenUsed="0" w:qFormat="1"/>
+    <w:lsdException w:name="Medium List 2 Accent 1" w:semiHidden="0" w:uiPriority="66" w:unhideWhenUsed="0"/>
+    <w:lsdException w:name="Medium Grid 1 Accent 1" w:semiHidden="0" w:uiPriority="67" w:unhideWhenUsed="0"/>
+    <w:lsdException w:name="Medium Grid 2 Accent 1" w:semiHidden="0" w:uiPriority="68" w:unhideWhenUsed="0"/>
+    <w:lsdException w:name="Medium Grid 3 Accent 1" w:semiHidden="0" w:uiPriority="69" w:unhideWhenUsed="0"/>
+    <w:lsdException w:name="Dark List Accent 1" w:semiHidden="0" w:uiPriority="70" w:unhideWhenUsed="0"/>
+    <w:lsdException w:name="Colorful Shading Accent 1" w:semiHidden="0" w:uiPriority="71" w:unhideWhenUsed="0"/>
+    <w:lsdException w:name="Colorful List Accent 1" w:semiHidden="0" w:uiPriority="72" w:unhideWhenUsed="0"/>
+    <w:lsdException w:name="Colorful Grid Accent 1" w:semiHidden="0" w:uiPriority="73" w:unhideWhenUsed="0"/>
+    <w:lsdException w:name="Light Shading Accent 2" w:semiHidden="0" w:uiPriority="60" w:unhideWhenUsed="0"/>
+    <w:lsdException w:name="Light List Accent 2" w:semiHidden="0" w:uiPriority="61" w:unhideWhenUsed="0"/>
+    <w:lsdException w:name="Light Grid Accent 2" w:semiHidden="0" w:uiPriority="62" w:unhideWhenUsed="0"/>
+    <w:lsdException w:name="Medium Shading 1 Accent 2" w:semiHidden="0" w:uiPriority="63" w:unhideWhenUsed="0"/>
+    <w:lsdException w:name="Medium Shading 2 Accent 2" w:semiHidden="0" w:uiPriority="64" w:unhideWhenUsed="0"/>
+    <w:lsdException w:name="Medium List 1 Accent 2" w:semiHidden="0" w:uiPriority="65" w:unhideWhenUsed="0"/>
+    <w:lsdException w:name="Medium List 2 Accent 2" w:semiHidden="0" w:uiPriority="66" w:unhideWhenUsed="0"/>
+    <w:lsdException w:name="Medium Grid 1 Accent 2" w:semiHidden="0" w:uiPriority="67" w:unhideWhenUsed="0"/>
+    <w:lsdException w:name="Medium Grid 2 Accent 2" w:semiHidden="0" w:uiPriority="68" w:unhideWhenUsed="0"/>
+    <w:lsdException w:name="Medium Grid 3 Accent 2" w:semiHidden="0" w:uiPriority="69" w:unhideWhenUsed="0"/>
+    <w:lsdException w:name="Dark List Accent 2" w:semiHidden="0" w:uiPriority="70" w:unhideWhenUsed="0"/>
+    <w:lsdException w:name="Colorful Shading Accent 2" w:semiHidden="0" w:uiPriority="71" w:unhideWhenUsed="0"/>
+    <w:lsdException w:name="Colorful List Accent 2" w:semiHidden="0" w:uiPriority="72" w:unhideWhenUsed="0"/>
+    <w:lsdException w:name="Colorful Grid Accent 2" w:semiHidden="0" w:uiPriority="73" w:unhideWhenUsed="0"/>
+    <w:lsdException w:name="Light Shading Accent 3" w:semiHidden="0" w:uiPriority="60" w:unhideWhenUsed="0"/>
+    <w:lsdException w:name="Light List Accent 3" w:semiHidden="0" w:uiPriority="61" w:unhideWhenUsed="0"/>
+    <w:lsdException w:name="Light Grid Accent 3" w:semiHidden="0" w:uiPriority="62" w:unhideWhenUsed="0"/>
+    <w:lsdException w:name="Medium Shading 1 Accent 3" w:semiHidden="0" w:uiPriority="63" w:unhideWhenUsed="0"/>
+    <w:lsdException w:name="Medium Shading 2 Accent 3" w:semiHidden="0" w:uiPriority="64" w:unhideWhenUsed="0"/>
+    <w:lsdException w:name="Medium List 1 Accent 3" w:semiHidden="0" w:uiPriority="65" w:unhideWhenUsed="0"/>
+    <w:lsdException w:name="Medium List 2 Accent 3" w:semiHidden="0" w:uiPriority="66" w:unhideWhenUsed="0"/>
+    <w:lsdException w:name="Medium Grid 1 Accent 3" w:semiHidden="0" w:uiPriority="67" w:unhideWhenUsed="0"/>
+    <w:lsdException w:name="Medium Grid 2 Accent 3" w:semiHidden="0" w:uiPriority="68" w:unhideWhenUsed="0"/>
+    <w:lsdException w:name="Medium Grid 3 Accent 3" w:semiHidden="0" w:uiPriority="69" w:unhideWhenUsed="0"/>
+    <w:lsdException w:name="Dark List Accent 3" w:semiHidden="0" w:uiPriority="70" w:unhideWhenUsed="0"/>
+    <w:lsdException w:name="Colorful Shading Accent 3" w:semiHidden="0" w:uiPriority="71" w:unhideWhenUsed="0"/>
+    <w:lsdException w:name="Colorful List Accent 3" w:semiHidden="0" w:uiPriority="72" w:unhideWhenUsed="0"/>
+    <w:lsdException w:name="Colorful Grid Accent 3" w:semiHidden="0" w:uiPriority="73" w:unhideWhenUsed="0"/>
+    <w:lsdException w:name="Light Shading Accent 4" w:semiHidden="0" w:uiPriority="60" w:unhideWhenUsed="0"/>
+    <w:lsdException w:name="Light List Accent 4" w:semiHidden="0" w:uiPriority="61" w:unhideWhenUsed="0"/>
+    <w:lsdException w:name="Light Grid Accent 4" w:semiHidden="0" w:uiPriority="62" w:unhideWhenUsed="0"/>
+    <w:lsdException w:name="Medium Shading 1 Accent 4" w:semiHidden="0" w:uiPriority="63" w:unhideWhenUsed="0"/>
+    <w:lsdException w:name="Medium Shading 2 Accent 4" w:semiHidden="0" w:uiPriority="64" w:unhideWhenUsed="0"/>
+    <w:lsdException w:name="Medium List 1 Accent 4" w:semiHidden="0" w:uiPriority="65" w:unhideWhenUsed="0"/>
+    <w:lsdException w:name="Medium List 2 Accent 4" w:semiHidden="0" w:uiPriority="66" w:unhideWhenUsed="0"/>
+    <w:lsdException w:name="Medium Grid 1 Accent 4" w:semiHidden="0" w:uiPriority="67" w:unhideWhenUsed="0"/>
+    <w:lsdException w:name="Medium Grid 2 Accent 4" w:semiHidden="0" w:uiPriority="68" w:unhideWhenUsed="0"/>
+    <w:lsdException w:name="Medium Grid 3 Accent 4" w:semiHidden="0" w:uiPriority="69" w:unhideWhenUsed="0"/>
+    <w:lsdException w:name="Dark List Accent 4" w:semiHidden="0" w:uiPriority="70" w:unhideWhenUsed="0"/>
+    <w:lsdException w:name="Colorful Shading Accent 4" w:semiHidden="0" w:uiPriority="71" w:unhideWhenUsed="0"/>
+    <w:lsdException w:name="Colorful List Accent 4" w:semiHidden="0" w:uiPriority="72" w:unhideWhenUsed="0"/>
+    <w:lsdException w:name="Colorful Grid Accent 4" w:semiHidden="0" w:uiPriority="73" w:unhideWhenUsed="0"/>
+    <w:lsdException w:name="Light Shading Accent 5" w:semiHidden="0" w:uiPriority="60" w:unhideWhenUsed="0"/>
+    <w:lsdException w:name="Light List Accent 5" w:semiHidden="0" w:uiPriority="61" w:unhideWhenUsed="0"/>
+    <w:lsdException w:name="Light Grid Accent 5" w:semiHidden="0" w:uiPriority="62" w:unhideWhenUsed="0"/>
+    <w:lsdException w:name="Medium Shading 1 Accent 5" w:semiHidden="0" w:uiPriority="63" w:unhideWhenUsed="0"/>
+    <w:lsdException w:name="Medium Shading 2 Accent 5" w:semiHidden="0" w:uiPriority="64" w:unhideWhenUsed="0"/>
+    <w:lsdException w:name="Medium List 1 Accent 5" w:semiHidden="0" w:uiPriority="65" w:unhideWhenUsed="0"/>
+    <w:lsdException w:name="Medium List 2 Accent 5" w:semiHidden="0" w:uiPriority="66" w:unhideWhenUsed="0"/>
+    <w:lsdException w:name="Medium Grid 1 Accent 5" w:semiHidden="0" w:uiPriority="67" w:unhideWhenUsed="0"/>
+    <w:lsdException w:name="Medium Grid 2 Accent 5" w:semiHidden="0" w:uiPriority="68" w:unhideWhenUsed="0"/>
+    <w:lsdException w:name="Medium Grid 3 Accent 5" w:semiHidden="0" w:uiPriority="69" w:unhideWhenUsed="0"/>
+    <w:lsdException w:name="Dark List Accent 5" w:semiHidden="0" w:uiPriority="70" w:unhideWhenUsed="0"/>
+    <w:lsdException w:name="Colorful Shading Accent 5" w:semiHidden="0" w:uiPriority="71" w:unhideWhenUsed="0"/>
+    <w:lsdException w:name="Colorful List Accent 5" w:semiHidden="0" w:uiPriority="72" w:unhideWhenUsed="0"/>
+    <w:lsdException w:name="Colorful Grid Accent 5" w:semiHidden="0" w:uiPriority="73" w:unhideWhenUsed="0"/>
+    <w:lsdException w:name="Light Shading Accent 6" w:semiHidden="0" w:uiPriority="60" w:unhideWhenUsed="0"/>
+    <w:lsdException w:name="Light List Accent 6" w:semiHidden="0" w:uiPriority="61" w:unhideWhenUsed="0"/>
+    <w:lsdException w:name="Light Grid Accent 6" w:semiHidden="0" w:uiPriority="62" w:unhideWhenUsed="0"/>
+    <w:lsdException w:name="Medium Shading 1 Accent 6" w:semiHidden="0" w:uiPriority="63" w:unhideWhenUsed="0"/>
+    <w:lsdException w:name="Medium Shading 2 Accent 6" w:semiHidden="0" w:uiPriority="64" w:unhideWhenUsed="0"/>
+    <w:lsdException w:name="Medium List 1 Accent 6" w:semiHidden="0" w:uiPriority="65" w:unhideWhenUsed="0"/>
+    <w:lsdException w:name="Medium List 2 Accent 6" w:semiHidden="0" w:uiPriority="66" w:unhideWhenUsed="0"/>
+    <w:lsdException w:name="Medium Grid 1 Accent 6" w:semiHidden="0" w:uiPriority="67" w:unhideWhenUsed="0"/>
+    <w:lsdException w:name="Medium Grid 2 Accent 6" w:semiHidden="0" w:uiPriority="68" w:unhideWhenUsed="0"/>
+    <w:lsdException w:name="Medium Grid 3 Accent 6" w:semiHidden="0" w:uiPriority="69" w:unhideWhenUsed="0"/>
+    <w:lsdException w:name="Dark List Accent 6" w:semiHidden="0" w:uiPriority="70" w:unhideWhenUsed="0"/>
+    <w:lsdException w:name="Colorful Shading Accent 6" w:semiHidden="0" w:uiPriority="71" w:unhideWhenUsed="0"/>
+    <w:lsdException w:name="Colorful List Accent 6" w:semiHidden="0" w:uiPriority="72" w:unhideWhenUsed="0"/>
+    <w:lsdException w:name="Colorful Grid Accent 6" w:semiHidden="0" w:uiPriority="73" w:unhideWhenUsed="0"/>
+    <w:lsdException w:name="Subtle Emphasis" w:semiHidden="0" w:uiPriority="19" w:unhideWhenUsed="0" w:qFormat="1"/>
+    <w:lsdException w:name="Intense Emphasis" w:semiHidden="0" w:uiPriority="21" w:unhideWhenUsed="0" w:qFormat="1"/>
+    <w:lsdException w:name="Subtle Reference" w:semiHidden="0" w:uiPriority="31" w:unhideWhenUsed="0" w:qFormat="1"/>
+    <w:lsdException w:name="Intense Reference" w:semiHidden="0" w:uiPriority="32" w:unhideWhenUsed="0" w:qFormat="1"/>
+    <w:lsdException w:name="Book Title" w:semiHidden="0" w:uiPriority="33" w:unhideWhenUsed="0" w:qFormat="1"/>
+    <w:lsdException w:name="Bibliography" w:uiPriority="37"/>
+    <w:lsdException w:name="TOC Heading" w:uiPriority="39" w:qFormat="1"/>
   </w:latentStyles>
   <w:style w:type="paragraph" w:default="1" w:styleId="Normal">
     <w:name w:val="Normal"/>
@@ -2530,12 +2398,19 @@
       <dgm:spPr/>
     </dgm:pt>
     <dgm:pt modelId="{D0589BE2-10E2-479B-8002-55365ED1BFB2}" type="pres">
-      <dgm:prSet presAssocID="{FD899356-7751-4624-B803-2F421260D218}" presName="childNode1" presStyleLbl="bgAcc1" presStyleIdx="0" presStyleCnt="4">
+      <dgm:prSet presAssocID="{FD899356-7751-4624-B803-2F421260D218}" presName="childNode1" presStyleLbl="bgAcc1" presStyleIdx="0" presStyleCnt="4" custLinFactNeighborX="13043" custLinFactNeighborY="-72921">
         <dgm:presLayoutVars>
           <dgm:bulletEnabled val="1"/>
         </dgm:presLayoutVars>
       </dgm:prSet>
       <dgm:spPr/>
+      <dgm:t>
+        <a:bodyPr/>
+        <a:lstStyle/>
+        <a:p>
+          <a:endParaRPr lang="en-US"/>
+        </a:p>
+      </dgm:t>
     </dgm:pt>
     <dgm:pt modelId="{DB516A93-27BB-4FF3-A0D8-F96D1F7A5AE3}" type="pres">
       <dgm:prSet presAssocID="{FD899356-7751-4624-B803-2F421260D218}" presName="childNode1tx" presStyleLbl="bgAcc1" presStyleIdx="0" presStyleCnt="4">
@@ -2544,6 +2419,13 @@
         </dgm:presLayoutVars>
       </dgm:prSet>
       <dgm:spPr/>
+      <dgm:t>
+        <a:bodyPr/>
+        <a:lstStyle/>
+        <a:p>
+          <a:endParaRPr lang="en-US"/>
+        </a:p>
+      </dgm:t>
     </dgm:pt>
     <dgm:pt modelId="{F04072A8-F54E-44D1-9760-275A4CAE7C77}" type="pres">
       <dgm:prSet presAssocID="{FD899356-7751-4624-B803-2F421260D218}" presName="parentNode1" presStyleLbl="node1" presStyleIdx="0" presStyleCnt="4">
@@ -2553,6 +2435,13 @@
         </dgm:presLayoutVars>
       </dgm:prSet>
       <dgm:spPr/>
+      <dgm:t>
+        <a:bodyPr/>
+        <a:lstStyle/>
+        <a:p>
+          <a:endParaRPr lang="en-US"/>
+        </a:p>
+      </dgm:t>
     </dgm:pt>
     <dgm:pt modelId="{7E96C982-7087-49AC-B98C-991E9489C1B9}" type="pres">
       <dgm:prSet presAssocID="{FD899356-7751-4624-B803-2F421260D218}" presName="connSite1" presStyleCnt="0"/>
@@ -2561,6 +2450,13 @@
     <dgm:pt modelId="{1FB46FD8-CAE1-4880-925C-D54C064052BF}" type="pres">
       <dgm:prSet presAssocID="{6EC9F3FD-C554-4A4F-8FAB-4761EEEECC3D}" presName="Name9" presStyleLbl="sibTrans2D1" presStyleIdx="0" presStyleCnt="3"/>
       <dgm:spPr/>
+      <dgm:t>
+        <a:bodyPr/>
+        <a:lstStyle/>
+        <a:p>
+          <a:endParaRPr lang="en-US"/>
+        </a:p>
+      </dgm:t>
     </dgm:pt>
     <dgm:pt modelId="{7D537662-73FC-4EBE-BB89-DA78AE45A511}" type="pres">
       <dgm:prSet presAssocID="{65F8DBFC-A2D0-4800-8918-C11762575E92}" presName="composite2" presStyleCnt="0"/>
@@ -2571,12 +2467,19 @@
       <dgm:spPr/>
     </dgm:pt>
     <dgm:pt modelId="{551BB1FF-CA47-42CB-B3E0-E2556897BE88}" type="pres">
-      <dgm:prSet presAssocID="{65F8DBFC-A2D0-4800-8918-C11762575E92}" presName="childNode2" presStyleLbl="bgAcc1" presStyleIdx="1" presStyleCnt="4">
+      <dgm:prSet presAssocID="{65F8DBFC-A2D0-4800-8918-C11762575E92}" presName="childNode2" presStyleLbl="bgAcc1" presStyleIdx="1" presStyleCnt="4" custLinFactNeighborY="-65014">
         <dgm:presLayoutVars>
           <dgm:bulletEnabled val="1"/>
         </dgm:presLayoutVars>
       </dgm:prSet>
       <dgm:spPr/>
+      <dgm:t>
+        <a:bodyPr/>
+        <a:lstStyle/>
+        <a:p>
+          <a:endParaRPr lang="en-US"/>
+        </a:p>
+      </dgm:t>
     </dgm:pt>
     <dgm:pt modelId="{0968D4BE-F6BD-4153-8582-4DE90085265F}" type="pres">
       <dgm:prSet presAssocID="{65F8DBFC-A2D0-4800-8918-C11762575E92}" presName="childNode2tx" presStyleLbl="bgAcc1" presStyleIdx="1" presStyleCnt="4">
@@ -2585,15 +2488,29 @@
         </dgm:presLayoutVars>
       </dgm:prSet>
       <dgm:spPr/>
+      <dgm:t>
+        <a:bodyPr/>
+        <a:lstStyle/>
+        <a:p>
+          <a:endParaRPr lang="en-US"/>
+        </a:p>
+      </dgm:t>
     </dgm:pt>
     <dgm:pt modelId="{8D0EC887-1C2A-43FB-855F-048224014EB1}" type="pres">
-      <dgm:prSet presAssocID="{65F8DBFC-A2D0-4800-8918-C11762575E92}" presName="parentNode2" presStyleLbl="node1" presStyleIdx="1" presStyleCnt="4">
+      <dgm:prSet presAssocID="{65F8DBFC-A2D0-4800-8918-C11762575E92}" presName="parentNode2" presStyleLbl="node1" presStyleIdx="1" presStyleCnt="4" custLinFactY="-100000" custLinFactNeighborX="4891" custLinFactNeighborY="-109098">
         <dgm:presLayoutVars>
           <dgm:chMax val="0"/>
           <dgm:bulletEnabled val="1"/>
         </dgm:presLayoutVars>
       </dgm:prSet>
       <dgm:spPr/>
+      <dgm:t>
+        <a:bodyPr/>
+        <a:lstStyle/>
+        <a:p>
+          <a:endParaRPr lang="en-US"/>
+        </a:p>
+      </dgm:t>
     </dgm:pt>
     <dgm:pt modelId="{4D1A7B3F-C0F0-435E-A571-01345B7F2956}" type="pres">
       <dgm:prSet presAssocID="{65F8DBFC-A2D0-4800-8918-C11762575E92}" presName="connSite2" presStyleCnt="0"/>
@@ -2602,6 +2519,13 @@
     <dgm:pt modelId="{45195E02-4A21-484B-8360-6CEB2DF67BE3}" type="pres">
       <dgm:prSet presAssocID="{D937F529-90D7-4BDE-8D04-3E6A6F6DA189}" presName="Name18" presStyleLbl="sibTrans2D1" presStyleIdx="1" presStyleCnt="3"/>
       <dgm:spPr/>
+      <dgm:t>
+        <a:bodyPr/>
+        <a:lstStyle/>
+        <a:p>
+          <a:endParaRPr lang="en-US"/>
+        </a:p>
+      </dgm:t>
     </dgm:pt>
     <dgm:pt modelId="{F3CC0BE0-5F8B-42B1-85F0-0CE51E984734}" type="pres">
       <dgm:prSet presAssocID="{B38A1E5A-54A8-4675-B6E6-71D7CC6136FC}" presName="composite1" presStyleCnt="0"/>
@@ -2612,12 +2536,19 @@
       <dgm:spPr/>
     </dgm:pt>
     <dgm:pt modelId="{B087A728-C874-4302-9295-BD41EDD1EAE7}" type="pres">
-      <dgm:prSet presAssocID="{B38A1E5A-54A8-4675-B6E6-71D7CC6136FC}" presName="childNode1" presStyleLbl="bgAcc1" presStyleIdx="2" presStyleCnt="4">
+      <dgm:prSet presAssocID="{B38A1E5A-54A8-4675-B6E6-71D7CC6136FC}" presName="childNode1" presStyleLbl="bgAcc1" presStyleIdx="2" presStyleCnt="4" custLinFactNeighborY="-79071">
         <dgm:presLayoutVars>
           <dgm:bulletEnabled val="1"/>
         </dgm:presLayoutVars>
       </dgm:prSet>
       <dgm:spPr/>
+      <dgm:t>
+        <a:bodyPr/>
+        <a:lstStyle/>
+        <a:p>
+          <a:endParaRPr lang="en-US"/>
+        </a:p>
+      </dgm:t>
     </dgm:pt>
     <dgm:pt modelId="{5A036677-A137-4246-AF3F-56A5A6ADE56E}" type="pres">
       <dgm:prSet presAssocID="{B38A1E5A-54A8-4675-B6E6-71D7CC6136FC}" presName="childNode1tx" presStyleLbl="bgAcc1" presStyleIdx="2" presStyleCnt="4">
@@ -2626,6 +2557,13 @@
         </dgm:presLayoutVars>
       </dgm:prSet>
       <dgm:spPr/>
+      <dgm:t>
+        <a:bodyPr/>
+        <a:lstStyle/>
+        <a:p>
+          <a:endParaRPr lang="en-US"/>
+        </a:p>
+      </dgm:t>
     </dgm:pt>
     <dgm:pt modelId="{EA91FC4A-6326-4FEC-93CC-7D87FD5DB43D}" type="pres">
       <dgm:prSet presAssocID="{B38A1E5A-54A8-4675-B6E6-71D7CC6136FC}" presName="parentNode1" presStyleLbl="node1" presStyleIdx="2" presStyleCnt="4">
@@ -2635,6 +2573,13 @@
         </dgm:presLayoutVars>
       </dgm:prSet>
       <dgm:spPr/>
+      <dgm:t>
+        <a:bodyPr/>
+        <a:lstStyle/>
+        <a:p>
+          <a:endParaRPr lang="en-US"/>
+        </a:p>
+      </dgm:t>
     </dgm:pt>
     <dgm:pt modelId="{64D3F5A0-00FF-41D2-BAAE-35D2ADB796AA}" type="pres">
       <dgm:prSet presAssocID="{B38A1E5A-54A8-4675-B6E6-71D7CC6136FC}" presName="connSite1" presStyleCnt="0"/>
@@ -2643,6 +2588,13 @@
     <dgm:pt modelId="{D1925F27-8D07-432E-816D-CDF9A0734380}" type="pres">
       <dgm:prSet presAssocID="{8CFB75EF-451E-41F2-911C-3743CF1A9DEC}" presName="Name9" presStyleLbl="sibTrans2D1" presStyleIdx="2" presStyleCnt="3"/>
       <dgm:spPr/>
+      <dgm:t>
+        <a:bodyPr/>
+        <a:lstStyle/>
+        <a:p>
+          <a:endParaRPr lang="en-US"/>
+        </a:p>
+      </dgm:t>
     </dgm:pt>
     <dgm:pt modelId="{7D7AE9CD-E4D1-42C7-A964-8E8381873551}" type="pres">
       <dgm:prSet presAssocID="{9571C82B-8F6B-4EBC-A642-166BD0A41353}" presName="composite2" presStyleCnt="0"/>
@@ -2653,12 +2605,19 @@
       <dgm:spPr/>
     </dgm:pt>
     <dgm:pt modelId="{1D71C644-3D7B-498F-BB4E-0B9ACE11E9BD}" type="pres">
-      <dgm:prSet presAssocID="{9571C82B-8F6B-4EBC-A642-166BD0A41353}" presName="childNode2" presStyleLbl="bgAcc1" presStyleIdx="3" presStyleCnt="4">
+      <dgm:prSet presAssocID="{9571C82B-8F6B-4EBC-A642-166BD0A41353}" presName="childNode2" presStyleLbl="bgAcc1" presStyleIdx="3" presStyleCnt="4" custLinFactNeighborX="-2174" custLinFactNeighborY="-76435">
         <dgm:presLayoutVars>
           <dgm:bulletEnabled val="1"/>
         </dgm:presLayoutVars>
       </dgm:prSet>
       <dgm:spPr/>
+      <dgm:t>
+        <a:bodyPr/>
+        <a:lstStyle/>
+        <a:p>
+          <a:endParaRPr lang="en-US"/>
+        </a:p>
+      </dgm:t>
     </dgm:pt>
     <dgm:pt modelId="{83789208-3D19-4D42-AF1F-E3F8A9BD3F80}" type="pres">
       <dgm:prSet presAssocID="{9571C82B-8F6B-4EBC-A642-166BD0A41353}" presName="childNode2tx" presStyleLbl="bgAcc1" presStyleIdx="3" presStyleCnt="4">
@@ -2667,15 +2626,29 @@
         </dgm:presLayoutVars>
       </dgm:prSet>
       <dgm:spPr/>
+      <dgm:t>
+        <a:bodyPr/>
+        <a:lstStyle/>
+        <a:p>
+          <a:endParaRPr lang="en-US"/>
+        </a:p>
+      </dgm:t>
     </dgm:pt>
     <dgm:pt modelId="{D15B131D-77FC-4330-AD11-EA3EFFA439B2}" type="pres">
-      <dgm:prSet presAssocID="{9571C82B-8F6B-4EBC-A642-166BD0A41353}" presName="parentNode2" presStyleLbl="node1" presStyleIdx="3" presStyleCnt="4">
+      <dgm:prSet presAssocID="{9571C82B-8F6B-4EBC-A642-166BD0A41353}" presName="parentNode2" presStyleLbl="node1" presStyleIdx="3" presStyleCnt="4" custLinFactY="-100000" custLinFactNeighborX="-10598" custLinFactNeighborY="-130177">
         <dgm:presLayoutVars>
           <dgm:chMax val="0"/>
           <dgm:bulletEnabled val="1"/>
         </dgm:presLayoutVars>
       </dgm:prSet>
       <dgm:spPr/>
+      <dgm:t>
+        <a:bodyPr/>
+        <a:lstStyle/>
+        <a:p>
+          <a:endParaRPr lang="en-US"/>
+        </a:p>
+      </dgm:t>
     </dgm:pt>
     <dgm:pt modelId="{32AF4DC5-D568-438A-8077-A421526F5310}" type="pres">
       <dgm:prSet presAssocID="{9571C82B-8F6B-4EBC-A642-166BD0A41353}" presName="connSite2" presStyleCnt="0"/>
@@ -2683,69 +2656,69 @@
     </dgm:pt>
   </dgm:ptLst>
   <dgm:cxnLst>
+    <dgm:cxn modelId="{5433BAB7-2C93-4CF0-AF54-80677AE7D759}" srcId="{9F948595-8849-49EB-9FE1-08F7BE1A7B17}" destId="{FD899356-7751-4624-B803-2F421260D218}" srcOrd="0" destOrd="0" parTransId="{296F8D11-963F-4746-A7B9-5867A63E6FC4}" sibTransId="{6EC9F3FD-C554-4A4F-8FAB-4761EEEECC3D}"/>
+    <dgm:cxn modelId="{2E88944F-EE57-41DE-894C-C2A3869CD4F3}" type="presOf" srcId="{65F8DBFC-A2D0-4800-8918-C11762575E92}" destId="{8D0EC887-1C2A-43FB-855F-048224014EB1}" srcOrd="0" destOrd="0" presId="urn:microsoft.com/office/officeart/2005/8/layout/hProcess4"/>
+    <dgm:cxn modelId="{B94E8E31-1FD1-4A5C-B145-3C213C4E5E39}" srcId="{9571C82B-8F6B-4EBC-A642-166BD0A41353}" destId="{B35066B1-07B3-4506-A658-07A2E7A4460F}" srcOrd="0" destOrd="0" parTransId="{88FF95F0-1F62-4499-A55E-7262189A7F61}" sibTransId="{19B09D2D-C0F7-45EF-864A-E3331A886701}"/>
+    <dgm:cxn modelId="{FC2ECCCA-923C-40D1-8972-843A087545E3}" srcId="{65F8DBFC-A2D0-4800-8918-C11762575E92}" destId="{37DBCF25-F5C5-4B87-971C-7CB7C99AA3DB}" srcOrd="0" destOrd="0" parTransId="{EFE2609D-C4AA-4379-BCDF-58D44496AB51}" sibTransId="{37865879-FEAF-4155-9593-D0DC7F0EF51A}"/>
+    <dgm:cxn modelId="{F1B5192B-F246-4523-A470-996B6102602A}" type="presOf" srcId="{6EC9F3FD-C554-4A4F-8FAB-4761EEEECC3D}" destId="{1FB46FD8-CAE1-4880-925C-D54C064052BF}" srcOrd="0" destOrd="0" presId="urn:microsoft.com/office/officeart/2005/8/layout/hProcess4"/>
+    <dgm:cxn modelId="{E5985C06-73A4-463B-8154-1F88396A374C}" type="presOf" srcId="{2F523E66-B3CA-42E9-BFD7-A383416D7B69}" destId="{551BB1FF-CA47-42CB-B3E0-E2556897BE88}" srcOrd="0" destOrd="1" presId="urn:microsoft.com/office/officeart/2005/8/layout/hProcess4"/>
+    <dgm:cxn modelId="{D553DDD2-728C-4278-A840-F540C3FBFE75}" type="presOf" srcId="{539BF422-E0DC-4888-AB91-077913237896}" destId="{5A036677-A137-4246-AF3F-56A5A6ADE56E}" srcOrd="1" destOrd="0" presId="urn:microsoft.com/office/officeart/2005/8/layout/hProcess4"/>
+    <dgm:cxn modelId="{E3D86AB8-BDE1-4A4F-9B01-93A84A8E5B9A}" srcId="{9F948595-8849-49EB-9FE1-08F7BE1A7B17}" destId="{9571C82B-8F6B-4EBC-A642-166BD0A41353}" srcOrd="3" destOrd="0" parTransId="{18E19879-001E-4C2C-8FBF-5B44BBCF9C74}" sibTransId="{901FC079-B6E0-452F-B676-E723721EFC97}"/>
+    <dgm:cxn modelId="{9A46FF0E-A90D-44A9-B9C6-01D350D48F67}" type="presOf" srcId="{B38A1E5A-54A8-4675-B6E6-71D7CC6136FC}" destId="{EA91FC4A-6326-4FEC-93CC-7D87FD5DB43D}" srcOrd="0" destOrd="0" presId="urn:microsoft.com/office/officeart/2005/8/layout/hProcess4"/>
+    <dgm:cxn modelId="{7ED3F2D8-9DA7-4D37-93E8-0E00711F3519}" type="presOf" srcId="{D937F529-90D7-4BDE-8D04-3E6A6F6DA189}" destId="{45195E02-4A21-484B-8360-6CEB2DF67BE3}" srcOrd="0" destOrd="0" presId="urn:microsoft.com/office/officeart/2005/8/layout/hProcess4"/>
+    <dgm:cxn modelId="{7AF65852-47EE-468A-97B2-092A06A0B6E3}" type="presOf" srcId="{2F523E66-B3CA-42E9-BFD7-A383416D7B69}" destId="{0968D4BE-F6BD-4153-8582-4DE90085265F}" srcOrd="1" destOrd="1" presId="urn:microsoft.com/office/officeart/2005/8/layout/hProcess4"/>
+    <dgm:cxn modelId="{DDB5258D-82A0-406D-8654-B97BDAE77BA4}" type="presOf" srcId="{DDCD2E9B-3448-4923-9CDF-254FBF04FE4C}" destId="{D0589BE2-10E2-479B-8002-55365ED1BFB2}" srcOrd="0" destOrd="0" presId="urn:microsoft.com/office/officeart/2005/8/layout/hProcess4"/>
+    <dgm:cxn modelId="{290B663D-C48E-4377-B9B5-C85A03BB02D2}" type="presOf" srcId="{9F948595-8849-49EB-9FE1-08F7BE1A7B17}" destId="{873CC0CE-66E7-4890-8A16-464D55C98B5F}" srcOrd="0" destOrd="0" presId="urn:microsoft.com/office/officeart/2005/8/layout/hProcess4"/>
+    <dgm:cxn modelId="{76E09AB0-FE83-4AB8-8770-34BB904B777E}" type="presOf" srcId="{DDCD2E9B-3448-4923-9CDF-254FBF04FE4C}" destId="{DB516A93-27BB-4FF3-A0D8-F96D1F7A5AE3}" srcOrd="1" destOrd="0" presId="urn:microsoft.com/office/officeart/2005/8/layout/hProcess4"/>
+    <dgm:cxn modelId="{32E2A5A3-6BFC-4A89-993A-ED6263756E46}" type="presOf" srcId="{FD899356-7751-4624-B803-2F421260D218}" destId="{F04072A8-F54E-44D1-9760-275A4CAE7C77}" srcOrd="0" destOrd="0" presId="urn:microsoft.com/office/officeart/2005/8/layout/hProcess4"/>
+    <dgm:cxn modelId="{3122AE3B-A97F-4B9F-B26A-3CBF360DED0B}" type="presOf" srcId="{B35066B1-07B3-4506-A658-07A2E7A4460F}" destId="{1D71C644-3D7B-498F-BB4E-0B9ACE11E9BD}" srcOrd="0" destOrd="0" presId="urn:microsoft.com/office/officeart/2005/8/layout/hProcess4"/>
+    <dgm:cxn modelId="{544F461B-E3B0-4494-8C44-715D745784AE}" srcId="{FD899356-7751-4624-B803-2F421260D218}" destId="{DDCD2E9B-3448-4923-9CDF-254FBF04FE4C}" srcOrd="0" destOrd="0" parTransId="{01D88773-BC88-40E1-B034-FF7A5432DDF9}" sibTransId="{913FC19E-2ABA-41F4-B6DD-0A38CBCD63B5}"/>
+    <dgm:cxn modelId="{EC3EA4D8-38BF-4EF5-95D8-C29968518472}" type="presOf" srcId="{37DBCF25-F5C5-4B87-971C-7CB7C99AA3DB}" destId="{551BB1FF-CA47-42CB-B3E0-E2556897BE88}" srcOrd="0" destOrd="0" presId="urn:microsoft.com/office/officeart/2005/8/layout/hProcess4"/>
+    <dgm:cxn modelId="{9CD122D1-853E-4A37-A606-184A0AC1FAE0}" srcId="{9F948595-8849-49EB-9FE1-08F7BE1A7B17}" destId="{65F8DBFC-A2D0-4800-8918-C11762575E92}" srcOrd="1" destOrd="0" parTransId="{0C202AF8-D9AF-4751-9D5B-7CD39154B68F}" sibTransId="{D937F529-90D7-4BDE-8D04-3E6A6F6DA189}"/>
     <dgm:cxn modelId="{7BEEA70A-7721-412C-B58E-00FB83F11CC7}" srcId="{B38A1E5A-54A8-4675-B6E6-71D7CC6136FC}" destId="{539BF422-E0DC-4888-AB91-077913237896}" srcOrd="0" destOrd="0" parTransId="{9A1D140B-4471-40E9-A0F2-6CD19DD2E8C1}" sibTransId="{CB20E48B-E04E-45A3-819F-D466C29ECE54}"/>
-    <dgm:cxn modelId="{04F5BF0E-99BA-4AB8-B981-380DF5B03DCB}" type="presOf" srcId="{8CFB75EF-451E-41F2-911C-3743CF1A9DEC}" destId="{D1925F27-8D07-432E-816D-CDF9A0734380}" srcOrd="0" destOrd="0" presId="urn:microsoft.com/office/officeart/2005/8/layout/hProcess4"/>
-    <dgm:cxn modelId="{6ADB581A-960D-46D8-A71A-C5D1B0BE15A0}" type="presOf" srcId="{D937F529-90D7-4BDE-8D04-3E6A6F6DA189}" destId="{45195E02-4A21-484B-8360-6CEB2DF67BE3}" srcOrd="0" destOrd="0" presId="urn:microsoft.com/office/officeart/2005/8/layout/hProcess4"/>
-    <dgm:cxn modelId="{544F461B-E3B0-4494-8C44-715D745784AE}" srcId="{FD899356-7751-4624-B803-2F421260D218}" destId="{DDCD2E9B-3448-4923-9CDF-254FBF04FE4C}" srcOrd="0" destOrd="0" parTransId="{01D88773-BC88-40E1-B034-FF7A5432DDF9}" sibTransId="{913FC19E-2ABA-41F4-B6DD-0A38CBCD63B5}"/>
-    <dgm:cxn modelId="{2C6A7E20-5111-4E23-81DF-BA856621FB46}" type="presOf" srcId="{B35066B1-07B3-4506-A658-07A2E7A4460F}" destId="{83789208-3D19-4D42-AF1F-E3F8A9BD3F80}" srcOrd="1" destOrd="0" presId="urn:microsoft.com/office/officeart/2005/8/layout/hProcess4"/>
-    <dgm:cxn modelId="{9B7B7922-0DA4-4BC7-A1C0-F71DC17DD221}" type="presOf" srcId="{9571C82B-8F6B-4EBC-A642-166BD0A41353}" destId="{D15B131D-77FC-4330-AD11-EA3EFFA439B2}" srcOrd="0" destOrd="0" presId="urn:microsoft.com/office/officeart/2005/8/layout/hProcess4"/>
-    <dgm:cxn modelId="{6BEDD422-F668-4156-9065-BC8035C04FF8}" type="presOf" srcId="{2F523E66-B3CA-42E9-BFD7-A383416D7B69}" destId="{551BB1FF-CA47-42CB-B3E0-E2556897BE88}" srcOrd="0" destOrd="1" presId="urn:microsoft.com/office/officeart/2005/8/layout/hProcess4"/>
+    <dgm:cxn modelId="{0F42D8D3-779D-4A3B-8960-8DDF975F1D5D}" srcId="{65F8DBFC-A2D0-4800-8918-C11762575E92}" destId="{2F523E66-B3CA-42E9-BFD7-A383416D7B69}" srcOrd="1" destOrd="0" parTransId="{5D46DCC2-1529-43EF-B1AA-B65237B45D80}" sibTransId="{FC33519F-96BB-49B1-AAAE-4EDEC51C6AD1}"/>
+    <dgm:cxn modelId="{99169223-D67B-4D0D-9C2A-6EE997C251C2}" type="presOf" srcId="{8CFB75EF-451E-41F2-911C-3743CF1A9DEC}" destId="{D1925F27-8D07-432E-816D-CDF9A0734380}" srcOrd="0" destOrd="0" presId="urn:microsoft.com/office/officeart/2005/8/layout/hProcess4"/>
+    <dgm:cxn modelId="{3020B5BD-BE88-429E-B871-8E02F1766FE1}" type="presOf" srcId="{539BF422-E0DC-4888-AB91-077913237896}" destId="{B087A728-C874-4302-9295-BD41EDD1EAE7}" srcOrd="0" destOrd="0" presId="urn:microsoft.com/office/officeart/2005/8/layout/hProcess4"/>
+    <dgm:cxn modelId="{D733CD41-E109-4B0B-A2ED-DAA0EBF71AD8}" type="presOf" srcId="{37DBCF25-F5C5-4B87-971C-7CB7C99AA3DB}" destId="{0968D4BE-F6BD-4153-8582-4DE90085265F}" srcOrd="1" destOrd="0" presId="urn:microsoft.com/office/officeart/2005/8/layout/hProcess4"/>
+    <dgm:cxn modelId="{6F576D26-DC88-431B-909E-B122E4935FFF}" type="presOf" srcId="{B35066B1-07B3-4506-A658-07A2E7A4460F}" destId="{83789208-3D19-4D42-AF1F-E3F8A9BD3F80}" srcOrd="1" destOrd="0" presId="urn:microsoft.com/office/officeart/2005/8/layout/hProcess4"/>
     <dgm:cxn modelId="{78E71D29-420C-4C47-A013-2D9A14063831}" srcId="{9F948595-8849-49EB-9FE1-08F7BE1A7B17}" destId="{B38A1E5A-54A8-4675-B6E6-71D7CC6136FC}" srcOrd="2" destOrd="0" parTransId="{2A1C5716-0F3F-4057-9B24-404CAD764424}" sibTransId="{8CFB75EF-451E-41F2-911C-3743CF1A9DEC}"/>
-    <dgm:cxn modelId="{961E2C2A-E2AB-48DB-B621-6654E74FD403}" type="presOf" srcId="{37DBCF25-F5C5-4B87-971C-7CB7C99AA3DB}" destId="{551BB1FF-CA47-42CB-B3E0-E2556897BE88}" srcOrd="0" destOrd="0" presId="urn:microsoft.com/office/officeart/2005/8/layout/hProcess4"/>
-    <dgm:cxn modelId="{B94E8E31-1FD1-4A5C-B145-3C213C4E5E39}" srcId="{9571C82B-8F6B-4EBC-A642-166BD0A41353}" destId="{B35066B1-07B3-4506-A658-07A2E7A4460F}" srcOrd="0" destOrd="0" parTransId="{88FF95F0-1F62-4499-A55E-7262189A7F61}" sibTransId="{19B09D2D-C0F7-45EF-864A-E3331A886701}"/>
-    <dgm:cxn modelId="{003F055D-27CF-4D1F-AA6B-C64429D4A76F}" type="presOf" srcId="{65F8DBFC-A2D0-4800-8918-C11762575E92}" destId="{8D0EC887-1C2A-43FB-855F-048224014EB1}" srcOrd="0" destOrd="0" presId="urn:microsoft.com/office/officeart/2005/8/layout/hProcess4"/>
-    <dgm:cxn modelId="{53275F44-219E-4C14-A0B7-4240006D1F3F}" type="presOf" srcId="{6EC9F3FD-C554-4A4F-8FAB-4761EEEECC3D}" destId="{1FB46FD8-CAE1-4880-925C-D54C064052BF}" srcOrd="0" destOrd="0" presId="urn:microsoft.com/office/officeart/2005/8/layout/hProcess4"/>
-    <dgm:cxn modelId="{BF497B69-1213-4860-BFDB-2AB8361FF29D}" type="presOf" srcId="{37DBCF25-F5C5-4B87-971C-7CB7C99AA3DB}" destId="{0968D4BE-F6BD-4153-8582-4DE90085265F}" srcOrd="1" destOrd="0" presId="urn:microsoft.com/office/officeart/2005/8/layout/hProcess4"/>
-    <dgm:cxn modelId="{CD95BE6A-F284-44CF-AF67-725011A03CBB}" type="presOf" srcId="{2F523E66-B3CA-42E9-BFD7-A383416D7B69}" destId="{0968D4BE-F6BD-4153-8582-4DE90085265F}" srcOrd="1" destOrd="1" presId="urn:microsoft.com/office/officeart/2005/8/layout/hProcess4"/>
-    <dgm:cxn modelId="{A8256277-1C0C-473A-85D9-69FEE394A43C}" type="presOf" srcId="{539BF422-E0DC-4888-AB91-077913237896}" destId="{5A036677-A137-4246-AF3F-56A5A6ADE56E}" srcOrd="1" destOrd="0" presId="urn:microsoft.com/office/officeart/2005/8/layout/hProcess4"/>
-    <dgm:cxn modelId="{AE0F378D-82E3-44DD-842F-AF18559DD02D}" type="presOf" srcId="{DDCD2E9B-3448-4923-9CDF-254FBF04FE4C}" destId="{D0589BE2-10E2-479B-8002-55365ED1BFB2}" srcOrd="0" destOrd="0" presId="urn:microsoft.com/office/officeart/2005/8/layout/hProcess4"/>
-    <dgm:cxn modelId="{38706A95-D5EC-497C-A2EF-EB6E2BA1520F}" type="presOf" srcId="{B35066B1-07B3-4506-A658-07A2E7A4460F}" destId="{1D71C644-3D7B-498F-BB4E-0B9ACE11E9BD}" srcOrd="0" destOrd="0" presId="urn:microsoft.com/office/officeart/2005/8/layout/hProcess4"/>
-    <dgm:cxn modelId="{6618EAB4-AEA9-4CD5-BCD0-0C13F706D753}" type="presOf" srcId="{B38A1E5A-54A8-4675-B6E6-71D7CC6136FC}" destId="{EA91FC4A-6326-4FEC-93CC-7D87FD5DB43D}" srcOrd="0" destOrd="0" presId="urn:microsoft.com/office/officeart/2005/8/layout/hProcess4"/>
-    <dgm:cxn modelId="{5433BAB7-2C93-4CF0-AF54-80677AE7D759}" srcId="{9F948595-8849-49EB-9FE1-08F7BE1A7B17}" destId="{FD899356-7751-4624-B803-2F421260D218}" srcOrd="0" destOrd="0" parTransId="{296F8D11-963F-4746-A7B9-5867A63E6FC4}" sibTransId="{6EC9F3FD-C554-4A4F-8FAB-4761EEEECC3D}"/>
-    <dgm:cxn modelId="{E3D86AB8-BDE1-4A4F-9B01-93A84A8E5B9A}" srcId="{9F948595-8849-49EB-9FE1-08F7BE1A7B17}" destId="{9571C82B-8F6B-4EBC-A642-166BD0A41353}" srcOrd="3" destOrd="0" parTransId="{18E19879-001E-4C2C-8FBF-5B44BBCF9C74}" sibTransId="{901FC079-B6E0-452F-B676-E723721EFC97}"/>
-    <dgm:cxn modelId="{0DD38EC3-B672-4A1A-897F-9B006397CBBD}" type="presOf" srcId="{539BF422-E0DC-4888-AB91-077913237896}" destId="{B087A728-C874-4302-9295-BD41EDD1EAE7}" srcOrd="0" destOrd="0" presId="urn:microsoft.com/office/officeart/2005/8/layout/hProcess4"/>
-    <dgm:cxn modelId="{FC2ECCCA-923C-40D1-8972-843A087545E3}" srcId="{65F8DBFC-A2D0-4800-8918-C11762575E92}" destId="{37DBCF25-F5C5-4B87-971C-7CB7C99AA3DB}" srcOrd="0" destOrd="0" parTransId="{EFE2609D-C4AA-4379-BCDF-58D44496AB51}" sibTransId="{37865879-FEAF-4155-9593-D0DC7F0EF51A}"/>
-    <dgm:cxn modelId="{9CD122D1-853E-4A37-A606-184A0AC1FAE0}" srcId="{9F948595-8849-49EB-9FE1-08F7BE1A7B17}" destId="{65F8DBFC-A2D0-4800-8918-C11762575E92}" srcOrd="1" destOrd="0" parTransId="{0C202AF8-D9AF-4751-9D5B-7CD39154B68F}" sibTransId="{D937F529-90D7-4BDE-8D04-3E6A6F6DA189}"/>
-    <dgm:cxn modelId="{0F42D8D3-779D-4A3B-8960-8DDF975F1D5D}" srcId="{65F8DBFC-A2D0-4800-8918-C11762575E92}" destId="{2F523E66-B3CA-42E9-BFD7-A383416D7B69}" srcOrd="1" destOrd="0" parTransId="{5D46DCC2-1529-43EF-B1AA-B65237B45D80}" sibTransId="{FC33519F-96BB-49B1-AAAE-4EDEC51C6AD1}"/>
-    <dgm:cxn modelId="{FA4B02D6-28A4-4FE2-9506-A077E16393CD}" type="presOf" srcId="{DDCD2E9B-3448-4923-9CDF-254FBF04FE4C}" destId="{DB516A93-27BB-4FF3-A0D8-F96D1F7A5AE3}" srcOrd="1" destOrd="0" presId="urn:microsoft.com/office/officeart/2005/8/layout/hProcess4"/>
-    <dgm:cxn modelId="{5833E7E5-D3E3-402D-857B-A24E13D3567F}" type="presOf" srcId="{9F948595-8849-49EB-9FE1-08F7BE1A7B17}" destId="{873CC0CE-66E7-4890-8A16-464D55C98B5F}" srcOrd="0" destOrd="0" presId="urn:microsoft.com/office/officeart/2005/8/layout/hProcess4"/>
-    <dgm:cxn modelId="{D84975F5-3502-45A3-85A1-DDD37D52904C}" type="presOf" srcId="{FD899356-7751-4624-B803-2F421260D218}" destId="{F04072A8-F54E-44D1-9760-275A4CAE7C77}" srcOrd="0" destOrd="0" presId="urn:microsoft.com/office/officeart/2005/8/layout/hProcess4"/>
-    <dgm:cxn modelId="{FA92CF26-0993-4D45-AC40-5BE71A34DF42}" type="presParOf" srcId="{873CC0CE-66E7-4890-8A16-464D55C98B5F}" destId="{B0718DEB-6FDB-4B91-B371-6BD75A8A6E05}" srcOrd="0" destOrd="0" presId="urn:microsoft.com/office/officeart/2005/8/layout/hProcess4"/>
-    <dgm:cxn modelId="{AFC5DC74-04C4-4A38-B2CB-FF1C25E42B75}" type="presParOf" srcId="{873CC0CE-66E7-4890-8A16-464D55C98B5F}" destId="{554469CF-98E2-4F67-9A09-C5C3E6021696}" srcOrd="1" destOrd="0" presId="urn:microsoft.com/office/officeart/2005/8/layout/hProcess4"/>
-    <dgm:cxn modelId="{3BEF5524-82AB-42D4-A3D7-A46E5E1717C7}" type="presParOf" srcId="{873CC0CE-66E7-4890-8A16-464D55C98B5F}" destId="{471DE116-5914-4B29-95A6-639945F3A4DE}" srcOrd="2" destOrd="0" presId="urn:microsoft.com/office/officeart/2005/8/layout/hProcess4"/>
-    <dgm:cxn modelId="{278A2E55-F099-4B0D-B875-5A9F0988087F}" type="presParOf" srcId="{471DE116-5914-4B29-95A6-639945F3A4DE}" destId="{21EF4F9D-7777-4FA4-925B-A8F871FC0AFB}" srcOrd="0" destOrd="0" presId="urn:microsoft.com/office/officeart/2005/8/layout/hProcess4"/>
-    <dgm:cxn modelId="{3667D484-292D-43F8-B8D5-5AA088DFA2C3}" type="presParOf" srcId="{21EF4F9D-7777-4FA4-925B-A8F871FC0AFB}" destId="{83097493-4037-43F8-90C0-2E7C19C68338}" srcOrd="0" destOrd="0" presId="urn:microsoft.com/office/officeart/2005/8/layout/hProcess4"/>
-    <dgm:cxn modelId="{49C9366C-EA7D-45FB-8BF1-D5A7FA2B9519}" type="presParOf" srcId="{21EF4F9D-7777-4FA4-925B-A8F871FC0AFB}" destId="{D0589BE2-10E2-479B-8002-55365ED1BFB2}" srcOrd="1" destOrd="0" presId="urn:microsoft.com/office/officeart/2005/8/layout/hProcess4"/>
-    <dgm:cxn modelId="{B0541A8A-3668-4C55-B698-1DA5CFC0F87D}" type="presParOf" srcId="{21EF4F9D-7777-4FA4-925B-A8F871FC0AFB}" destId="{DB516A93-27BB-4FF3-A0D8-F96D1F7A5AE3}" srcOrd="2" destOrd="0" presId="urn:microsoft.com/office/officeart/2005/8/layout/hProcess4"/>
-    <dgm:cxn modelId="{7B8B7E5B-FC3C-4B9C-BD10-D69CF4B69AE1}" type="presParOf" srcId="{21EF4F9D-7777-4FA4-925B-A8F871FC0AFB}" destId="{F04072A8-F54E-44D1-9760-275A4CAE7C77}" srcOrd="3" destOrd="0" presId="urn:microsoft.com/office/officeart/2005/8/layout/hProcess4"/>
-    <dgm:cxn modelId="{DB69FCA0-F147-4143-8C9A-43693415AB8E}" type="presParOf" srcId="{21EF4F9D-7777-4FA4-925B-A8F871FC0AFB}" destId="{7E96C982-7087-49AC-B98C-991E9489C1B9}" srcOrd="4" destOrd="0" presId="urn:microsoft.com/office/officeart/2005/8/layout/hProcess4"/>
-    <dgm:cxn modelId="{49628675-5D34-4B55-8E0F-196AF98FB5B6}" type="presParOf" srcId="{471DE116-5914-4B29-95A6-639945F3A4DE}" destId="{1FB46FD8-CAE1-4880-925C-D54C064052BF}" srcOrd="1" destOrd="0" presId="urn:microsoft.com/office/officeart/2005/8/layout/hProcess4"/>
-    <dgm:cxn modelId="{ED325985-0670-420E-B0AF-4D99F2D6709A}" type="presParOf" srcId="{471DE116-5914-4B29-95A6-639945F3A4DE}" destId="{7D537662-73FC-4EBE-BB89-DA78AE45A511}" srcOrd="2" destOrd="0" presId="urn:microsoft.com/office/officeart/2005/8/layout/hProcess4"/>
-    <dgm:cxn modelId="{3DE3A851-78BA-417D-A75A-3E550EA7F01E}" type="presParOf" srcId="{7D537662-73FC-4EBE-BB89-DA78AE45A511}" destId="{E23596FC-68EC-4BFF-AFE6-3DBC93433B08}" srcOrd="0" destOrd="0" presId="urn:microsoft.com/office/officeart/2005/8/layout/hProcess4"/>
-    <dgm:cxn modelId="{2AA68F3A-FF77-4200-80B9-36BD4B9F3B36}" type="presParOf" srcId="{7D537662-73FC-4EBE-BB89-DA78AE45A511}" destId="{551BB1FF-CA47-42CB-B3E0-E2556897BE88}" srcOrd="1" destOrd="0" presId="urn:microsoft.com/office/officeart/2005/8/layout/hProcess4"/>
-    <dgm:cxn modelId="{F5CE5768-86B9-4522-9E61-70D30AA7717B}" type="presParOf" srcId="{7D537662-73FC-4EBE-BB89-DA78AE45A511}" destId="{0968D4BE-F6BD-4153-8582-4DE90085265F}" srcOrd="2" destOrd="0" presId="urn:microsoft.com/office/officeart/2005/8/layout/hProcess4"/>
-    <dgm:cxn modelId="{BA82CF2C-3783-4CCB-BEC0-4EAA07C14FB2}" type="presParOf" srcId="{7D537662-73FC-4EBE-BB89-DA78AE45A511}" destId="{8D0EC887-1C2A-43FB-855F-048224014EB1}" srcOrd="3" destOrd="0" presId="urn:microsoft.com/office/officeart/2005/8/layout/hProcess4"/>
-    <dgm:cxn modelId="{F6FEDA43-58DB-46E0-A738-1D50C986E250}" type="presParOf" srcId="{7D537662-73FC-4EBE-BB89-DA78AE45A511}" destId="{4D1A7B3F-C0F0-435E-A571-01345B7F2956}" srcOrd="4" destOrd="0" presId="urn:microsoft.com/office/officeart/2005/8/layout/hProcess4"/>
-    <dgm:cxn modelId="{08C2DBD7-3F0E-4DD4-A0C2-EDCD8E52B2E9}" type="presParOf" srcId="{471DE116-5914-4B29-95A6-639945F3A4DE}" destId="{45195E02-4A21-484B-8360-6CEB2DF67BE3}" srcOrd="3" destOrd="0" presId="urn:microsoft.com/office/officeart/2005/8/layout/hProcess4"/>
-    <dgm:cxn modelId="{16074393-2A86-4620-8F5C-371EF9FB496A}" type="presParOf" srcId="{471DE116-5914-4B29-95A6-639945F3A4DE}" destId="{F3CC0BE0-5F8B-42B1-85F0-0CE51E984734}" srcOrd="4" destOrd="0" presId="urn:microsoft.com/office/officeart/2005/8/layout/hProcess4"/>
-    <dgm:cxn modelId="{71E28306-88CD-43C8-A755-88E988ABD071}" type="presParOf" srcId="{F3CC0BE0-5F8B-42B1-85F0-0CE51E984734}" destId="{6F7A6251-3076-455C-BBCC-87A2E08B54DB}" srcOrd="0" destOrd="0" presId="urn:microsoft.com/office/officeart/2005/8/layout/hProcess4"/>
-    <dgm:cxn modelId="{C9DE9FD6-2F23-4A41-AD05-03DABC6A39F1}" type="presParOf" srcId="{F3CC0BE0-5F8B-42B1-85F0-0CE51E984734}" destId="{B087A728-C874-4302-9295-BD41EDD1EAE7}" srcOrd="1" destOrd="0" presId="urn:microsoft.com/office/officeart/2005/8/layout/hProcess4"/>
-    <dgm:cxn modelId="{9BD81A9C-1BDB-4895-8B5E-1F8B39BA88C9}" type="presParOf" srcId="{F3CC0BE0-5F8B-42B1-85F0-0CE51E984734}" destId="{5A036677-A137-4246-AF3F-56A5A6ADE56E}" srcOrd="2" destOrd="0" presId="urn:microsoft.com/office/officeart/2005/8/layout/hProcess4"/>
-    <dgm:cxn modelId="{22C71C5B-54AE-47DB-9928-1361482A430B}" type="presParOf" srcId="{F3CC0BE0-5F8B-42B1-85F0-0CE51E984734}" destId="{EA91FC4A-6326-4FEC-93CC-7D87FD5DB43D}" srcOrd="3" destOrd="0" presId="urn:microsoft.com/office/officeart/2005/8/layout/hProcess4"/>
-    <dgm:cxn modelId="{D740663C-CC1C-4E65-9B31-2025E446BC1A}" type="presParOf" srcId="{F3CC0BE0-5F8B-42B1-85F0-0CE51E984734}" destId="{64D3F5A0-00FF-41D2-BAAE-35D2ADB796AA}" srcOrd="4" destOrd="0" presId="urn:microsoft.com/office/officeart/2005/8/layout/hProcess4"/>
-    <dgm:cxn modelId="{7B07605A-6FCB-4DC3-A342-8FDEBCEE2BF6}" type="presParOf" srcId="{471DE116-5914-4B29-95A6-639945F3A4DE}" destId="{D1925F27-8D07-432E-816D-CDF9A0734380}" srcOrd="5" destOrd="0" presId="urn:microsoft.com/office/officeart/2005/8/layout/hProcess4"/>
-    <dgm:cxn modelId="{3EE8058D-FCF4-4FC5-BB8E-C75B1AFE8EA4}" type="presParOf" srcId="{471DE116-5914-4B29-95A6-639945F3A4DE}" destId="{7D7AE9CD-E4D1-42C7-A964-8E8381873551}" srcOrd="6" destOrd="0" presId="urn:microsoft.com/office/officeart/2005/8/layout/hProcess4"/>
-    <dgm:cxn modelId="{42E84EA5-D9CC-48EB-9D2D-3E9668F34EA8}" type="presParOf" srcId="{7D7AE9CD-E4D1-42C7-A964-8E8381873551}" destId="{7C77016D-ADAA-409D-8E78-214EC8CC5B9A}" srcOrd="0" destOrd="0" presId="urn:microsoft.com/office/officeart/2005/8/layout/hProcess4"/>
-    <dgm:cxn modelId="{0DE17699-13DC-4A9F-AEAD-67FC73D58A51}" type="presParOf" srcId="{7D7AE9CD-E4D1-42C7-A964-8E8381873551}" destId="{1D71C644-3D7B-498F-BB4E-0B9ACE11E9BD}" srcOrd="1" destOrd="0" presId="urn:microsoft.com/office/officeart/2005/8/layout/hProcess4"/>
-    <dgm:cxn modelId="{2F98F63D-055D-4412-AD5E-90779EA6B62E}" type="presParOf" srcId="{7D7AE9CD-E4D1-42C7-A964-8E8381873551}" destId="{83789208-3D19-4D42-AF1F-E3F8A9BD3F80}" srcOrd="2" destOrd="0" presId="urn:microsoft.com/office/officeart/2005/8/layout/hProcess4"/>
-    <dgm:cxn modelId="{6CF1B4DB-618F-4B80-B60A-E6F01B482F07}" type="presParOf" srcId="{7D7AE9CD-E4D1-42C7-A964-8E8381873551}" destId="{D15B131D-77FC-4330-AD11-EA3EFFA439B2}" srcOrd="3" destOrd="0" presId="urn:microsoft.com/office/officeart/2005/8/layout/hProcess4"/>
-    <dgm:cxn modelId="{803108AD-332B-444E-BD32-1C10A49DB823}" type="presParOf" srcId="{7D7AE9CD-E4D1-42C7-A964-8E8381873551}" destId="{32AF4DC5-D568-438A-8077-A421526F5310}" srcOrd="4" destOrd="0" presId="urn:microsoft.com/office/officeart/2005/8/layout/hProcess4"/>
+    <dgm:cxn modelId="{359BA4C7-2726-4E4A-BFAA-8B49137BF820}" type="presOf" srcId="{9571C82B-8F6B-4EBC-A642-166BD0A41353}" destId="{D15B131D-77FC-4330-AD11-EA3EFFA439B2}" srcOrd="0" destOrd="0" presId="urn:microsoft.com/office/officeart/2005/8/layout/hProcess4"/>
+    <dgm:cxn modelId="{45D93B8A-6780-4703-B7D2-A3D02662F7B9}" type="presParOf" srcId="{873CC0CE-66E7-4890-8A16-464D55C98B5F}" destId="{B0718DEB-6FDB-4B91-B371-6BD75A8A6E05}" srcOrd="0" destOrd="0" presId="urn:microsoft.com/office/officeart/2005/8/layout/hProcess4"/>
+    <dgm:cxn modelId="{2499C384-6ECB-4C2B-97AE-03B8F5C54F24}" type="presParOf" srcId="{873CC0CE-66E7-4890-8A16-464D55C98B5F}" destId="{554469CF-98E2-4F67-9A09-C5C3E6021696}" srcOrd="1" destOrd="0" presId="urn:microsoft.com/office/officeart/2005/8/layout/hProcess4"/>
+    <dgm:cxn modelId="{1E5738CC-F8C2-4847-9810-3CA7461880E6}" type="presParOf" srcId="{873CC0CE-66E7-4890-8A16-464D55C98B5F}" destId="{471DE116-5914-4B29-95A6-639945F3A4DE}" srcOrd="2" destOrd="0" presId="urn:microsoft.com/office/officeart/2005/8/layout/hProcess4"/>
+    <dgm:cxn modelId="{5395BE31-0411-49FA-99B2-031084D500B5}" type="presParOf" srcId="{471DE116-5914-4B29-95A6-639945F3A4DE}" destId="{21EF4F9D-7777-4FA4-925B-A8F871FC0AFB}" srcOrd="0" destOrd="0" presId="urn:microsoft.com/office/officeart/2005/8/layout/hProcess4"/>
+    <dgm:cxn modelId="{5B36CB04-A65E-4282-8E85-11F234D31029}" type="presParOf" srcId="{21EF4F9D-7777-4FA4-925B-A8F871FC0AFB}" destId="{83097493-4037-43F8-90C0-2E7C19C68338}" srcOrd="0" destOrd="0" presId="urn:microsoft.com/office/officeart/2005/8/layout/hProcess4"/>
+    <dgm:cxn modelId="{FBD6B6A6-910F-476E-B336-4C85D6FB4CCF}" type="presParOf" srcId="{21EF4F9D-7777-4FA4-925B-A8F871FC0AFB}" destId="{D0589BE2-10E2-479B-8002-55365ED1BFB2}" srcOrd="1" destOrd="0" presId="urn:microsoft.com/office/officeart/2005/8/layout/hProcess4"/>
+    <dgm:cxn modelId="{D21C75B3-A5B0-4D3D-BE2C-9D83262750A7}" type="presParOf" srcId="{21EF4F9D-7777-4FA4-925B-A8F871FC0AFB}" destId="{DB516A93-27BB-4FF3-A0D8-F96D1F7A5AE3}" srcOrd="2" destOrd="0" presId="urn:microsoft.com/office/officeart/2005/8/layout/hProcess4"/>
+    <dgm:cxn modelId="{85EF0611-6D90-403B-93B2-6E2629D55160}" type="presParOf" srcId="{21EF4F9D-7777-4FA4-925B-A8F871FC0AFB}" destId="{F04072A8-F54E-44D1-9760-275A4CAE7C77}" srcOrd="3" destOrd="0" presId="urn:microsoft.com/office/officeart/2005/8/layout/hProcess4"/>
+    <dgm:cxn modelId="{FB5D13AA-DAF0-45E6-B4EA-5BDE4B14127C}" type="presParOf" srcId="{21EF4F9D-7777-4FA4-925B-A8F871FC0AFB}" destId="{7E96C982-7087-49AC-B98C-991E9489C1B9}" srcOrd="4" destOrd="0" presId="urn:microsoft.com/office/officeart/2005/8/layout/hProcess4"/>
+    <dgm:cxn modelId="{8FEF54E0-5808-4D42-8D90-C1DE65D604B2}" type="presParOf" srcId="{471DE116-5914-4B29-95A6-639945F3A4DE}" destId="{1FB46FD8-CAE1-4880-925C-D54C064052BF}" srcOrd="1" destOrd="0" presId="urn:microsoft.com/office/officeart/2005/8/layout/hProcess4"/>
+    <dgm:cxn modelId="{F847F0A0-1806-4BB5-B86D-37E0AD9A3D13}" type="presParOf" srcId="{471DE116-5914-4B29-95A6-639945F3A4DE}" destId="{7D537662-73FC-4EBE-BB89-DA78AE45A511}" srcOrd="2" destOrd="0" presId="urn:microsoft.com/office/officeart/2005/8/layout/hProcess4"/>
+    <dgm:cxn modelId="{50490FE1-0498-4240-A752-6E64BA4117EA}" type="presParOf" srcId="{7D537662-73FC-4EBE-BB89-DA78AE45A511}" destId="{E23596FC-68EC-4BFF-AFE6-3DBC93433B08}" srcOrd="0" destOrd="0" presId="urn:microsoft.com/office/officeart/2005/8/layout/hProcess4"/>
+    <dgm:cxn modelId="{013EE525-9BA4-4754-BFD1-F65E5D980FBE}" type="presParOf" srcId="{7D537662-73FC-4EBE-BB89-DA78AE45A511}" destId="{551BB1FF-CA47-42CB-B3E0-E2556897BE88}" srcOrd="1" destOrd="0" presId="urn:microsoft.com/office/officeart/2005/8/layout/hProcess4"/>
+    <dgm:cxn modelId="{4B41CF14-FFB2-4874-8F3F-83F8CF8F05B1}" type="presParOf" srcId="{7D537662-73FC-4EBE-BB89-DA78AE45A511}" destId="{0968D4BE-F6BD-4153-8582-4DE90085265F}" srcOrd="2" destOrd="0" presId="urn:microsoft.com/office/officeart/2005/8/layout/hProcess4"/>
+    <dgm:cxn modelId="{A8C5C3BD-0603-42D3-B7BA-CF400378E10A}" type="presParOf" srcId="{7D537662-73FC-4EBE-BB89-DA78AE45A511}" destId="{8D0EC887-1C2A-43FB-855F-048224014EB1}" srcOrd="3" destOrd="0" presId="urn:microsoft.com/office/officeart/2005/8/layout/hProcess4"/>
+    <dgm:cxn modelId="{5360574C-6EAE-47F2-BBBE-001F69781CE9}" type="presParOf" srcId="{7D537662-73FC-4EBE-BB89-DA78AE45A511}" destId="{4D1A7B3F-C0F0-435E-A571-01345B7F2956}" srcOrd="4" destOrd="0" presId="urn:microsoft.com/office/officeart/2005/8/layout/hProcess4"/>
+    <dgm:cxn modelId="{BD35AB91-6ECB-4923-BE9B-9A96EAD7CEB5}" type="presParOf" srcId="{471DE116-5914-4B29-95A6-639945F3A4DE}" destId="{45195E02-4A21-484B-8360-6CEB2DF67BE3}" srcOrd="3" destOrd="0" presId="urn:microsoft.com/office/officeart/2005/8/layout/hProcess4"/>
+    <dgm:cxn modelId="{92B6C45B-F88A-4409-9787-EC3362250085}" type="presParOf" srcId="{471DE116-5914-4B29-95A6-639945F3A4DE}" destId="{F3CC0BE0-5F8B-42B1-85F0-0CE51E984734}" srcOrd="4" destOrd="0" presId="urn:microsoft.com/office/officeart/2005/8/layout/hProcess4"/>
+    <dgm:cxn modelId="{7C153B77-7B6A-432D-BE9B-E140A729DACE}" type="presParOf" srcId="{F3CC0BE0-5F8B-42B1-85F0-0CE51E984734}" destId="{6F7A6251-3076-455C-BBCC-87A2E08B54DB}" srcOrd="0" destOrd="0" presId="urn:microsoft.com/office/officeart/2005/8/layout/hProcess4"/>
+    <dgm:cxn modelId="{213A38DF-704C-4482-BA9F-0C117A78AAFD}" type="presParOf" srcId="{F3CC0BE0-5F8B-42B1-85F0-0CE51E984734}" destId="{B087A728-C874-4302-9295-BD41EDD1EAE7}" srcOrd="1" destOrd="0" presId="urn:microsoft.com/office/officeart/2005/8/layout/hProcess4"/>
+    <dgm:cxn modelId="{42138C84-693C-4589-903E-DF6D93F7F64E}" type="presParOf" srcId="{F3CC0BE0-5F8B-42B1-85F0-0CE51E984734}" destId="{5A036677-A137-4246-AF3F-56A5A6ADE56E}" srcOrd="2" destOrd="0" presId="urn:microsoft.com/office/officeart/2005/8/layout/hProcess4"/>
+    <dgm:cxn modelId="{46D407E0-2E95-405B-BB5B-5EBD226D4943}" type="presParOf" srcId="{F3CC0BE0-5F8B-42B1-85F0-0CE51E984734}" destId="{EA91FC4A-6326-4FEC-93CC-7D87FD5DB43D}" srcOrd="3" destOrd="0" presId="urn:microsoft.com/office/officeart/2005/8/layout/hProcess4"/>
+    <dgm:cxn modelId="{F060A48E-D3C0-43D8-9EC5-BF2FD9FE41C6}" type="presParOf" srcId="{F3CC0BE0-5F8B-42B1-85F0-0CE51E984734}" destId="{64D3F5A0-00FF-41D2-BAAE-35D2ADB796AA}" srcOrd="4" destOrd="0" presId="urn:microsoft.com/office/officeart/2005/8/layout/hProcess4"/>
+    <dgm:cxn modelId="{D4C5E28D-CAD7-4487-8E3E-BC5CF8A7443C}" type="presParOf" srcId="{471DE116-5914-4B29-95A6-639945F3A4DE}" destId="{D1925F27-8D07-432E-816D-CDF9A0734380}" srcOrd="5" destOrd="0" presId="urn:microsoft.com/office/officeart/2005/8/layout/hProcess4"/>
+    <dgm:cxn modelId="{FA27F831-C30D-44E8-A79A-C8E708581FD0}" type="presParOf" srcId="{471DE116-5914-4B29-95A6-639945F3A4DE}" destId="{7D7AE9CD-E4D1-42C7-A964-8E8381873551}" srcOrd="6" destOrd="0" presId="urn:microsoft.com/office/officeart/2005/8/layout/hProcess4"/>
+    <dgm:cxn modelId="{673A9CD9-7E4C-41FA-8A7C-CF141A14FAF3}" type="presParOf" srcId="{7D7AE9CD-E4D1-42C7-A964-8E8381873551}" destId="{7C77016D-ADAA-409D-8E78-214EC8CC5B9A}" srcOrd="0" destOrd="0" presId="urn:microsoft.com/office/officeart/2005/8/layout/hProcess4"/>
+    <dgm:cxn modelId="{63D04020-AE7C-4819-87FD-16974232340C}" type="presParOf" srcId="{7D7AE9CD-E4D1-42C7-A964-8E8381873551}" destId="{1D71C644-3D7B-498F-BB4E-0B9ACE11E9BD}" srcOrd="1" destOrd="0" presId="urn:microsoft.com/office/officeart/2005/8/layout/hProcess4"/>
+    <dgm:cxn modelId="{DFD47320-BDD1-44F3-A00E-813F4B8157A6}" type="presParOf" srcId="{7D7AE9CD-E4D1-42C7-A964-8E8381873551}" destId="{83789208-3D19-4D42-AF1F-E3F8A9BD3F80}" srcOrd="2" destOrd="0" presId="urn:microsoft.com/office/officeart/2005/8/layout/hProcess4"/>
+    <dgm:cxn modelId="{1F835561-CAB1-430B-B9ED-CCA2F50C93AB}" type="presParOf" srcId="{7D7AE9CD-E4D1-42C7-A964-8E8381873551}" destId="{D15B131D-77FC-4330-AD11-EA3EFFA439B2}" srcOrd="3" destOrd="0" presId="urn:microsoft.com/office/officeart/2005/8/layout/hProcess4"/>
+    <dgm:cxn modelId="{8F5CC0E6-01C3-49D7-85D1-C6B90F701143}" type="presParOf" srcId="{7D7AE9CD-E4D1-42C7-A964-8E8381873551}" destId="{32AF4DC5-D568-438A-8077-A421526F5310}" srcOrd="4" destOrd="0" presId="urn:microsoft.com/office/officeart/2005/8/layout/hProcess4"/>
   </dgm:cxnLst>
   <dgm:bg/>
   <dgm:whole/>
   <dgm:extLst>
     <a:ext uri="http://schemas.microsoft.com/office/drawing/2008/diagram">
-      <dsp:dataModelExt xmlns:dsp="http://schemas.microsoft.com/office/drawing/2008/diagram" relId="rId10" minVer="http://schemas.openxmlformats.org/drawingml/2006/diagram"/>
+      <dsp:dataModelExt xmlns:dsp="http://schemas.microsoft.com/office/drawing/2008/diagram" relId="rId11" minVer="http://schemas.openxmlformats.org/drawingml/2006/diagram"/>
     </a:ext>
   </dgm:extLst>
 </dgm:dataModel>
@@ -2766,7 +2739,7 @@
       </dsp:nvSpPr>
       <dsp:spPr>
         <a:xfrm>
-          <a:off x="5567" y="1489060"/>
+          <a:off x="201505" y="585542"/>
           <a:ext cx="1502244" cy="1239037"/>
         </a:xfrm>
         <a:prstGeom prst="roundRect">
@@ -2825,13 +2798,13 @@
             <a:spcAft>
               <a:spcPct val="15000"/>
             </a:spcAft>
-            <a:buChar char="•"/>
+            <a:buChar char="••"/>
           </a:pPr>
           <a:endParaRPr lang="en-US" sz="1500" kern="1200"/>
         </a:p>
       </dsp:txBody>
       <dsp:txXfrm>
-        <a:off x="34081" y="1517574"/>
+        <a:off x="230019" y="614056"/>
         <a:ext cx="1445216" cy="916501"/>
       </dsp:txXfrm>
     </dsp:sp>
@@ -2842,16 +2815,16 @@
       </dsp:nvSpPr>
       <dsp:spPr>
         <a:xfrm>
-          <a:off x="858420" y="1815156"/>
-          <a:ext cx="1610905" cy="1610905"/>
+          <a:off x="498977" y="1281672"/>
+          <a:ext cx="1872327" cy="1872327"/>
         </a:xfrm>
         <a:prstGeom prst="leftCircularArrow">
           <a:avLst>
-            <a:gd name="adj1" fmla="val 2872"/>
-            <a:gd name="adj2" fmla="val 351111"/>
-            <a:gd name="adj3" fmla="val 2126622"/>
-            <a:gd name="adj4" fmla="val 9024489"/>
-            <a:gd name="adj5" fmla="val 3351"/>
+            <a:gd name="adj1" fmla="val 2471"/>
+            <a:gd name="adj2" fmla="val 299279"/>
+            <a:gd name="adj3" fmla="val 183722"/>
+            <a:gd name="adj4" fmla="val 7133422"/>
+            <a:gd name="adj5" fmla="val 2883"/>
           </a:avLst>
         </a:prstGeom>
         <a:solidFill>
@@ -2940,7 +2913,7 @@
         </a:bodyPr>
         <a:lstStyle/>
         <a:p>
-          <a:pPr marL="0" lvl="0" indent="0" algn="ctr" defTabSz="711200">
+          <a:pPr lvl="0" algn="ctr" defTabSz="711200">
             <a:lnSpc>
               <a:spcPct val="90000"/>
             </a:lnSpc>
@@ -2950,7 +2923,6 @@
             <a:spcAft>
               <a:spcPct val="35000"/>
             </a:spcAft>
-            <a:buNone/>
           </a:pPr>
           <a:r>
             <a:rPr lang="fa-IR" sz="1600" kern="1200"/>
@@ -2971,7 +2943,7 @@
       </dsp:nvSpPr>
       <dsp:spPr>
         <a:xfrm>
-          <a:off x="1895046" y="1489060"/>
+          <a:off x="1895046" y="683512"/>
           <a:ext cx="1502244" cy="1239037"/>
         </a:xfrm>
         <a:prstGeom prst="roundRect">
@@ -3030,7 +3002,7 @@
             <a:spcAft>
               <a:spcPct val="15000"/>
             </a:spcAft>
-            <a:buChar char="•"/>
+            <a:buChar char="••"/>
           </a:pPr>
           <a:r>
             <a:rPr lang="fa-IR" sz="1500" kern="1200"/>
@@ -3049,7 +3021,7 @@
             <a:spcAft>
               <a:spcPct val="15000"/>
             </a:spcAft>
-            <a:buChar char="•"/>
+            <a:buChar char="••"/>
           </a:pPr>
           <a:r>
             <a:rPr lang="fa-IR" sz="1500" kern="1200"/>
@@ -3059,7 +3031,7 @@
         </a:p>
       </dsp:txBody>
       <dsp:txXfrm>
-        <a:off x="1923560" y="1783082"/>
+        <a:off x="1923560" y="977534"/>
         <a:ext cx="1445216" cy="916501"/>
       </dsp:txXfrm>
     </dsp:sp>
@@ -3070,16 +3042,16 @@
       </dsp:nvSpPr>
       <dsp:spPr>
         <a:xfrm>
-          <a:off x="2735380" y="742513"/>
-          <a:ext cx="1802859" cy="1802859"/>
+          <a:off x="2765040" y="-286967"/>
+          <a:ext cx="1734669" cy="1734669"/>
         </a:xfrm>
         <a:prstGeom prst="circularArrow">
           <a:avLst>
-            <a:gd name="adj1" fmla="val 2566"/>
-            <a:gd name="adj2" fmla="val 311498"/>
-            <a:gd name="adj3" fmla="val 19512991"/>
-            <a:gd name="adj4" fmla="val 12575511"/>
-            <a:gd name="adj5" fmla="val 2994"/>
+            <a:gd name="adj1" fmla="val 2667"/>
+            <a:gd name="adj2" fmla="val 324503"/>
+            <a:gd name="adj3" fmla="val 19816392"/>
+            <a:gd name="adj4" fmla="val 12891917"/>
+            <a:gd name="adj5" fmla="val 3112"/>
           </a:avLst>
         </a:prstGeom>
         <a:solidFill>
@@ -3118,7 +3090,7 @@
       </dsp:nvSpPr>
       <dsp:spPr>
         <a:xfrm>
-          <a:off x="2228878" y="1223552"/>
+          <a:off x="2294189" y="113208"/>
           <a:ext cx="1335328" cy="531015"/>
         </a:xfrm>
         <a:prstGeom prst="roundRect">
@@ -3168,7 +3140,7 @@
         </a:bodyPr>
         <a:lstStyle/>
         <a:p>
-          <a:pPr marL="0" lvl="0" indent="0" algn="ctr" defTabSz="711200">
+          <a:pPr lvl="0" algn="ctr" defTabSz="711200">
             <a:lnSpc>
               <a:spcPct val="90000"/>
             </a:lnSpc>
@@ -3178,7 +3150,6 @@
             <a:spcAft>
               <a:spcPct val="35000"/>
             </a:spcAft>
-            <a:buNone/>
           </a:pPr>
           <a:r>
             <a:rPr lang="fa-IR" sz="1600" kern="1200"/>
@@ -3188,7 +3159,7 @@
         </a:p>
       </dsp:txBody>
       <dsp:txXfrm>
-        <a:off x="2244431" y="1239105"/>
+        <a:off x="2309742" y="128761"/>
         <a:ext cx="1304222" cy="499909"/>
       </dsp:txXfrm>
     </dsp:sp>
@@ -3199,7 +3170,7 @@
       </dsp:nvSpPr>
       <dsp:spPr>
         <a:xfrm>
-          <a:off x="3784525" y="1489060"/>
+          <a:off x="3784525" y="509341"/>
           <a:ext cx="1502244" cy="1239037"/>
         </a:xfrm>
         <a:prstGeom prst="roundRect">
@@ -3258,7 +3229,7 @@
             <a:spcAft>
               <a:spcPct val="15000"/>
             </a:spcAft>
-            <a:buChar char="•"/>
+            <a:buChar char="••"/>
           </a:pPr>
           <a:r>
             <a:rPr lang="fa-IR" sz="1500" kern="1200"/>
@@ -3268,7 +3239,7 @@
         </a:p>
       </dsp:txBody>
       <dsp:txXfrm>
-        <a:off x="3813039" y="1517574"/>
+        <a:off x="3813039" y="537855"/>
         <a:ext cx="1445216" cy="916501"/>
       </dsp:txXfrm>
     </dsp:sp>
@@ -3279,16 +3250,16 @@
       </dsp:nvSpPr>
       <dsp:spPr>
         <a:xfrm>
-          <a:off x="4637377" y="1815156"/>
-          <a:ext cx="1610905" cy="1610905"/>
+          <a:off x="4191467" y="1190233"/>
+          <a:ext cx="1932240" cy="1932240"/>
         </a:xfrm>
         <a:prstGeom prst="leftCircularArrow">
           <a:avLst>
-            <a:gd name="adj1" fmla="val 2872"/>
-            <a:gd name="adj2" fmla="val 351111"/>
-            <a:gd name="adj3" fmla="val 2126622"/>
-            <a:gd name="adj4" fmla="val 9024489"/>
-            <a:gd name="adj5" fmla="val 3351"/>
+            <a:gd name="adj1" fmla="val 2394"/>
+            <a:gd name="adj2" fmla="val 289485"/>
+            <a:gd name="adj3" fmla="val 21476387"/>
+            <a:gd name="adj4" fmla="val 6835881"/>
+            <a:gd name="adj5" fmla="val 2794"/>
           </a:avLst>
         </a:prstGeom>
         <a:solidFill>
@@ -3377,7 +3348,7 @@
         </a:bodyPr>
         <a:lstStyle/>
         <a:p>
-          <a:pPr marL="0" lvl="0" indent="0" algn="ctr" defTabSz="711200">
+          <a:pPr lvl="0" algn="ctr" defTabSz="711200">
             <a:lnSpc>
               <a:spcPct val="90000"/>
             </a:lnSpc>
@@ -3387,7 +3358,6 @@
             <a:spcAft>
               <a:spcPct val="35000"/>
             </a:spcAft>
-            <a:buNone/>
           </a:pPr>
           <a:r>
             <a:rPr lang="fa-IR" sz="1600" kern="1200"/>
@@ -3408,7 +3378,7 @@
       </dsp:nvSpPr>
       <dsp:spPr>
         <a:xfrm>
-          <a:off x="5674003" y="1489060"/>
+          <a:off x="5641345" y="542002"/>
           <a:ext cx="1502244" cy="1239037"/>
         </a:xfrm>
         <a:prstGeom prst="roundRect">
@@ -3467,7 +3437,7 @@
             <a:spcAft>
               <a:spcPct val="15000"/>
             </a:spcAft>
-            <a:buChar char="•"/>
+            <a:buChar char="••"/>
           </a:pPr>
           <a:r>
             <a:rPr lang="fa-IR" sz="1500" kern="1200"/>
@@ -3477,7 +3447,7 @@
         </a:p>
       </dsp:txBody>
       <dsp:txXfrm>
-        <a:off x="5702517" y="1783082"/>
+        <a:off x="5669859" y="836024"/>
         <a:ext cx="1445216" cy="916501"/>
       </dsp:txXfrm>
     </dsp:sp>
@@ -3488,7 +3458,7 @@
       </dsp:nvSpPr>
       <dsp:spPr>
         <a:xfrm>
-          <a:off x="6007835" y="1223552"/>
+          <a:off x="5866317" y="1275"/>
           <a:ext cx="1335328" cy="531015"/>
         </a:xfrm>
         <a:prstGeom prst="roundRect">
@@ -3538,7 +3508,7 @@
         </a:bodyPr>
         <a:lstStyle/>
         <a:p>
-          <a:pPr marL="0" lvl="0" indent="0" algn="ctr" defTabSz="711200">
+          <a:pPr lvl="0" algn="ctr" defTabSz="711200">
             <a:lnSpc>
               <a:spcPct val="90000"/>
             </a:lnSpc>
@@ -3548,7 +3518,6 @@
             <a:spcAft>
               <a:spcPct val="35000"/>
             </a:spcAft>
-            <a:buNone/>
           </a:pPr>
           <a:r>
             <a:rPr lang="fa-IR" sz="1600" kern="1200"/>
@@ -3558,7 +3527,7 @@
         </a:p>
       </dsp:txBody>
       <dsp:txXfrm>
-        <a:off x="6023388" y="1239105"/>
+        <a:off x="5881870" y="16828"/>
         <a:ext cx="1304222" cy="499909"/>
       </dsp:txXfrm>
     </dsp:sp>
@@ -5187,7 +5156,7 @@
     </a:clrScheme>
     <a:fontScheme name="Office">
       <a:majorFont>
-        <a:latin typeface="Calibri Light" panose="020F0302020204030204"/>
+        <a:latin typeface="Calibri Light"/>
         <a:ea typeface=""/>
         <a:cs typeface=""/>
         <a:font script="Jpan" typeface="游ゴシック Light"/>
@@ -5239,7 +5208,7 @@
         <a:font script="Tfng" typeface="Ebrima"/>
       </a:majorFont>
       <a:minorFont>
-        <a:latin typeface="Calibri" panose="020F0502020204030204"/>
+        <a:latin typeface="Calibri"/>
         <a:ea typeface=""/>
         <a:cs typeface=""/>
         <a:font script="Jpan" typeface="游明朝"/>
@@ -5433,7 +5402,7 @@
   <a:extraClrSchemeLst/>
   <a:extLst>
     <a:ext uri="{05A4C25C-085E-4340-85A3-A5531E510DB2}">
-      <thm15:themeFamily xmlns:thm15="http://schemas.microsoft.com/office/thememl/2012/main" name="Office Theme" id="{62F939B6-93AF-4DB8-9C6B-D6C7DFDC589F}" vid="{4A3C46E8-61CC-4603-A589-7422A47A8E4A}"/>
+      <thm15:themeFamily xmlns:thm15="http://schemas.microsoft.com/office/thememl/2012/main" xmlns="" name="Office Theme" id="{62F939B6-93AF-4DB8-9C6B-D6C7DFDC589F}" vid="{4A3C46E8-61CC-4603-A589-7422A47A8E4A}"/>
     </a:ext>
   </a:extLst>
 </a:theme>
@@ -5444,7 +5413,7 @@
 </file>
 
 <file path=customXml/itemProps1.xml><?xml version="1.0" encoding="utf-8"?>
-<ds:datastoreItem xmlns:ds="http://schemas.openxmlformats.org/officeDocument/2006/customXml" ds:itemID="{A40F0095-E2BD-4845-A1D0-7C1B9A4F9B82}">
+<ds:datastoreItem xmlns:ds="http://schemas.openxmlformats.org/officeDocument/2006/customXml" ds:itemID="{42755523-BD8F-437C-8138-92A4BE571072}">
   <ds:schemaRefs>
     <ds:schemaRef ds:uri="http://schemas.openxmlformats.org/officeDocument/2006/bibliography"/>
   </ds:schemaRefs>

</xml_diff>

<commit_message>
manager & employee :)(:
</commit_message>
<xml_diff>
--- a/src/Doc.docx
+++ b/src/Doc.docx
@@ -100,24 +100,6 @@
           <w:lang w:bidi="fa-IR"/>
         </w:rPr>
         <w:t>مشاهده مشخصات شرکت و شخصی</w:t>
-      </w:r>
-    </w:p>
-    <w:p>
-      <w:pPr>
-        <w:bidi/>
-        <w:ind w:firstLine="720"/>
-        <w:rPr>
-          <w:rtl/>
-          <w:lang w:bidi="fa-IR"/>
-        </w:rPr>
-      </w:pPr>
-      <w:r>
-        <w:rPr>
-          <w:rFonts w:hint="cs"/>
-          <w:rtl/>
-          <w:lang w:bidi="fa-IR"/>
-        </w:rPr>
-        <w:t>مشخصات کلی</w:t>
       </w:r>
     </w:p>
     <w:p>
@@ -180,6 +162,8 @@
           <w:lang w:bidi="fa-IR"/>
         </w:rPr>
       </w:pPr>
+      <w:bookmarkStart w:id="0" w:name="_GoBack"/>
+      <w:bookmarkEnd w:id="0"/>
       <w:r>
         <w:rPr>
           <w:rFonts w:hint="cs"/>
@@ -517,8 +501,6 @@
           <w:lang w:bidi="fa-IR"/>
         </w:rPr>
       </w:pPr>
-      <w:bookmarkStart w:id="0" w:name="_GoBack"/>
-      <w:bookmarkEnd w:id="0"/>
     </w:p>
     <w:sectPr>
       <w:pgSz w:w="12240" w:h="15840"/>
@@ -2657,62 +2639,62 @@
   </dgm:ptLst>
   <dgm:cxnLst>
     <dgm:cxn modelId="{5433BAB7-2C93-4CF0-AF54-80677AE7D759}" srcId="{9F948595-8849-49EB-9FE1-08F7BE1A7B17}" destId="{FD899356-7751-4624-B803-2F421260D218}" srcOrd="0" destOrd="0" parTransId="{296F8D11-963F-4746-A7B9-5867A63E6FC4}" sibTransId="{6EC9F3FD-C554-4A4F-8FAB-4761EEEECC3D}"/>
-    <dgm:cxn modelId="{2E88944F-EE57-41DE-894C-C2A3869CD4F3}" type="presOf" srcId="{65F8DBFC-A2D0-4800-8918-C11762575E92}" destId="{8D0EC887-1C2A-43FB-855F-048224014EB1}" srcOrd="0" destOrd="0" presId="urn:microsoft.com/office/officeart/2005/8/layout/hProcess4"/>
+    <dgm:cxn modelId="{57DC656A-E158-44CF-AE58-47463A748E9B}" type="presOf" srcId="{37DBCF25-F5C5-4B87-971C-7CB7C99AA3DB}" destId="{551BB1FF-CA47-42CB-B3E0-E2556897BE88}" srcOrd="0" destOrd="0" presId="urn:microsoft.com/office/officeart/2005/8/layout/hProcess4"/>
+    <dgm:cxn modelId="{A7DEEF6C-436B-48F7-9158-8036C641F36A}" type="presOf" srcId="{9F948595-8849-49EB-9FE1-08F7BE1A7B17}" destId="{873CC0CE-66E7-4890-8A16-464D55C98B5F}" srcOrd="0" destOrd="0" presId="urn:microsoft.com/office/officeart/2005/8/layout/hProcess4"/>
     <dgm:cxn modelId="{B94E8E31-1FD1-4A5C-B145-3C213C4E5E39}" srcId="{9571C82B-8F6B-4EBC-A642-166BD0A41353}" destId="{B35066B1-07B3-4506-A658-07A2E7A4460F}" srcOrd="0" destOrd="0" parTransId="{88FF95F0-1F62-4499-A55E-7262189A7F61}" sibTransId="{19B09D2D-C0F7-45EF-864A-E3331A886701}"/>
+    <dgm:cxn modelId="{CA2FA014-2CDD-44ED-B5FE-B67E999FBA6A}" type="presOf" srcId="{65F8DBFC-A2D0-4800-8918-C11762575E92}" destId="{8D0EC887-1C2A-43FB-855F-048224014EB1}" srcOrd="0" destOrd="0" presId="urn:microsoft.com/office/officeart/2005/8/layout/hProcess4"/>
     <dgm:cxn modelId="{FC2ECCCA-923C-40D1-8972-843A087545E3}" srcId="{65F8DBFC-A2D0-4800-8918-C11762575E92}" destId="{37DBCF25-F5C5-4B87-971C-7CB7C99AA3DB}" srcOrd="0" destOrd="0" parTransId="{EFE2609D-C4AA-4379-BCDF-58D44496AB51}" sibTransId="{37865879-FEAF-4155-9593-D0DC7F0EF51A}"/>
-    <dgm:cxn modelId="{F1B5192B-F246-4523-A470-996B6102602A}" type="presOf" srcId="{6EC9F3FD-C554-4A4F-8FAB-4761EEEECC3D}" destId="{1FB46FD8-CAE1-4880-925C-D54C064052BF}" srcOrd="0" destOrd="0" presId="urn:microsoft.com/office/officeart/2005/8/layout/hProcess4"/>
-    <dgm:cxn modelId="{E5985C06-73A4-463B-8154-1F88396A374C}" type="presOf" srcId="{2F523E66-B3CA-42E9-BFD7-A383416D7B69}" destId="{551BB1FF-CA47-42CB-B3E0-E2556897BE88}" srcOrd="0" destOrd="1" presId="urn:microsoft.com/office/officeart/2005/8/layout/hProcess4"/>
-    <dgm:cxn modelId="{D553DDD2-728C-4278-A840-F540C3FBFE75}" type="presOf" srcId="{539BF422-E0DC-4888-AB91-077913237896}" destId="{5A036677-A137-4246-AF3F-56A5A6ADE56E}" srcOrd="1" destOrd="0" presId="urn:microsoft.com/office/officeart/2005/8/layout/hProcess4"/>
+    <dgm:cxn modelId="{FF7C390A-9524-437D-9E04-5D27013AD6E8}" type="presOf" srcId="{539BF422-E0DC-4888-AB91-077913237896}" destId="{5A036677-A137-4246-AF3F-56A5A6ADE56E}" srcOrd="1" destOrd="0" presId="urn:microsoft.com/office/officeart/2005/8/layout/hProcess4"/>
+    <dgm:cxn modelId="{88B6126C-1467-4CA4-83B4-0369C7EF6CA0}" type="presOf" srcId="{B38A1E5A-54A8-4675-B6E6-71D7CC6136FC}" destId="{EA91FC4A-6326-4FEC-93CC-7D87FD5DB43D}" srcOrd="0" destOrd="0" presId="urn:microsoft.com/office/officeart/2005/8/layout/hProcess4"/>
+    <dgm:cxn modelId="{FB00876D-6218-4587-AE9C-D219EE26066E}" type="presOf" srcId="{2F523E66-B3CA-42E9-BFD7-A383416D7B69}" destId="{551BB1FF-CA47-42CB-B3E0-E2556897BE88}" srcOrd="0" destOrd="1" presId="urn:microsoft.com/office/officeart/2005/8/layout/hProcess4"/>
     <dgm:cxn modelId="{E3D86AB8-BDE1-4A4F-9B01-93A84A8E5B9A}" srcId="{9F948595-8849-49EB-9FE1-08F7BE1A7B17}" destId="{9571C82B-8F6B-4EBC-A642-166BD0A41353}" srcOrd="3" destOrd="0" parTransId="{18E19879-001E-4C2C-8FBF-5B44BBCF9C74}" sibTransId="{901FC079-B6E0-452F-B676-E723721EFC97}"/>
-    <dgm:cxn modelId="{9A46FF0E-A90D-44A9-B9C6-01D350D48F67}" type="presOf" srcId="{B38A1E5A-54A8-4675-B6E6-71D7CC6136FC}" destId="{EA91FC4A-6326-4FEC-93CC-7D87FD5DB43D}" srcOrd="0" destOrd="0" presId="urn:microsoft.com/office/officeart/2005/8/layout/hProcess4"/>
-    <dgm:cxn modelId="{7ED3F2D8-9DA7-4D37-93E8-0E00711F3519}" type="presOf" srcId="{D937F529-90D7-4BDE-8D04-3E6A6F6DA189}" destId="{45195E02-4A21-484B-8360-6CEB2DF67BE3}" srcOrd="0" destOrd="0" presId="urn:microsoft.com/office/officeart/2005/8/layout/hProcess4"/>
-    <dgm:cxn modelId="{7AF65852-47EE-468A-97B2-092A06A0B6E3}" type="presOf" srcId="{2F523E66-B3CA-42E9-BFD7-A383416D7B69}" destId="{0968D4BE-F6BD-4153-8582-4DE90085265F}" srcOrd="1" destOrd="1" presId="urn:microsoft.com/office/officeart/2005/8/layout/hProcess4"/>
-    <dgm:cxn modelId="{DDB5258D-82A0-406D-8654-B97BDAE77BA4}" type="presOf" srcId="{DDCD2E9B-3448-4923-9CDF-254FBF04FE4C}" destId="{D0589BE2-10E2-479B-8002-55365ED1BFB2}" srcOrd="0" destOrd="0" presId="urn:microsoft.com/office/officeart/2005/8/layout/hProcess4"/>
-    <dgm:cxn modelId="{290B663D-C48E-4377-B9B5-C85A03BB02D2}" type="presOf" srcId="{9F948595-8849-49EB-9FE1-08F7BE1A7B17}" destId="{873CC0CE-66E7-4890-8A16-464D55C98B5F}" srcOrd="0" destOrd="0" presId="urn:microsoft.com/office/officeart/2005/8/layout/hProcess4"/>
-    <dgm:cxn modelId="{76E09AB0-FE83-4AB8-8770-34BB904B777E}" type="presOf" srcId="{DDCD2E9B-3448-4923-9CDF-254FBF04FE4C}" destId="{DB516A93-27BB-4FF3-A0D8-F96D1F7A5AE3}" srcOrd="1" destOrd="0" presId="urn:microsoft.com/office/officeart/2005/8/layout/hProcess4"/>
-    <dgm:cxn modelId="{32E2A5A3-6BFC-4A89-993A-ED6263756E46}" type="presOf" srcId="{FD899356-7751-4624-B803-2F421260D218}" destId="{F04072A8-F54E-44D1-9760-275A4CAE7C77}" srcOrd="0" destOrd="0" presId="urn:microsoft.com/office/officeart/2005/8/layout/hProcess4"/>
-    <dgm:cxn modelId="{3122AE3B-A97F-4B9F-B26A-3CBF360DED0B}" type="presOf" srcId="{B35066B1-07B3-4506-A658-07A2E7A4460F}" destId="{1D71C644-3D7B-498F-BB4E-0B9ACE11E9BD}" srcOrd="0" destOrd="0" presId="urn:microsoft.com/office/officeart/2005/8/layout/hProcess4"/>
+    <dgm:cxn modelId="{F791D25A-975F-4FA6-9C9C-548853F70FCE}" type="presOf" srcId="{D937F529-90D7-4BDE-8D04-3E6A6F6DA189}" destId="{45195E02-4A21-484B-8360-6CEB2DF67BE3}" srcOrd="0" destOrd="0" presId="urn:microsoft.com/office/officeart/2005/8/layout/hProcess4"/>
+    <dgm:cxn modelId="{CE95B3F3-8969-41D2-AC88-84A499AB7385}" type="presOf" srcId="{539BF422-E0DC-4888-AB91-077913237896}" destId="{B087A728-C874-4302-9295-BD41EDD1EAE7}" srcOrd="0" destOrd="0" presId="urn:microsoft.com/office/officeart/2005/8/layout/hProcess4"/>
+    <dgm:cxn modelId="{12E23A4C-4E6E-47DB-AFEF-AC53CCFA80A1}" type="presOf" srcId="{B35066B1-07B3-4506-A658-07A2E7A4460F}" destId="{83789208-3D19-4D42-AF1F-E3F8A9BD3F80}" srcOrd="1" destOrd="0" presId="urn:microsoft.com/office/officeart/2005/8/layout/hProcess4"/>
+    <dgm:cxn modelId="{9BC64F74-9431-4279-ADFB-86DAB3417608}" type="presOf" srcId="{DDCD2E9B-3448-4923-9CDF-254FBF04FE4C}" destId="{DB516A93-27BB-4FF3-A0D8-F96D1F7A5AE3}" srcOrd="1" destOrd="0" presId="urn:microsoft.com/office/officeart/2005/8/layout/hProcess4"/>
+    <dgm:cxn modelId="{8C203FC2-2B99-49FF-9A64-3FFA429CB19D}" type="presOf" srcId="{B35066B1-07B3-4506-A658-07A2E7A4460F}" destId="{1D71C644-3D7B-498F-BB4E-0B9ACE11E9BD}" srcOrd="0" destOrd="0" presId="urn:microsoft.com/office/officeart/2005/8/layout/hProcess4"/>
+    <dgm:cxn modelId="{C4F34E8F-FB8A-4C08-9067-4B94CDA75F2F}" type="presOf" srcId="{DDCD2E9B-3448-4923-9CDF-254FBF04FE4C}" destId="{D0589BE2-10E2-479B-8002-55365ED1BFB2}" srcOrd="0" destOrd="0" presId="urn:microsoft.com/office/officeart/2005/8/layout/hProcess4"/>
+    <dgm:cxn modelId="{3BBBCBBD-9354-4D9B-B6C4-F3A940D58E70}" type="presOf" srcId="{37DBCF25-F5C5-4B87-971C-7CB7C99AA3DB}" destId="{0968D4BE-F6BD-4153-8582-4DE90085265F}" srcOrd="1" destOrd="0" presId="urn:microsoft.com/office/officeart/2005/8/layout/hProcess4"/>
     <dgm:cxn modelId="{544F461B-E3B0-4494-8C44-715D745784AE}" srcId="{FD899356-7751-4624-B803-2F421260D218}" destId="{DDCD2E9B-3448-4923-9CDF-254FBF04FE4C}" srcOrd="0" destOrd="0" parTransId="{01D88773-BC88-40E1-B034-FF7A5432DDF9}" sibTransId="{913FC19E-2ABA-41F4-B6DD-0A38CBCD63B5}"/>
-    <dgm:cxn modelId="{EC3EA4D8-38BF-4EF5-95D8-C29968518472}" type="presOf" srcId="{37DBCF25-F5C5-4B87-971C-7CB7C99AA3DB}" destId="{551BB1FF-CA47-42CB-B3E0-E2556897BE88}" srcOrd="0" destOrd="0" presId="urn:microsoft.com/office/officeart/2005/8/layout/hProcess4"/>
+    <dgm:cxn modelId="{9337242A-E3D4-40A7-9B66-5C715AACC3DE}" type="presOf" srcId="{6EC9F3FD-C554-4A4F-8FAB-4761EEEECC3D}" destId="{1FB46FD8-CAE1-4880-925C-D54C064052BF}" srcOrd="0" destOrd="0" presId="urn:microsoft.com/office/officeart/2005/8/layout/hProcess4"/>
     <dgm:cxn modelId="{9CD122D1-853E-4A37-A606-184A0AC1FAE0}" srcId="{9F948595-8849-49EB-9FE1-08F7BE1A7B17}" destId="{65F8DBFC-A2D0-4800-8918-C11762575E92}" srcOrd="1" destOrd="0" parTransId="{0C202AF8-D9AF-4751-9D5B-7CD39154B68F}" sibTransId="{D937F529-90D7-4BDE-8D04-3E6A6F6DA189}"/>
     <dgm:cxn modelId="{7BEEA70A-7721-412C-B58E-00FB83F11CC7}" srcId="{B38A1E5A-54A8-4675-B6E6-71D7CC6136FC}" destId="{539BF422-E0DC-4888-AB91-077913237896}" srcOrd="0" destOrd="0" parTransId="{9A1D140B-4471-40E9-A0F2-6CD19DD2E8C1}" sibTransId="{CB20E48B-E04E-45A3-819F-D466C29ECE54}"/>
     <dgm:cxn modelId="{0F42D8D3-779D-4A3B-8960-8DDF975F1D5D}" srcId="{65F8DBFC-A2D0-4800-8918-C11762575E92}" destId="{2F523E66-B3CA-42E9-BFD7-A383416D7B69}" srcOrd="1" destOrd="0" parTransId="{5D46DCC2-1529-43EF-B1AA-B65237B45D80}" sibTransId="{FC33519F-96BB-49B1-AAAE-4EDEC51C6AD1}"/>
-    <dgm:cxn modelId="{99169223-D67B-4D0D-9C2A-6EE997C251C2}" type="presOf" srcId="{8CFB75EF-451E-41F2-911C-3743CF1A9DEC}" destId="{D1925F27-8D07-432E-816D-CDF9A0734380}" srcOrd="0" destOrd="0" presId="urn:microsoft.com/office/officeart/2005/8/layout/hProcess4"/>
-    <dgm:cxn modelId="{3020B5BD-BE88-429E-B871-8E02F1766FE1}" type="presOf" srcId="{539BF422-E0DC-4888-AB91-077913237896}" destId="{B087A728-C874-4302-9295-BD41EDD1EAE7}" srcOrd="0" destOrd="0" presId="urn:microsoft.com/office/officeart/2005/8/layout/hProcess4"/>
-    <dgm:cxn modelId="{D733CD41-E109-4B0B-A2ED-DAA0EBF71AD8}" type="presOf" srcId="{37DBCF25-F5C5-4B87-971C-7CB7C99AA3DB}" destId="{0968D4BE-F6BD-4153-8582-4DE90085265F}" srcOrd="1" destOrd="0" presId="urn:microsoft.com/office/officeart/2005/8/layout/hProcess4"/>
-    <dgm:cxn modelId="{6F576D26-DC88-431B-909E-B122E4935FFF}" type="presOf" srcId="{B35066B1-07B3-4506-A658-07A2E7A4460F}" destId="{83789208-3D19-4D42-AF1F-E3F8A9BD3F80}" srcOrd="1" destOrd="0" presId="urn:microsoft.com/office/officeart/2005/8/layout/hProcess4"/>
+    <dgm:cxn modelId="{B886C21F-3D2C-4EE6-974B-0AB0467868D2}" type="presOf" srcId="{FD899356-7751-4624-B803-2F421260D218}" destId="{F04072A8-F54E-44D1-9760-275A4CAE7C77}" srcOrd="0" destOrd="0" presId="urn:microsoft.com/office/officeart/2005/8/layout/hProcess4"/>
+    <dgm:cxn modelId="{2FBE8DDC-4AFF-4F81-9338-D7020402F560}" type="presOf" srcId="{8CFB75EF-451E-41F2-911C-3743CF1A9DEC}" destId="{D1925F27-8D07-432E-816D-CDF9A0734380}" srcOrd="0" destOrd="0" presId="urn:microsoft.com/office/officeart/2005/8/layout/hProcess4"/>
     <dgm:cxn modelId="{78E71D29-420C-4C47-A013-2D9A14063831}" srcId="{9F948595-8849-49EB-9FE1-08F7BE1A7B17}" destId="{B38A1E5A-54A8-4675-B6E6-71D7CC6136FC}" srcOrd="2" destOrd="0" parTransId="{2A1C5716-0F3F-4057-9B24-404CAD764424}" sibTransId="{8CFB75EF-451E-41F2-911C-3743CF1A9DEC}"/>
-    <dgm:cxn modelId="{359BA4C7-2726-4E4A-BFAA-8B49137BF820}" type="presOf" srcId="{9571C82B-8F6B-4EBC-A642-166BD0A41353}" destId="{D15B131D-77FC-4330-AD11-EA3EFFA439B2}" srcOrd="0" destOrd="0" presId="urn:microsoft.com/office/officeart/2005/8/layout/hProcess4"/>
-    <dgm:cxn modelId="{45D93B8A-6780-4703-B7D2-A3D02662F7B9}" type="presParOf" srcId="{873CC0CE-66E7-4890-8A16-464D55C98B5F}" destId="{B0718DEB-6FDB-4B91-B371-6BD75A8A6E05}" srcOrd="0" destOrd="0" presId="urn:microsoft.com/office/officeart/2005/8/layout/hProcess4"/>
-    <dgm:cxn modelId="{2499C384-6ECB-4C2B-97AE-03B8F5C54F24}" type="presParOf" srcId="{873CC0CE-66E7-4890-8A16-464D55C98B5F}" destId="{554469CF-98E2-4F67-9A09-C5C3E6021696}" srcOrd="1" destOrd="0" presId="urn:microsoft.com/office/officeart/2005/8/layout/hProcess4"/>
-    <dgm:cxn modelId="{1E5738CC-F8C2-4847-9810-3CA7461880E6}" type="presParOf" srcId="{873CC0CE-66E7-4890-8A16-464D55C98B5F}" destId="{471DE116-5914-4B29-95A6-639945F3A4DE}" srcOrd="2" destOrd="0" presId="urn:microsoft.com/office/officeart/2005/8/layout/hProcess4"/>
-    <dgm:cxn modelId="{5395BE31-0411-49FA-99B2-031084D500B5}" type="presParOf" srcId="{471DE116-5914-4B29-95A6-639945F3A4DE}" destId="{21EF4F9D-7777-4FA4-925B-A8F871FC0AFB}" srcOrd="0" destOrd="0" presId="urn:microsoft.com/office/officeart/2005/8/layout/hProcess4"/>
-    <dgm:cxn modelId="{5B36CB04-A65E-4282-8E85-11F234D31029}" type="presParOf" srcId="{21EF4F9D-7777-4FA4-925B-A8F871FC0AFB}" destId="{83097493-4037-43F8-90C0-2E7C19C68338}" srcOrd="0" destOrd="0" presId="urn:microsoft.com/office/officeart/2005/8/layout/hProcess4"/>
-    <dgm:cxn modelId="{FBD6B6A6-910F-476E-B336-4C85D6FB4CCF}" type="presParOf" srcId="{21EF4F9D-7777-4FA4-925B-A8F871FC0AFB}" destId="{D0589BE2-10E2-479B-8002-55365ED1BFB2}" srcOrd="1" destOrd="0" presId="urn:microsoft.com/office/officeart/2005/8/layout/hProcess4"/>
-    <dgm:cxn modelId="{D21C75B3-A5B0-4D3D-BE2C-9D83262750A7}" type="presParOf" srcId="{21EF4F9D-7777-4FA4-925B-A8F871FC0AFB}" destId="{DB516A93-27BB-4FF3-A0D8-F96D1F7A5AE3}" srcOrd="2" destOrd="0" presId="urn:microsoft.com/office/officeart/2005/8/layout/hProcess4"/>
-    <dgm:cxn modelId="{85EF0611-6D90-403B-93B2-6E2629D55160}" type="presParOf" srcId="{21EF4F9D-7777-4FA4-925B-A8F871FC0AFB}" destId="{F04072A8-F54E-44D1-9760-275A4CAE7C77}" srcOrd="3" destOrd="0" presId="urn:microsoft.com/office/officeart/2005/8/layout/hProcess4"/>
-    <dgm:cxn modelId="{FB5D13AA-DAF0-45E6-B4EA-5BDE4B14127C}" type="presParOf" srcId="{21EF4F9D-7777-4FA4-925B-A8F871FC0AFB}" destId="{7E96C982-7087-49AC-B98C-991E9489C1B9}" srcOrd="4" destOrd="0" presId="urn:microsoft.com/office/officeart/2005/8/layout/hProcess4"/>
-    <dgm:cxn modelId="{8FEF54E0-5808-4D42-8D90-C1DE65D604B2}" type="presParOf" srcId="{471DE116-5914-4B29-95A6-639945F3A4DE}" destId="{1FB46FD8-CAE1-4880-925C-D54C064052BF}" srcOrd="1" destOrd="0" presId="urn:microsoft.com/office/officeart/2005/8/layout/hProcess4"/>
-    <dgm:cxn modelId="{F847F0A0-1806-4BB5-B86D-37E0AD9A3D13}" type="presParOf" srcId="{471DE116-5914-4B29-95A6-639945F3A4DE}" destId="{7D537662-73FC-4EBE-BB89-DA78AE45A511}" srcOrd="2" destOrd="0" presId="urn:microsoft.com/office/officeart/2005/8/layout/hProcess4"/>
-    <dgm:cxn modelId="{50490FE1-0498-4240-A752-6E64BA4117EA}" type="presParOf" srcId="{7D537662-73FC-4EBE-BB89-DA78AE45A511}" destId="{E23596FC-68EC-4BFF-AFE6-3DBC93433B08}" srcOrd="0" destOrd="0" presId="urn:microsoft.com/office/officeart/2005/8/layout/hProcess4"/>
-    <dgm:cxn modelId="{013EE525-9BA4-4754-BFD1-F65E5D980FBE}" type="presParOf" srcId="{7D537662-73FC-4EBE-BB89-DA78AE45A511}" destId="{551BB1FF-CA47-42CB-B3E0-E2556897BE88}" srcOrd="1" destOrd="0" presId="urn:microsoft.com/office/officeart/2005/8/layout/hProcess4"/>
-    <dgm:cxn modelId="{4B41CF14-FFB2-4874-8F3F-83F8CF8F05B1}" type="presParOf" srcId="{7D537662-73FC-4EBE-BB89-DA78AE45A511}" destId="{0968D4BE-F6BD-4153-8582-4DE90085265F}" srcOrd="2" destOrd="0" presId="urn:microsoft.com/office/officeart/2005/8/layout/hProcess4"/>
-    <dgm:cxn modelId="{A8C5C3BD-0603-42D3-B7BA-CF400378E10A}" type="presParOf" srcId="{7D537662-73FC-4EBE-BB89-DA78AE45A511}" destId="{8D0EC887-1C2A-43FB-855F-048224014EB1}" srcOrd="3" destOrd="0" presId="urn:microsoft.com/office/officeart/2005/8/layout/hProcess4"/>
-    <dgm:cxn modelId="{5360574C-6EAE-47F2-BBBE-001F69781CE9}" type="presParOf" srcId="{7D537662-73FC-4EBE-BB89-DA78AE45A511}" destId="{4D1A7B3F-C0F0-435E-A571-01345B7F2956}" srcOrd="4" destOrd="0" presId="urn:microsoft.com/office/officeart/2005/8/layout/hProcess4"/>
-    <dgm:cxn modelId="{BD35AB91-6ECB-4923-BE9B-9A96EAD7CEB5}" type="presParOf" srcId="{471DE116-5914-4B29-95A6-639945F3A4DE}" destId="{45195E02-4A21-484B-8360-6CEB2DF67BE3}" srcOrd="3" destOrd="0" presId="urn:microsoft.com/office/officeart/2005/8/layout/hProcess4"/>
-    <dgm:cxn modelId="{92B6C45B-F88A-4409-9787-EC3362250085}" type="presParOf" srcId="{471DE116-5914-4B29-95A6-639945F3A4DE}" destId="{F3CC0BE0-5F8B-42B1-85F0-0CE51E984734}" srcOrd="4" destOrd="0" presId="urn:microsoft.com/office/officeart/2005/8/layout/hProcess4"/>
-    <dgm:cxn modelId="{7C153B77-7B6A-432D-BE9B-E140A729DACE}" type="presParOf" srcId="{F3CC0BE0-5F8B-42B1-85F0-0CE51E984734}" destId="{6F7A6251-3076-455C-BBCC-87A2E08B54DB}" srcOrd="0" destOrd="0" presId="urn:microsoft.com/office/officeart/2005/8/layout/hProcess4"/>
-    <dgm:cxn modelId="{213A38DF-704C-4482-BA9F-0C117A78AAFD}" type="presParOf" srcId="{F3CC0BE0-5F8B-42B1-85F0-0CE51E984734}" destId="{B087A728-C874-4302-9295-BD41EDD1EAE7}" srcOrd="1" destOrd="0" presId="urn:microsoft.com/office/officeart/2005/8/layout/hProcess4"/>
-    <dgm:cxn modelId="{42138C84-693C-4589-903E-DF6D93F7F64E}" type="presParOf" srcId="{F3CC0BE0-5F8B-42B1-85F0-0CE51E984734}" destId="{5A036677-A137-4246-AF3F-56A5A6ADE56E}" srcOrd="2" destOrd="0" presId="urn:microsoft.com/office/officeart/2005/8/layout/hProcess4"/>
-    <dgm:cxn modelId="{46D407E0-2E95-405B-BB5B-5EBD226D4943}" type="presParOf" srcId="{F3CC0BE0-5F8B-42B1-85F0-0CE51E984734}" destId="{EA91FC4A-6326-4FEC-93CC-7D87FD5DB43D}" srcOrd="3" destOrd="0" presId="urn:microsoft.com/office/officeart/2005/8/layout/hProcess4"/>
-    <dgm:cxn modelId="{F060A48E-D3C0-43D8-9EC5-BF2FD9FE41C6}" type="presParOf" srcId="{F3CC0BE0-5F8B-42B1-85F0-0CE51E984734}" destId="{64D3F5A0-00FF-41D2-BAAE-35D2ADB796AA}" srcOrd="4" destOrd="0" presId="urn:microsoft.com/office/officeart/2005/8/layout/hProcess4"/>
-    <dgm:cxn modelId="{D4C5E28D-CAD7-4487-8E3E-BC5CF8A7443C}" type="presParOf" srcId="{471DE116-5914-4B29-95A6-639945F3A4DE}" destId="{D1925F27-8D07-432E-816D-CDF9A0734380}" srcOrd="5" destOrd="0" presId="urn:microsoft.com/office/officeart/2005/8/layout/hProcess4"/>
-    <dgm:cxn modelId="{FA27F831-C30D-44E8-A79A-C8E708581FD0}" type="presParOf" srcId="{471DE116-5914-4B29-95A6-639945F3A4DE}" destId="{7D7AE9CD-E4D1-42C7-A964-8E8381873551}" srcOrd="6" destOrd="0" presId="urn:microsoft.com/office/officeart/2005/8/layout/hProcess4"/>
-    <dgm:cxn modelId="{673A9CD9-7E4C-41FA-8A7C-CF141A14FAF3}" type="presParOf" srcId="{7D7AE9CD-E4D1-42C7-A964-8E8381873551}" destId="{7C77016D-ADAA-409D-8E78-214EC8CC5B9A}" srcOrd="0" destOrd="0" presId="urn:microsoft.com/office/officeart/2005/8/layout/hProcess4"/>
-    <dgm:cxn modelId="{63D04020-AE7C-4819-87FD-16974232340C}" type="presParOf" srcId="{7D7AE9CD-E4D1-42C7-A964-8E8381873551}" destId="{1D71C644-3D7B-498F-BB4E-0B9ACE11E9BD}" srcOrd="1" destOrd="0" presId="urn:microsoft.com/office/officeart/2005/8/layout/hProcess4"/>
-    <dgm:cxn modelId="{DFD47320-BDD1-44F3-A00E-813F4B8157A6}" type="presParOf" srcId="{7D7AE9CD-E4D1-42C7-A964-8E8381873551}" destId="{83789208-3D19-4D42-AF1F-E3F8A9BD3F80}" srcOrd="2" destOrd="0" presId="urn:microsoft.com/office/officeart/2005/8/layout/hProcess4"/>
-    <dgm:cxn modelId="{1F835561-CAB1-430B-B9ED-CCA2F50C93AB}" type="presParOf" srcId="{7D7AE9CD-E4D1-42C7-A964-8E8381873551}" destId="{D15B131D-77FC-4330-AD11-EA3EFFA439B2}" srcOrd="3" destOrd="0" presId="urn:microsoft.com/office/officeart/2005/8/layout/hProcess4"/>
-    <dgm:cxn modelId="{8F5CC0E6-01C3-49D7-85D1-C6B90F701143}" type="presParOf" srcId="{7D7AE9CD-E4D1-42C7-A964-8E8381873551}" destId="{32AF4DC5-D568-438A-8077-A421526F5310}" srcOrd="4" destOrd="0" presId="urn:microsoft.com/office/officeart/2005/8/layout/hProcess4"/>
+    <dgm:cxn modelId="{EFD7A14F-5A67-4902-B8DF-66047B44C93F}" type="presOf" srcId="{9571C82B-8F6B-4EBC-A642-166BD0A41353}" destId="{D15B131D-77FC-4330-AD11-EA3EFFA439B2}" srcOrd="0" destOrd="0" presId="urn:microsoft.com/office/officeart/2005/8/layout/hProcess4"/>
+    <dgm:cxn modelId="{57BA405C-3869-44F9-8548-D733372D4C92}" type="presOf" srcId="{2F523E66-B3CA-42E9-BFD7-A383416D7B69}" destId="{0968D4BE-F6BD-4153-8582-4DE90085265F}" srcOrd="1" destOrd="1" presId="urn:microsoft.com/office/officeart/2005/8/layout/hProcess4"/>
+    <dgm:cxn modelId="{0EBF50BF-E0D8-4D85-B134-8C6A5081DA38}" type="presParOf" srcId="{873CC0CE-66E7-4890-8A16-464D55C98B5F}" destId="{B0718DEB-6FDB-4B91-B371-6BD75A8A6E05}" srcOrd="0" destOrd="0" presId="urn:microsoft.com/office/officeart/2005/8/layout/hProcess4"/>
+    <dgm:cxn modelId="{7FB9634D-2700-429E-A25B-C0BB1AAA5FAE}" type="presParOf" srcId="{873CC0CE-66E7-4890-8A16-464D55C98B5F}" destId="{554469CF-98E2-4F67-9A09-C5C3E6021696}" srcOrd="1" destOrd="0" presId="urn:microsoft.com/office/officeart/2005/8/layout/hProcess4"/>
+    <dgm:cxn modelId="{DBA04EEE-EDD5-4DCA-BF92-6037C4F77272}" type="presParOf" srcId="{873CC0CE-66E7-4890-8A16-464D55C98B5F}" destId="{471DE116-5914-4B29-95A6-639945F3A4DE}" srcOrd="2" destOrd="0" presId="urn:microsoft.com/office/officeart/2005/8/layout/hProcess4"/>
+    <dgm:cxn modelId="{61FA4C75-66ED-43F6-A321-2AAFD47AD0F0}" type="presParOf" srcId="{471DE116-5914-4B29-95A6-639945F3A4DE}" destId="{21EF4F9D-7777-4FA4-925B-A8F871FC0AFB}" srcOrd="0" destOrd="0" presId="urn:microsoft.com/office/officeart/2005/8/layout/hProcess4"/>
+    <dgm:cxn modelId="{AC878CC1-310F-4BB1-98D9-28F2F6ABCD40}" type="presParOf" srcId="{21EF4F9D-7777-4FA4-925B-A8F871FC0AFB}" destId="{83097493-4037-43F8-90C0-2E7C19C68338}" srcOrd="0" destOrd="0" presId="urn:microsoft.com/office/officeart/2005/8/layout/hProcess4"/>
+    <dgm:cxn modelId="{C78FF194-F481-43CD-9A6E-5B47D73526DC}" type="presParOf" srcId="{21EF4F9D-7777-4FA4-925B-A8F871FC0AFB}" destId="{D0589BE2-10E2-479B-8002-55365ED1BFB2}" srcOrd="1" destOrd="0" presId="urn:microsoft.com/office/officeart/2005/8/layout/hProcess4"/>
+    <dgm:cxn modelId="{4A52E088-CDA5-4A58-88AD-E63D85B5D987}" type="presParOf" srcId="{21EF4F9D-7777-4FA4-925B-A8F871FC0AFB}" destId="{DB516A93-27BB-4FF3-A0D8-F96D1F7A5AE3}" srcOrd="2" destOrd="0" presId="urn:microsoft.com/office/officeart/2005/8/layout/hProcess4"/>
+    <dgm:cxn modelId="{7E625754-D0F3-4085-9FD5-9423118BEB9E}" type="presParOf" srcId="{21EF4F9D-7777-4FA4-925B-A8F871FC0AFB}" destId="{F04072A8-F54E-44D1-9760-275A4CAE7C77}" srcOrd="3" destOrd="0" presId="urn:microsoft.com/office/officeart/2005/8/layout/hProcess4"/>
+    <dgm:cxn modelId="{0E4EE710-48B4-4499-8056-5BE9B0AEE464}" type="presParOf" srcId="{21EF4F9D-7777-4FA4-925B-A8F871FC0AFB}" destId="{7E96C982-7087-49AC-B98C-991E9489C1B9}" srcOrd="4" destOrd="0" presId="urn:microsoft.com/office/officeart/2005/8/layout/hProcess4"/>
+    <dgm:cxn modelId="{DF14ECD3-9B08-4F1B-87F4-52114EEF3F6B}" type="presParOf" srcId="{471DE116-5914-4B29-95A6-639945F3A4DE}" destId="{1FB46FD8-CAE1-4880-925C-D54C064052BF}" srcOrd="1" destOrd="0" presId="urn:microsoft.com/office/officeart/2005/8/layout/hProcess4"/>
+    <dgm:cxn modelId="{E63F44B4-4563-4CDF-BBF4-94F520A75E9D}" type="presParOf" srcId="{471DE116-5914-4B29-95A6-639945F3A4DE}" destId="{7D537662-73FC-4EBE-BB89-DA78AE45A511}" srcOrd="2" destOrd="0" presId="urn:microsoft.com/office/officeart/2005/8/layout/hProcess4"/>
+    <dgm:cxn modelId="{866A58D4-EA0E-4F57-A6C7-E86D1E9BA2A0}" type="presParOf" srcId="{7D537662-73FC-4EBE-BB89-DA78AE45A511}" destId="{E23596FC-68EC-4BFF-AFE6-3DBC93433B08}" srcOrd="0" destOrd="0" presId="urn:microsoft.com/office/officeart/2005/8/layout/hProcess4"/>
+    <dgm:cxn modelId="{747E488E-67BB-4D96-91E2-7394514564C4}" type="presParOf" srcId="{7D537662-73FC-4EBE-BB89-DA78AE45A511}" destId="{551BB1FF-CA47-42CB-B3E0-E2556897BE88}" srcOrd="1" destOrd="0" presId="urn:microsoft.com/office/officeart/2005/8/layout/hProcess4"/>
+    <dgm:cxn modelId="{885147D6-78C2-41D3-9065-756BA104531A}" type="presParOf" srcId="{7D537662-73FC-4EBE-BB89-DA78AE45A511}" destId="{0968D4BE-F6BD-4153-8582-4DE90085265F}" srcOrd="2" destOrd="0" presId="urn:microsoft.com/office/officeart/2005/8/layout/hProcess4"/>
+    <dgm:cxn modelId="{CBFAC078-6026-4B0B-AD8A-1605C49CDE40}" type="presParOf" srcId="{7D537662-73FC-4EBE-BB89-DA78AE45A511}" destId="{8D0EC887-1C2A-43FB-855F-048224014EB1}" srcOrd="3" destOrd="0" presId="urn:microsoft.com/office/officeart/2005/8/layout/hProcess4"/>
+    <dgm:cxn modelId="{716BDF3D-AFCF-4AEE-9BE2-059853D50206}" type="presParOf" srcId="{7D537662-73FC-4EBE-BB89-DA78AE45A511}" destId="{4D1A7B3F-C0F0-435E-A571-01345B7F2956}" srcOrd="4" destOrd="0" presId="urn:microsoft.com/office/officeart/2005/8/layout/hProcess4"/>
+    <dgm:cxn modelId="{98697733-7F35-4DE9-B552-BE0952D91546}" type="presParOf" srcId="{471DE116-5914-4B29-95A6-639945F3A4DE}" destId="{45195E02-4A21-484B-8360-6CEB2DF67BE3}" srcOrd="3" destOrd="0" presId="urn:microsoft.com/office/officeart/2005/8/layout/hProcess4"/>
+    <dgm:cxn modelId="{7FC8D59D-4603-4CE3-A928-149CD3C179EC}" type="presParOf" srcId="{471DE116-5914-4B29-95A6-639945F3A4DE}" destId="{F3CC0BE0-5F8B-42B1-85F0-0CE51E984734}" srcOrd="4" destOrd="0" presId="urn:microsoft.com/office/officeart/2005/8/layout/hProcess4"/>
+    <dgm:cxn modelId="{65E6631F-6A29-43F9-A3F1-EC45EBD4DE2B}" type="presParOf" srcId="{F3CC0BE0-5F8B-42B1-85F0-0CE51E984734}" destId="{6F7A6251-3076-455C-BBCC-87A2E08B54DB}" srcOrd="0" destOrd="0" presId="urn:microsoft.com/office/officeart/2005/8/layout/hProcess4"/>
+    <dgm:cxn modelId="{A08CBE54-8C8D-4DBA-8208-5E220A4E574B}" type="presParOf" srcId="{F3CC0BE0-5F8B-42B1-85F0-0CE51E984734}" destId="{B087A728-C874-4302-9295-BD41EDD1EAE7}" srcOrd="1" destOrd="0" presId="urn:microsoft.com/office/officeart/2005/8/layout/hProcess4"/>
+    <dgm:cxn modelId="{B75118C0-7E26-4115-AB95-AAA70EF06661}" type="presParOf" srcId="{F3CC0BE0-5F8B-42B1-85F0-0CE51E984734}" destId="{5A036677-A137-4246-AF3F-56A5A6ADE56E}" srcOrd="2" destOrd="0" presId="urn:microsoft.com/office/officeart/2005/8/layout/hProcess4"/>
+    <dgm:cxn modelId="{481D703B-C011-44A4-93C0-37F585A0CCEE}" type="presParOf" srcId="{F3CC0BE0-5F8B-42B1-85F0-0CE51E984734}" destId="{EA91FC4A-6326-4FEC-93CC-7D87FD5DB43D}" srcOrd="3" destOrd="0" presId="urn:microsoft.com/office/officeart/2005/8/layout/hProcess4"/>
+    <dgm:cxn modelId="{B020356D-1B71-40E1-876B-665F9BD4DD0F}" type="presParOf" srcId="{F3CC0BE0-5F8B-42B1-85F0-0CE51E984734}" destId="{64D3F5A0-00FF-41D2-BAAE-35D2ADB796AA}" srcOrd="4" destOrd="0" presId="urn:microsoft.com/office/officeart/2005/8/layout/hProcess4"/>
+    <dgm:cxn modelId="{C6BB38E4-A41D-4831-AE60-7F6D066F6B58}" type="presParOf" srcId="{471DE116-5914-4B29-95A6-639945F3A4DE}" destId="{D1925F27-8D07-432E-816D-CDF9A0734380}" srcOrd="5" destOrd="0" presId="urn:microsoft.com/office/officeart/2005/8/layout/hProcess4"/>
+    <dgm:cxn modelId="{01F7E88B-6B93-4025-8123-1BC9115F0B34}" type="presParOf" srcId="{471DE116-5914-4B29-95A6-639945F3A4DE}" destId="{7D7AE9CD-E4D1-42C7-A964-8E8381873551}" srcOrd="6" destOrd="0" presId="urn:microsoft.com/office/officeart/2005/8/layout/hProcess4"/>
+    <dgm:cxn modelId="{674C901E-0703-4870-ABF9-81963F124D20}" type="presParOf" srcId="{7D7AE9CD-E4D1-42C7-A964-8E8381873551}" destId="{7C77016D-ADAA-409D-8E78-214EC8CC5B9A}" srcOrd="0" destOrd="0" presId="urn:microsoft.com/office/officeart/2005/8/layout/hProcess4"/>
+    <dgm:cxn modelId="{3BD65A1B-E07D-498B-A861-4A01196870E2}" type="presParOf" srcId="{7D7AE9CD-E4D1-42C7-A964-8E8381873551}" destId="{1D71C644-3D7B-498F-BB4E-0B9ACE11E9BD}" srcOrd="1" destOrd="0" presId="urn:microsoft.com/office/officeart/2005/8/layout/hProcess4"/>
+    <dgm:cxn modelId="{F0833817-D34D-46D5-A5F7-3B7493F36A8E}" type="presParOf" srcId="{7D7AE9CD-E4D1-42C7-A964-8E8381873551}" destId="{83789208-3D19-4D42-AF1F-E3F8A9BD3F80}" srcOrd="2" destOrd="0" presId="urn:microsoft.com/office/officeart/2005/8/layout/hProcess4"/>
+    <dgm:cxn modelId="{38781A59-7E36-4763-94C4-A3302CCF3DF1}" type="presParOf" srcId="{7D7AE9CD-E4D1-42C7-A964-8E8381873551}" destId="{D15B131D-77FC-4330-AD11-EA3EFFA439B2}" srcOrd="3" destOrd="0" presId="urn:microsoft.com/office/officeart/2005/8/layout/hProcess4"/>
+    <dgm:cxn modelId="{F9E30B49-F0E5-47CC-AD68-EBA05E77CD85}" type="presParOf" srcId="{7D7AE9CD-E4D1-42C7-A964-8E8381873551}" destId="{32AF4DC5-D568-438A-8077-A421526F5310}" srcOrd="4" destOrd="0" presId="urn:microsoft.com/office/officeart/2005/8/layout/hProcess4"/>
   </dgm:cxnLst>
   <dgm:bg/>
   <dgm:whole/>
@@ -5402,7 +5384,7 @@
   <a:extraClrSchemeLst/>
   <a:extLst>
     <a:ext uri="{05A4C25C-085E-4340-85A3-A5531E510DB2}">
-      <thm15:themeFamily xmlns:thm15="http://schemas.microsoft.com/office/thememl/2012/main" xmlns="" name="Office Theme" id="{62F939B6-93AF-4DB8-9C6B-D6C7DFDC589F}" vid="{4A3C46E8-61CC-4603-A589-7422A47A8E4A}"/>
+      <thm15:themeFamily xmlns="" xmlns:thm15="http://schemas.microsoft.com/office/thememl/2012/main" name="Office Theme" id="{62F939B6-93AF-4DB8-9C6B-D6C7DFDC589F}" vid="{4A3C46E8-61CC-4603-A589-7422A47A8E4A}"/>
     </a:ext>
   </a:extLst>
 </a:theme>
@@ -5413,7 +5395,7 @@
 </file>
 
 <file path=customXml/itemProps1.xml><?xml version="1.0" encoding="utf-8"?>
-<ds:datastoreItem xmlns:ds="http://schemas.openxmlformats.org/officeDocument/2006/customXml" ds:itemID="{42755523-BD8F-437C-8138-92A4BE571072}">
+<ds:datastoreItem xmlns:ds="http://schemas.openxmlformats.org/officeDocument/2006/customXml" ds:itemID="{1CBD8435-E036-4264-88B0-D40DE8E3DA3D}">
   <ds:schemaRefs>
     <ds:schemaRef ds:uri="http://schemas.openxmlformats.org/officeDocument/2006/bibliography"/>
   </ds:schemaRefs>

</xml_diff>